<commit_message>
Prevent dialog from being called more than once in monkey game. Fix #24
</commit_message>
<xml_diff>
--- a/work/Manual.docx
+++ b/work/Manual.docx
@@ -5017,7 +5017,16 @@
           <w:szCs w:val="21"/>
           <w:lang w:val="en"/>
         </w:rPr>
-        <w:t>VERSION 0.6 BETA</w:t>
+        <w:t>VERSION 0.7</w:t>
+      </w:r>
+      <w:r>
+        <w:rPr>
+          <w:rFonts w:cs="Cambria"/>
+          <w:sz w:val="21"/>
+          <w:szCs w:val="21"/>
+          <w:lang w:val="en"/>
+        </w:rPr>
+        <w:t xml:space="preserve"> BETA</w:t>
       </w:r>
     </w:p>
     <w:p>
@@ -5045,7 +5054,7 @@
           <w:szCs w:val="21"/>
           <w:lang w:val="en"/>
         </w:rPr>
-        <w:t>New worlds maps (all LttP style, with clearer dungeons)</w:t>
+        <w:t>Lots of North Hyrule work: maps, secrets and NPCs</w:t>
       </w:r>
     </w:p>
     <w:p>
@@ -5066,23 +5075,11 @@
           <w:lang w:val="en"/>
         </w:rPr>
       </w:pPr>
-      <w:r>
-        <w:rPr>
-          <w:rFonts w:cs="Cambria"/>
-          <w:sz w:val="21"/>
-          <w:szCs w:val="21"/>
-          <w:lang w:val="en"/>
-        </w:rPr>
-        <w:t>Better looking quest bubbles, and better utilization (mostly in trading sequence)</w:t>
-      </w:r>
-    </w:p>
-    <w:p>
-      <w:pPr>
-        <w:pStyle w:val="ListParagraph"/>
-        <w:numPr>
-          <w:ilvl w:val="0"/>
-          <w:numId w:val="30"/>
-        </w:numPr>
+      <w:bookmarkStart w:id="0" w:name="_GoBack"/>
+      <w:bookmarkEnd w:id="0"/>
+    </w:p>
+    <w:p>
+      <w:pPr>
         <w:autoSpaceDE w:val="0"/>
         <w:autoSpaceDN w:val="0"/>
         <w:adjustRightInd w:val="0"/>
@@ -5101,7 +5098,16 @@
           <w:szCs w:val="21"/>
           <w:lang w:val="en"/>
         </w:rPr>
-        <w:t>New menu-based graphical warp system</w:t>
+        <w:t>VERSION 0.6 BETA</w:t>
+      </w:r>
+      <w:r>
+        <w:rPr>
+          <w:rFonts w:cs="Cambria"/>
+          <w:sz w:val="21"/>
+          <w:szCs w:val="21"/>
+          <w:lang w:val="en"/>
+        </w:rPr>
+        <w:t>, released 20-NOV-15</w:t>
       </w:r>
     </w:p>
     <w:p>
@@ -5129,7 +5135,7 @@
           <w:szCs w:val="21"/>
           <w:lang w:val="en"/>
         </w:rPr>
-        <w:t>Show collectible item description, but only the first time (NOT like Skyward Sword!)</w:t>
+        <w:t>New worlds maps (all LttP style, with clearer dungeons)</w:t>
       </w:r>
     </w:p>
     <w:p>
@@ -5157,13 +5163,16 @@
           <w:szCs w:val="21"/>
           <w:lang w:val="en"/>
         </w:rPr>
-        <w:t>Show hearts and completion percentage for save games</w:t>
-      </w:r>
-      <w:bookmarkStart w:id="0" w:name="_GoBack"/>
-      <w:bookmarkEnd w:id="0"/>
-    </w:p>
-    <w:p>
-      <w:pPr>
+        <w:t>Better looking quest bubbles, and better utilization (mostly in trading sequence)</w:t>
+      </w:r>
+    </w:p>
+    <w:p>
+      <w:pPr>
+        <w:pStyle w:val="ListParagraph"/>
+        <w:numPr>
+          <w:ilvl w:val="0"/>
+          <w:numId w:val="30"/>
+        </w:numPr>
         <w:autoSpaceDE w:val="0"/>
         <w:autoSpaceDN w:val="0"/>
         <w:adjustRightInd w:val="0"/>
@@ -5182,6 +5191,85 @@
           <w:szCs w:val="21"/>
           <w:lang w:val="en"/>
         </w:rPr>
+        <w:t>New menu-based graphical warp system</w:t>
+      </w:r>
+    </w:p>
+    <w:p>
+      <w:pPr>
+        <w:pStyle w:val="ListParagraph"/>
+        <w:numPr>
+          <w:ilvl w:val="0"/>
+          <w:numId w:val="30"/>
+        </w:numPr>
+        <w:autoSpaceDE w:val="0"/>
+        <w:autoSpaceDN w:val="0"/>
+        <w:adjustRightInd w:val="0"/>
+        <w:spacing w:after="120" w:line="240" w:lineRule="auto"/>
+        <w:rPr>
+          <w:rFonts w:cs="Cambria"/>
+          <w:sz w:val="21"/>
+          <w:szCs w:val="21"/>
+          <w:lang w:val="en"/>
+        </w:rPr>
+      </w:pPr>
+      <w:r>
+        <w:rPr>
+          <w:rFonts w:cs="Cambria"/>
+          <w:sz w:val="21"/>
+          <w:szCs w:val="21"/>
+          <w:lang w:val="en"/>
+        </w:rPr>
+        <w:t>Show collectible item description, but only the first time (NOT like Skyward Sword!)</w:t>
+      </w:r>
+    </w:p>
+    <w:p>
+      <w:pPr>
+        <w:pStyle w:val="ListParagraph"/>
+        <w:numPr>
+          <w:ilvl w:val="0"/>
+          <w:numId w:val="30"/>
+        </w:numPr>
+        <w:autoSpaceDE w:val="0"/>
+        <w:autoSpaceDN w:val="0"/>
+        <w:adjustRightInd w:val="0"/>
+        <w:spacing w:after="120" w:line="240" w:lineRule="auto"/>
+        <w:rPr>
+          <w:rFonts w:cs="Cambria"/>
+          <w:sz w:val="21"/>
+          <w:szCs w:val="21"/>
+          <w:lang w:val="en"/>
+        </w:rPr>
+      </w:pPr>
+      <w:r>
+        <w:rPr>
+          <w:rFonts w:cs="Cambria"/>
+          <w:sz w:val="21"/>
+          <w:szCs w:val="21"/>
+          <w:lang w:val="en"/>
+        </w:rPr>
+        <w:t>Show hearts and completion percentage for save games</w:t>
+      </w:r>
+    </w:p>
+    <w:p>
+      <w:pPr>
+        <w:autoSpaceDE w:val="0"/>
+        <w:autoSpaceDN w:val="0"/>
+        <w:adjustRightInd w:val="0"/>
+        <w:spacing w:after="120" w:line="240" w:lineRule="auto"/>
+        <w:rPr>
+          <w:rFonts w:cs="Cambria"/>
+          <w:sz w:val="21"/>
+          <w:szCs w:val="21"/>
+          <w:lang w:val="en"/>
+        </w:rPr>
+      </w:pPr>
+      <w:r>
+        <w:rPr>
+          <w:rFonts w:cs="Cambria"/>
+          <w:sz w:val="21"/>
+          <w:szCs w:val="21"/>
+          <w:lang w:val="en"/>
+        </w:rPr>
         <w:t>VERSION 0.5</w:t>
       </w:r>
       <w:r>
@@ -6197,6 +6285,7 @@
           <w:szCs w:val="21"/>
           <w:lang w:val="en"/>
         </w:rPr>
+        <w:lastRenderedPageBreak/>
         <w:t>Additional heart pieces</w:t>
       </w:r>
     </w:p>
@@ -6304,7 +6393,6 @@
           <w:szCs w:val="21"/>
           <w:lang w:val="en"/>
         </w:rPr>
-        <w:lastRenderedPageBreak/>
         <w:t>VERSION 0.45 released 16-JUL-15</w:t>
       </w:r>
     </w:p>
@@ -7388,6 +7476,7 @@
                 <w:szCs w:val="20"/>
                 <w:lang w:val="en"/>
               </w:rPr>
+              <w:lastRenderedPageBreak/>
               <w:t>sprites/enemies/skeletor.png</w:t>
             </w:r>
           </w:p>
@@ -7498,7 +7587,6 @@
                 <w:szCs w:val="20"/>
                 <w:lang w:val="en"/>
               </w:rPr>
-              <w:lastRenderedPageBreak/>
               <w:t>sprites/hud/dialog_box.png</w:t>
             </w:r>
           </w:p>
@@ -8904,6 +8992,7 @@
                 <w:szCs w:val="20"/>
                 <w:lang w:val="en"/>
               </w:rPr>
+              <w:lastRenderedPageBreak/>
               <w:t>sprites/enemies/lanmola.png</w:t>
             </w:r>
           </w:p>
@@ -9036,7 +9125,6 @@
                 <w:szCs w:val="20"/>
                 <w:lang w:val="en"/>
               </w:rPr>
-              <w:lastRenderedPageBreak/>
               <w:t>sprites/enemies/pike.png</w:t>
             </w:r>
           </w:p>
@@ -10193,66 +10281,6 @@
         </w:tc>
       </w:tr>
     </w:tbl>
-    <w:p>
-      <w:pPr>
-        <w:autoSpaceDE w:val="0"/>
-        <w:autoSpaceDN w:val="0"/>
-        <w:adjustRightInd w:val="0"/>
-        <w:spacing w:after="0" w:line="240" w:lineRule="auto"/>
-        <w:rPr>
-          <w:rFonts w:cs="Cambria"/>
-          <w:b/>
-          <w:sz w:val="20"/>
-          <w:szCs w:val="20"/>
-          <w:lang w:val="en"/>
-        </w:rPr>
-      </w:pPr>
-    </w:p>
-    <w:p>
-      <w:pPr>
-        <w:autoSpaceDE w:val="0"/>
-        <w:autoSpaceDN w:val="0"/>
-        <w:adjustRightInd w:val="0"/>
-        <w:spacing w:after="0" w:line="240" w:lineRule="auto"/>
-        <w:rPr>
-          <w:rFonts w:cs="Cambria"/>
-          <w:b/>
-          <w:sz w:val="20"/>
-          <w:szCs w:val="20"/>
-          <w:lang w:val="en"/>
-        </w:rPr>
-      </w:pPr>
-    </w:p>
-    <w:p>
-      <w:pPr>
-        <w:autoSpaceDE w:val="0"/>
-        <w:autoSpaceDN w:val="0"/>
-        <w:adjustRightInd w:val="0"/>
-        <w:spacing w:after="0" w:line="240" w:lineRule="auto"/>
-        <w:rPr>
-          <w:rFonts w:cs="Cambria"/>
-          <w:b/>
-          <w:sz w:val="20"/>
-          <w:szCs w:val="20"/>
-          <w:lang w:val="en"/>
-        </w:rPr>
-      </w:pPr>
-    </w:p>
-    <w:p>
-      <w:pPr>
-        <w:autoSpaceDE w:val="0"/>
-        <w:autoSpaceDN w:val="0"/>
-        <w:adjustRightInd w:val="0"/>
-        <w:spacing w:after="0" w:line="240" w:lineRule="auto"/>
-        <w:rPr>
-          <w:rFonts w:cs="Cambria"/>
-          <w:b/>
-          <w:sz w:val="20"/>
-          <w:szCs w:val="20"/>
-          <w:lang w:val="en"/>
-        </w:rPr>
-      </w:pPr>
-    </w:p>
     <w:p>
       <w:pPr>
         <w:pStyle w:val="Heading1"/>
@@ -15582,7 +15610,7 @@
 </file>
 
 <file path=customXml/itemProps2.xml><?xml version="1.0" encoding="utf-8"?>
-<ds:datastoreItem xmlns:ds="http://schemas.openxmlformats.org/officeDocument/2006/customXml" ds:itemID="{D4277513-5FEF-421A-A3DE-2B2E37DB2B70}">
+<ds:datastoreItem xmlns:ds="http://schemas.openxmlformats.org/officeDocument/2006/customXml" ds:itemID="{9F589020-6D7F-4DC7-8D33-6AD41546E6E2}">
   <ds:schemaRefs>
     <ds:schemaRef ds:uri="http://schemas.openxmlformats.org/officeDocument/2006/bibliography"/>
   </ds:schemaRefs>

</xml_diff>

<commit_message>
Start working in the Gerutones
</commit_message>
<xml_diff>
--- a/work/Manual.docx
+++ b/work/Manual.docx
@@ -5058,42 +5058,15 @@
           <w:rFonts w:cs="Cambria"/>
           <w:sz w:val="21"/>
           <w:szCs w:val="21"/>
-          <w:lang w:val="en"/>
-        </w:rPr>
-      </w:pPr>
-      <w:r>
-        <w:rPr>
-          <w:rFonts w:cs="Cambria"/>
-          <w:sz w:val="21"/>
-          <w:szCs w:val="21"/>
-        </w:rPr>
-        <w:t>VERSION</w:t>
-      </w:r>
-      <w:r>
-        <w:rPr>
-          <w:rFonts w:cs="Cambria"/>
-          <w:sz w:val="21"/>
-          <w:szCs w:val="21"/>
-          <w:lang w:val="en"/>
-        </w:rPr>
-        <w:t xml:space="preserve"> 0.8 BETA, </w:t>
-      </w:r>
-      <w:r>
-        <w:rPr>
-          <w:rFonts w:cs="Cambria"/>
-          <w:sz w:val="21"/>
-          <w:szCs w:val="21"/>
-        </w:rPr>
-        <w:t>released</w:t>
-      </w:r>
-      <w:r>
-        <w:rPr>
-          <w:rFonts w:cs="Cambria"/>
-          <w:sz w:val="21"/>
-          <w:szCs w:val="21"/>
-          <w:lang w:val="en"/>
-        </w:rPr>
-        <w:t xml:space="preserve"> 17-FEB-16</w:t>
+        </w:rPr>
+      </w:pPr>
+      <w:r>
+        <w:rPr>
+          <w:rFonts w:cs="Cambria"/>
+          <w:sz w:val="21"/>
+          <w:szCs w:val="21"/>
+        </w:rPr>
+        <w:t>VERSION 0.9 BETA, released</w:t>
       </w:r>
     </w:p>
     <w:p>
@@ -5101,7 +5074,7 @@
         <w:pStyle w:val="ListParagraph"/>
         <w:numPr>
           <w:ilvl w:val="0"/>
-          <w:numId w:val="31"/>
+          <w:numId w:val="32"/>
         </w:numPr>
         <w:autoSpaceDE w:val="0"/>
         <w:autoSpaceDN w:val="0"/>
@@ -5111,161 +5084,13 @@
           <w:rFonts w:cs="Cambria"/>
           <w:sz w:val="21"/>
           <w:szCs w:val="21"/>
-          <w:lang w:val="en"/>
-        </w:rPr>
-      </w:pPr>
-      <w:r>
-        <w:rPr>
-          <w:rFonts w:cs="Cambria"/>
-          <w:sz w:val="21"/>
-          <w:szCs w:val="21"/>
-        </w:rPr>
-        <w:t>Bug</w:t>
-      </w:r>
-      <w:r>
-        <w:rPr>
-          <w:rFonts w:cs="Cambria"/>
-          <w:sz w:val="21"/>
-          <w:szCs w:val="21"/>
-          <w:lang w:val="en"/>
-        </w:rPr>
-        <w:t xml:space="preserve"> </w:t>
-      </w:r>
-      <w:r>
-        <w:rPr>
-          <w:rFonts w:cs="Cambria"/>
-          <w:sz w:val="21"/>
-          <w:szCs w:val="21"/>
-        </w:rPr>
-        <w:t>fixes</w:t>
-      </w:r>
-      <w:r>
-        <w:rPr>
-          <w:rFonts w:cs="Cambria"/>
-          <w:sz w:val="21"/>
-          <w:szCs w:val="21"/>
-          <w:lang w:val="en"/>
-        </w:rPr>
-        <w:t xml:space="preserve">, </w:t>
-      </w:r>
-      <w:r>
-        <w:rPr>
-          <w:rFonts w:cs="Cambria"/>
-          <w:sz w:val="21"/>
-          <w:szCs w:val="21"/>
-        </w:rPr>
-        <w:t>mapping</w:t>
-      </w:r>
-      <w:r>
-        <w:rPr>
-          <w:rFonts w:cs="Cambria"/>
-          <w:sz w:val="21"/>
-          <w:szCs w:val="21"/>
-          <w:lang w:val="en"/>
-        </w:rPr>
-        <w:t xml:space="preserve"> </w:t>
-      </w:r>
-      <w:r>
-        <w:rPr>
-          <w:rFonts w:cs="Cambria"/>
-          <w:sz w:val="21"/>
-          <w:szCs w:val="21"/>
-        </w:rPr>
-        <w:t>error</w:t>
-      </w:r>
-      <w:r>
-        <w:rPr>
-          <w:rFonts w:cs="Cambria"/>
-          <w:sz w:val="21"/>
-          <w:szCs w:val="21"/>
-          <w:lang w:val="en"/>
-        </w:rPr>
-        <w:t xml:space="preserve"> </w:t>
-      </w:r>
-      <w:r>
-        <w:rPr>
-          <w:rFonts w:cs="Cambria"/>
-          <w:sz w:val="21"/>
-          <w:szCs w:val="21"/>
-        </w:rPr>
-        <w:t>fixes</w:t>
-      </w:r>
-      <w:r>
-        <w:rPr>
-          <w:rFonts w:cs="Cambria"/>
-          <w:sz w:val="21"/>
-          <w:szCs w:val="21"/>
-          <w:lang w:val="en"/>
-        </w:rPr>
-        <w:t xml:space="preserve">, </w:t>
-      </w:r>
-      <w:r>
-        <w:rPr>
-          <w:rFonts w:cs="Cambria"/>
-          <w:sz w:val="21"/>
-          <w:szCs w:val="21"/>
-        </w:rPr>
-        <w:t>and</w:t>
-      </w:r>
-      <w:r>
-        <w:rPr>
-          <w:rFonts w:cs="Cambria"/>
-          <w:sz w:val="21"/>
-          <w:szCs w:val="21"/>
-          <w:lang w:val="en"/>
-        </w:rPr>
-        <w:t xml:space="preserve"> </w:t>
-      </w:r>
-      <w:r>
-        <w:rPr>
-          <w:rFonts w:cs="Cambria"/>
-          <w:sz w:val="21"/>
-          <w:szCs w:val="21"/>
-        </w:rPr>
-        <w:t>sequence</w:t>
-      </w:r>
-      <w:r>
-        <w:rPr>
-          <w:rFonts w:cs="Cambria"/>
-          <w:sz w:val="21"/>
-          <w:szCs w:val="21"/>
-          <w:lang w:val="en"/>
-        </w:rPr>
-        <w:t xml:space="preserve"> </w:t>
-      </w:r>
-      <w:r>
-        <w:rPr>
-          <w:rFonts w:cs="Cambria"/>
-          <w:sz w:val="21"/>
-          <w:szCs w:val="21"/>
-        </w:rPr>
-        <w:t>break</w:t>
-      </w:r>
-      <w:r>
-        <w:rPr>
-          <w:rFonts w:cs="Cambria"/>
-          <w:sz w:val="21"/>
-          <w:szCs w:val="21"/>
-          <w:lang w:val="en"/>
-        </w:rPr>
-        <w:t xml:space="preserve"> </w:t>
-      </w:r>
-      <w:r>
-        <w:rPr>
-          <w:rFonts w:cs="Cambria"/>
-          <w:sz w:val="21"/>
-          <w:szCs w:val="21"/>
-        </w:rPr>
-        <w:t>corrections</w:t>
-      </w:r>
-    </w:p>
-    <w:p>
-      <w:pPr>
-        <w:pStyle w:val="ListParagraph"/>
-        <w:numPr>
-          <w:ilvl w:val="0"/>
-          <w:numId w:val="31"/>
-        </w:numPr>
+        </w:rPr>
+      </w:pPr>
+      <w:bookmarkStart w:id="0" w:name="_GoBack"/>
+      <w:bookmarkEnd w:id="0"/>
+    </w:p>
+    <w:p>
+      <w:pPr>
         <w:autoSpaceDE w:val="0"/>
         <w:autoSpaceDN w:val="0"/>
         <w:adjustRightInd w:val="0"/>
@@ -5283,75 +5108,33 @@
           <w:sz w:val="21"/>
           <w:szCs w:val="21"/>
         </w:rPr>
-        <w:t>Fix</w:t>
-      </w:r>
-      <w:r>
-        <w:rPr>
-          <w:rFonts w:cs="Cambria"/>
-          <w:sz w:val="21"/>
-          <w:szCs w:val="21"/>
-          <w:lang w:val="en"/>
-        </w:rPr>
-        <w:t xml:space="preserve"> </w:t>
-      </w:r>
-      <w:r>
-        <w:rPr>
-          <w:rFonts w:cs="Cambria"/>
-          <w:sz w:val="21"/>
-          <w:szCs w:val="21"/>
-        </w:rPr>
-        <w:t>dialog</w:t>
-      </w:r>
-      <w:r>
-        <w:rPr>
-          <w:rFonts w:cs="Cambria"/>
-          <w:sz w:val="21"/>
-          <w:szCs w:val="21"/>
-          <w:lang w:val="en"/>
-        </w:rPr>
-        <w:t xml:space="preserve"> </w:t>
-      </w:r>
-      <w:r>
-        <w:rPr>
-          <w:rFonts w:cs="Cambria"/>
-          <w:sz w:val="21"/>
-          <w:szCs w:val="21"/>
-        </w:rPr>
-        <w:t>spacing</w:t>
-      </w:r>
-      <w:r>
-        <w:rPr>
-          <w:rFonts w:cs="Cambria"/>
-          <w:sz w:val="21"/>
-          <w:szCs w:val="21"/>
-          <w:lang w:val="en"/>
-        </w:rPr>
-        <w:t xml:space="preserve"> </w:t>
-      </w:r>
-      <w:r>
-        <w:rPr>
-          <w:rFonts w:cs="Cambria"/>
-          <w:sz w:val="21"/>
-          <w:szCs w:val="21"/>
-        </w:rPr>
-        <w:t>and</w:t>
-      </w:r>
-      <w:r>
-        <w:rPr>
-          <w:rFonts w:cs="Cambria"/>
-          <w:sz w:val="21"/>
-          <w:szCs w:val="21"/>
-          <w:lang w:val="en"/>
-        </w:rPr>
-        <w:t xml:space="preserve"> </w:t>
-      </w:r>
-      <w:r>
-        <w:rPr>
-          <w:rFonts w:cs="Cambria"/>
-          <w:sz w:val="21"/>
-          <w:szCs w:val="21"/>
-        </w:rPr>
-        <w:t>icons</w:t>
+        <w:t>VERSION</w:t>
+      </w:r>
+      <w:r>
+        <w:rPr>
+          <w:rFonts w:cs="Cambria"/>
+          <w:sz w:val="21"/>
+          <w:szCs w:val="21"/>
+          <w:lang w:val="en"/>
+        </w:rPr>
+        <w:t xml:space="preserve"> 0.8 BETA, </w:t>
+      </w:r>
+      <w:r>
+        <w:rPr>
+          <w:rFonts w:cs="Cambria"/>
+          <w:sz w:val="21"/>
+          <w:szCs w:val="21"/>
+        </w:rPr>
+        <w:t>released</w:t>
+      </w:r>
+      <w:r>
+        <w:rPr>
+          <w:rFonts w:cs="Cambria"/>
+          <w:sz w:val="21"/>
+          <w:szCs w:val="21"/>
+          <w:lang w:val="en"/>
+        </w:rPr>
+        <w:t xml:space="preserve"> 17-FEB-16</w:t>
       </w:r>
     </w:p>
     <w:p>
@@ -5378,7 +5161,7 @@
           <w:sz w:val="21"/>
           <w:szCs w:val="21"/>
         </w:rPr>
-        <w:t>Implement</w:t>
+        <w:t>Bug</w:t>
       </w:r>
       <w:r>
         <w:rPr>
@@ -5395,7 +5178,24 @@
           <w:sz w:val="21"/>
           <w:szCs w:val="21"/>
         </w:rPr>
-        <w:t>winged</w:t>
+        <w:t>fixes</w:t>
+      </w:r>
+      <w:r>
+        <w:rPr>
+          <w:rFonts w:cs="Cambria"/>
+          <w:sz w:val="21"/>
+          <w:szCs w:val="21"/>
+          <w:lang w:val="en"/>
+        </w:rPr>
+        <w:t xml:space="preserve">, </w:t>
+      </w:r>
+      <w:r>
+        <w:rPr>
+          <w:rFonts w:cs="Cambria"/>
+          <w:sz w:val="21"/>
+          <w:szCs w:val="21"/>
+        </w:rPr>
+        <w:t>mapping</w:t>
       </w:r>
       <w:r>
         <w:rPr>
@@ -5412,7 +5212,92 @@
           <w:sz w:val="21"/>
           <w:szCs w:val="21"/>
         </w:rPr>
-        <w:t>items</w:t>
+        <w:t>error</w:t>
+      </w:r>
+      <w:r>
+        <w:rPr>
+          <w:rFonts w:cs="Cambria"/>
+          <w:sz w:val="21"/>
+          <w:szCs w:val="21"/>
+          <w:lang w:val="en"/>
+        </w:rPr>
+        <w:t xml:space="preserve"> </w:t>
+      </w:r>
+      <w:r>
+        <w:rPr>
+          <w:rFonts w:cs="Cambria"/>
+          <w:sz w:val="21"/>
+          <w:szCs w:val="21"/>
+        </w:rPr>
+        <w:t>fixes</w:t>
+      </w:r>
+      <w:r>
+        <w:rPr>
+          <w:rFonts w:cs="Cambria"/>
+          <w:sz w:val="21"/>
+          <w:szCs w:val="21"/>
+          <w:lang w:val="en"/>
+        </w:rPr>
+        <w:t xml:space="preserve">, </w:t>
+      </w:r>
+      <w:r>
+        <w:rPr>
+          <w:rFonts w:cs="Cambria"/>
+          <w:sz w:val="21"/>
+          <w:szCs w:val="21"/>
+        </w:rPr>
+        <w:t>and</w:t>
+      </w:r>
+      <w:r>
+        <w:rPr>
+          <w:rFonts w:cs="Cambria"/>
+          <w:sz w:val="21"/>
+          <w:szCs w:val="21"/>
+          <w:lang w:val="en"/>
+        </w:rPr>
+        <w:t xml:space="preserve"> </w:t>
+      </w:r>
+      <w:r>
+        <w:rPr>
+          <w:rFonts w:cs="Cambria"/>
+          <w:sz w:val="21"/>
+          <w:szCs w:val="21"/>
+        </w:rPr>
+        <w:t>sequence</w:t>
+      </w:r>
+      <w:r>
+        <w:rPr>
+          <w:rFonts w:cs="Cambria"/>
+          <w:sz w:val="21"/>
+          <w:szCs w:val="21"/>
+          <w:lang w:val="en"/>
+        </w:rPr>
+        <w:t xml:space="preserve"> </w:t>
+      </w:r>
+      <w:r>
+        <w:rPr>
+          <w:rFonts w:cs="Cambria"/>
+          <w:sz w:val="21"/>
+          <w:szCs w:val="21"/>
+        </w:rPr>
+        <w:t>break</w:t>
+      </w:r>
+      <w:r>
+        <w:rPr>
+          <w:rFonts w:cs="Cambria"/>
+          <w:sz w:val="21"/>
+          <w:szCs w:val="21"/>
+          <w:lang w:val="en"/>
+        </w:rPr>
+        <w:t xml:space="preserve"> </w:t>
+      </w:r>
+      <w:r>
+        <w:rPr>
+          <w:rFonts w:cs="Cambria"/>
+          <w:sz w:val="21"/>
+          <w:szCs w:val="21"/>
+        </w:rPr>
+        <w:t>corrections</w:t>
       </w:r>
     </w:p>
     <w:p>
@@ -5448,23 +5333,6 @@
           <w:szCs w:val="21"/>
           <w:lang w:val="en"/>
         </w:rPr>
-        <w:t xml:space="preserve"> NPCs </w:t>
-      </w:r>
-      <w:r>
-        <w:rPr>
-          <w:rFonts w:cs="Cambria"/>
-          <w:sz w:val="21"/>
-          <w:szCs w:val="21"/>
-        </w:rPr>
-        <w:t>possibly</w:t>
-      </w:r>
-      <w:r>
-        <w:rPr>
-          <w:rFonts w:cs="Cambria"/>
-          <w:sz w:val="21"/>
-          <w:szCs w:val="21"/>
-          <w:lang w:val="en"/>
-        </w:rPr>
         <w:t xml:space="preserve"> </w:t>
       </w:r>
       <w:r>
@@ -5473,7 +5341,7 @@
           <w:sz w:val="21"/>
           <w:szCs w:val="21"/>
         </w:rPr>
-        <w:t>blocking</w:t>
+        <w:t>dialog</w:t>
       </w:r>
       <w:r>
         <w:rPr>
@@ -5490,7 +5358,7 @@
           <w:sz w:val="21"/>
           <w:szCs w:val="21"/>
         </w:rPr>
-        <w:t>in</w:t>
+        <w:t>spacing</w:t>
       </w:r>
       <w:r>
         <w:rPr>
@@ -5507,7 +5375,24 @@
           <w:sz w:val="21"/>
           <w:szCs w:val="21"/>
         </w:rPr>
-        <w:t>hero, using new custom entity</w:t>
+        <w:t>and</w:t>
+      </w:r>
+      <w:r>
+        <w:rPr>
+          <w:rFonts w:cs="Cambria"/>
+          <w:sz w:val="21"/>
+          <w:szCs w:val="21"/>
+          <w:lang w:val="en"/>
+        </w:rPr>
+        <w:t xml:space="preserve"> </w:t>
+      </w:r>
+      <w:r>
+        <w:rPr>
+          <w:rFonts w:cs="Cambria"/>
+          <w:sz w:val="21"/>
+          <w:szCs w:val="21"/>
+        </w:rPr>
+        <w:t>icons</w:t>
       </w:r>
     </w:p>
     <w:p>
@@ -5534,7 +5419,7 @@
           <w:sz w:val="21"/>
           <w:szCs w:val="21"/>
         </w:rPr>
-        <w:t>Small</w:t>
+        <w:t>Implement</w:t>
       </w:r>
       <w:r>
         <w:rPr>
@@ -5551,7 +5436,7 @@
           <w:sz w:val="21"/>
           <w:szCs w:val="21"/>
         </w:rPr>
-        <w:t>improvements</w:t>
+        <w:t>winged</w:t>
       </w:r>
       <w:r>
         <w:rPr>
@@ -5568,79 +5453,16 @@
           <w:sz w:val="21"/>
           <w:szCs w:val="21"/>
         </w:rPr>
-        <w:t>to</w:t>
-      </w:r>
-      <w:r>
-        <w:rPr>
-          <w:rFonts w:cs="Cambria"/>
-          <w:sz w:val="21"/>
-          <w:szCs w:val="21"/>
-          <w:lang w:val="en"/>
-        </w:rPr>
-        <w:t xml:space="preserve"> </w:t>
-      </w:r>
-      <w:r>
-        <w:rPr>
-          <w:rFonts w:cs="Cambria"/>
-          <w:sz w:val="21"/>
-          <w:szCs w:val="21"/>
-        </w:rPr>
-        <w:t>stamina</w:t>
-      </w:r>
-      <w:r>
-        <w:rPr>
-          <w:rFonts w:cs="Cambria"/>
-          <w:sz w:val="21"/>
-          <w:szCs w:val="21"/>
-          <w:lang w:val="en"/>
-        </w:rPr>
-        <w:t xml:space="preserve"> </w:t>
-      </w:r>
-      <w:r>
-        <w:rPr>
-          <w:rFonts w:cs="Cambria"/>
-          <w:sz w:val="21"/>
-          <w:szCs w:val="21"/>
-        </w:rPr>
-        <w:t>system</w:t>
-      </w:r>
-      <w:r>
-        <w:rPr>
-          <w:rFonts w:cs="Cambria"/>
-          <w:sz w:val="21"/>
-          <w:szCs w:val="21"/>
-          <w:lang w:val="en"/>
-        </w:rPr>
-        <w:t xml:space="preserve">, </w:t>
-      </w:r>
-      <w:r>
-        <w:rPr>
-          <w:rFonts w:cs="Cambria"/>
-          <w:sz w:val="21"/>
-          <w:szCs w:val="21"/>
-        </w:rPr>
-        <w:t>including</w:t>
-      </w:r>
-      <w:r>
-        <w:rPr>
-          <w:rFonts w:cs="Cambria"/>
-          <w:sz w:val="21"/>
-          <w:szCs w:val="21"/>
-          <w:lang w:val="en"/>
-        </w:rPr>
-        <w:t xml:space="preserve"> </w:t>
-      </w:r>
-      <w:r>
-        <w:rPr>
-          <w:rFonts w:cs="Cambria"/>
-          <w:sz w:val="21"/>
-          <w:szCs w:val="21"/>
-        </w:rPr>
-        <w:t>recovering stamina on game over</w:t>
-      </w:r>
-    </w:p>
-    <w:p>
-      <w:pPr>
+        <w:t>items</w:t>
+      </w:r>
+    </w:p>
+    <w:p>
+      <w:pPr>
+        <w:pStyle w:val="ListParagraph"/>
+        <w:numPr>
+          <w:ilvl w:val="0"/>
+          <w:numId w:val="31"/>
+        </w:numPr>
         <w:autoSpaceDE w:val="0"/>
         <w:autoSpaceDN w:val="0"/>
         <w:adjustRightInd w:val="0"/>
@@ -5657,18 +5479,76 @@
           <w:rFonts w:cs="Cambria"/>
           <w:sz w:val="21"/>
           <w:szCs w:val="21"/>
-          <w:lang w:val="en"/>
-        </w:rPr>
-        <w:t>VERSION 0.7 BETA</w:t>
-      </w:r>
-      <w:r>
-        <w:rPr>
-          <w:rFonts w:cs="Cambria"/>
-          <w:sz w:val="21"/>
-          <w:szCs w:val="21"/>
-          <w:lang w:val="en"/>
-        </w:rPr>
-        <w:t>, released 20-JAN-16</w:t>
+        </w:rPr>
+        <w:t>Fix</w:t>
+      </w:r>
+      <w:r>
+        <w:rPr>
+          <w:rFonts w:cs="Cambria"/>
+          <w:sz w:val="21"/>
+          <w:szCs w:val="21"/>
+          <w:lang w:val="en"/>
+        </w:rPr>
+        <w:t xml:space="preserve"> NPCs </w:t>
+      </w:r>
+      <w:r>
+        <w:rPr>
+          <w:rFonts w:cs="Cambria"/>
+          <w:sz w:val="21"/>
+          <w:szCs w:val="21"/>
+        </w:rPr>
+        <w:t>possibly</w:t>
+      </w:r>
+      <w:r>
+        <w:rPr>
+          <w:rFonts w:cs="Cambria"/>
+          <w:sz w:val="21"/>
+          <w:szCs w:val="21"/>
+          <w:lang w:val="en"/>
+        </w:rPr>
+        <w:t xml:space="preserve"> </w:t>
+      </w:r>
+      <w:r>
+        <w:rPr>
+          <w:rFonts w:cs="Cambria"/>
+          <w:sz w:val="21"/>
+          <w:szCs w:val="21"/>
+        </w:rPr>
+        <w:t>blocking</w:t>
+      </w:r>
+      <w:r>
+        <w:rPr>
+          <w:rFonts w:cs="Cambria"/>
+          <w:sz w:val="21"/>
+          <w:szCs w:val="21"/>
+          <w:lang w:val="en"/>
+        </w:rPr>
+        <w:t xml:space="preserve"> </w:t>
+      </w:r>
+      <w:r>
+        <w:rPr>
+          <w:rFonts w:cs="Cambria"/>
+          <w:sz w:val="21"/>
+          <w:szCs w:val="21"/>
+        </w:rPr>
+        <w:t>in</w:t>
+      </w:r>
+      <w:r>
+        <w:rPr>
+          <w:rFonts w:cs="Cambria"/>
+          <w:sz w:val="21"/>
+          <w:szCs w:val="21"/>
+          <w:lang w:val="en"/>
+        </w:rPr>
+        <w:t xml:space="preserve"> </w:t>
+      </w:r>
+      <w:r>
+        <w:rPr>
+          <w:rFonts w:cs="Cambria"/>
+          <w:sz w:val="21"/>
+          <w:szCs w:val="21"/>
+        </w:rPr>
+        <w:t>hero, using new custom entity</w:t>
       </w:r>
     </w:p>
     <w:p>
@@ -5676,7 +5556,7 @@
         <w:pStyle w:val="ListParagraph"/>
         <w:numPr>
           <w:ilvl w:val="0"/>
-          <w:numId w:val="30"/>
+          <w:numId w:val="31"/>
         </w:numPr>
         <w:autoSpaceDE w:val="0"/>
         <w:autoSpaceDN w:val="0"/>
@@ -5694,18 +5574,114 @@
           <w:rFonts w:cs="Cambria"/>
           <w:sz w:val="21"/>
           <w:szCs w:val="21"/>
-          <w:lang w:val="en"/>
-        </w:rPr>
-        <w:t>Upgrade to Solarus 1.4.5</w:t>
-      </w:r>
-    </w:p>
-    <w:p>
-      <w:pPr>
-        <w:pStyle w:val="ListParagraph"/>
-        <w:numPr>
-          <w:ilvl w:val="0"/>
-          <w:numId w:val="30"/>
-        </w:numPr>
+        </w:rPr>
+        <w:t>Small</w:t>
+      </w:r>
+      <w:r>
+        <w:rPr>
+          <w:rFonts w:cs="Cambria"/>
+          <w:sz w:val="21"/>
+          <w:szCs w:val="21"/>
+          <w:lang w:val="en"/>
+        </w:rPr>
+        <w:t xml:space="preserve"> </w:t>
+      </w:r>
+      <w:r>
+        <w:rPr>
+          <w:rFonts w:cs="Cambria"/>
+          <w:sz w:val="21"/>
+          <w:szCs w:val="21"/>
+        </w:rPr>
+        <w:t>improvements</w:t>
+      </w:r>
+      <w:r>
+        <w:rPr>
+          <w:rFonts w:cs="Cambria"/>
+          <w:sz w:val="21"/>
+          <w:szCs w:val="21"/>
+          <w:lang w:val="en"/>
+        </w:rPr>
+        <w:t xml:space="preserve"> </w:t>
+      </w:r>
+      <w:r>
+        <w:rPr>
+          <w:rFonts w:cs="Cambria"/>
+          <w:sz w:val="21"/>
+          <w:szCs w:val="21"/>
+        </w:rPr>
+        <w:t>to</w:t>
+      </w:r>
+      <w:r>
+        <w:rPr>
+          <w:rFonts w:cs="Cambria"/>
+          <w:sz w:val="21"/>
+          <w:szCs w:val="21"/>
+          <w:lang w:val="en"/>
+        </w:rPr>
+        <w:t xml:space="preserve"> </w:t>
+      </w:r>
+      <w:r>
+        <w:rPr>
+          <w:rFonts w:cs="Cambria"/>
+          <w:sz w:val="21"/>
+          <w:szCs w:val="21"/>
+        </w:rPr>
+        <w:t>stamina</w:t>
+      </w:r>
+      <w:r>
+        <w:rPr>
+          <w:rFonts w:cs="Cambria"/>
+          <w:sz w:val="21"/>
+          <w:szCs w:val="21"/>
+          <w:lang w:val="en"/>
+        </w:rPr>
+        <w:t xml:space="preserve"> </w:t>
+      </w:r>
+      <w:r>
+        <w:rPr>
+          <w:rFonts w:cs="Cambria"/>
+          <w:sz w:val="21"/>
+          <w:szCs w:val="21"/>
+        </w:rPr>
+        <w:t>system</w:t>
+      </w:r>
+      <w:r>
+        <w:rPr>
+          <w:rFonts w:cs="Cambria"/>
+          <w:sz w:val="21"/>
+          <w:szCs w:val="21"/>
+          <w:lang w:val="en"/>
+        </w:rPr>
+        <w:t xml:space="preserve">, </w:t>
+      </w:r>
+      <w:r>
+        <w:rPr>
+          <w:rFonts w:cs="Cambria"/>
+          <w:sz w:val="21"/>
+          <w:szCs w:val="21"/>
+        </w:rPr>
+        <w:t>including</w:t>
+      </w:r>
+      <w:r>
+        <w:rPr>
+          <w:rFonts w:cs="Cambria"/>
+          <w:sz w:val="21"/>
+          <w:szCs w:val="21"/>
+          <w:lang w:val="en"/>
+        </w:rPr>
+        <w:t xml:space="preserve"> </w:t>
+      </w:r>
+      <w:r>
+        <w:rPr>
+          <w:rFonts w:cs="Cambria"/>
+          <w:sz w:val="21"/>
+          <w:szCs w:val="21"/>
+        </w:rPr>
+        <w:t>recovering stamina on game over</w:t>
+      </w:r>
+    </w:p>
+    <w:p>
+      <w:pPr>
         <w:autoSpaceDE w:val="0"/>
         <w:autoSpaceDN w:val="0"/>
         <w:adjustRightInd w:val="0"/>
@@ -5724,16 +5700,16 @@
           <w:szCs w:val="21"/>
           <w:lang w:val="en"/>
         </w:rPr>
-        <w:t xml:space="preserve">Lots of </w:t>
-      </w:r>
-      <w:r>
-        <w:rPr>
-          <w:rFonts w:cs="Cambria"/>
-          <w:sz w:val="21"/>
-          <w:szCs w:val="21"/>
-          <w:lang w:val="en"/>
-        </w:rPr>
-        <w:t>bug fixes from play test reports</w:t>
+        <w:t>VERSION 0.7 BETA</w:t>
+      </w:r>
+      <w:r>
+        <w:rPr>
+          <w:rFonts w:cs="Cambria"/>
+          <w:sz w:val="21"/>
+          <w:szCs w:val="21"/>
+          <w:lang w:val="en"/>
+        </w:rPr>
+        <w:t>, released 20-JAN-16</w:t>
       </w:r>
     </w:p>
     <w:p>
@@ -5761,7 +5737,7 @@
           <w:szCs w:val="21"/>
           <w:lang w:val="en"/>
         </w:rPr>
-        <w:t>Palaces in the north for Hammer and Shovel (can be purchased also)</w:t>
+        <w:t>Upgrade to Solarus 1.4.5</w:t>
       </w:r>
     </w:p>
     <w:p>
@@ -5789,7 +5765,16 @@
           <w:szCs w:val="21"/>
           <w:lang w:val="en"/>
         </w:rPr>
-        <w:t>Added two optional fetch quests, mostly for the north</w:t>
+        <w:t xml:space="preserve">Lots of </w:t>
+      </w:r>
+      <w:r>
+        <w:rPr>
+          <w:rFonts w:cs="Cambria"/>
+          <w:sz w:val="21"/>
+          <w:szCs w:val="21"/>
+          <w:lang w:val="en"/>
+        </w:rPr>
+        <w:t>bug fixes from play test reports</w:t>
       </w:r>
     </w:p>
     <w:p>
@@ -5817,11 +5802,16 @@
           <w:szCs w:val="21"/>
           <w:lang w:val="en"/>
         </w:rPr>
-        <w:t>New title screen! Thanks to @aguywhogames00</w:t>
-      </w:r>
-    </w:p>
-    <w:p>
-      <w:pPr>
+        <w:t>Palaces in the north for Hammer and Shovel (can be purchased also)</w:t>
+      </w:r>
+    </w:p>
+    <w:p>
+      <w:pPr>
+        <w:pStyle w:val="ListParagraph"/>
+        <w:numPr>
+          <w:ilvl w:val="0"/>
+          <w:numId w:val="30"/>
+        </w:numPr>
         <w:autoSpaceDE w:val="0"/>
         <w:autoSpaceDN w:val="0"/>
         <w:adjustRightInd w:val="0"/>
@@ -5840,16 +5830,7 @@
           <w:szCs w:val="21"/>
           <w:lang w:val="en"/>
         </w:rPr>
-        <w:t>VERSION 0.6 BETA</w:t>
-      </w:r>
-      <w:r>
-        <w:rPr>
-          <w:rFonts w:cs="Cambria"/>
-          <w:sz w:val="21"/>
-          <w:szCs w:val="21"/>
-          <w:lang w:val="en"/>
-        </w:rPr>
-        <w:t>, released 20-NOV-15</w:t>
+        <w:t>Added two optional fetch quests, mostly for the north</w:t>
       </w:r>
     </w:p>
     <w:p>
@@ -5877,16 +5858,11 @@
           <w:szCs w:val="21"/>
           <w:lang w:val="en"/>
         </w:rPr>
-        <w:t>New worlds maps (all LttP style, with clearer dungeons)</w:t>
-      </w:r>
-    </w:p>
-    <w:p>
-      <w:pPr>
-        <w:pStyle w:val="ListParagraph"/>
-        <w:numPr>
-          <w:ilvl w:val="0"/>
-          <w:numId w:val="30"/>
-        </w:numPr>
+        <w:t>New title screen! Thanks to @aguywhogames00</w:t>
+      </w:r>
+    </w:p>
+    <w:p>
+      <w:pPr>
         <w:autoSpaceDE w:val="0"/>
         <w:autoSpaceDN w:val="0"/>
         <w:adjustRightInd w:val="0"/>
@@ -5905,7 +5881,16 @@
           <w:szCs w:val="21"/>
           <w:lang w:val="en"/>
         </w:rPr>
-        <w:t>Better looking quest bubbles, and better utilization (mostly in trading sequence)</w:t>
+        <w:t>VERSION 0.6 BETA</w:t>
+      </w:r>
+      <w:r>
+        <w:rPr>
+          <w:rFonts w:cs="Cambria"/>
+          <w:sz w:val="21"/>
+          <w:szCs w:val="21"/>
+          <w:lang w:val="en"/>
+        </w:rPr>
+        <w:t>, released 20-NOV-15</w:t>
       </w:r>
     </w:p>
     <w:p>
@@ -5933,7 +5918,7 @@
           <w:szCs w:val="21"/>
           <w:lang w:val="en"/>
         </w:rPr>
-        <w:t>New menu-based graphical warp system</w:t>
+        <w:t>New worlds maps (all LttP style, with clearer dungeons)</w:t>
       </w:r>
     </w:p>
     <w:p>
@@ -5961,7 +5946,7 @@
           <w:szCs w:val="21"/>
           <w:lang w:val="en"/>
         </w:rPr>
-        <w:t>Show collectible item description, but only the first time (NOT like Skyward Sword!)</w:t>
+        <w:t>Better looking quest bubbles, and better utilization (mostly in trading sequence)</w:t>
       </w:r>
     </w:p>
     <w:p>
@@ -5989,11 +5974,16 @@
           <w:szCs w:val="21"/>
           <w:lang w:val="en"/>
         </w:rPr>
-        <w:t>Show hearts and completion percentage for save games</w:t>
-      </w:r>
-    </w:p>
-    <w:p>
-      <w:pPr>
+        <w:t>New menu-based graphical warp system</w:t>
+      </w:r>
+    </w:p>
+    <w:p>
+      <w:pPr>
+        <w:pStyle w:val="ListParagraph"/>
+        <w:numPr>
+          <w:ilvl w:val="0"/>
+          <w:numId w:val="30"/>
+        </w:numPr>
         <w:autoSpaceDE w:val="0"/>
         <w:autoSpaceDN w:val="0"/>
         <w:adjustRightInd w:val="0"/>
@@ -6012,6 +6002,57 @@
           <w:szCs w:val="21"/>
           <w:lang w:val="en"/>
         </w:rPr>
+        <w:t>Show collectible item description, but only the first time (NOT like Skyward Sword!)</w:t>
+      </w:r>
+    </w:p>
+    <w:p>
+      <w:pPr>
+        <w:pStyle w:val="ListParagraph"/>
+        <w:numPr>
+          <w:ilvl w:val="0"/>
+          <w:numId w:val="30"/>
+        </w:numPr>
+        <w:autoSpaceDE w:val="0"/>
+        <w:autoSpaceDN w:val="0"/>
+        <w:adjustRightInd w:val="0"/>
+        <w:spacing w:after="120" w:line="240" w:lineRule="auto"/>
+        <w:rPr>
+          <w:rFonts w:cs="Cambria"/>
+          <w:sz w:val="21"/>
+          <w:szCs w:val="21"/>
+          <w:lang w:val="en"/>
+        </w:rPr>
+      </w:pPr>
+      <w:r>
+        <w:rPr>
+          <w:rFonts w:cs="Cambria"/>
+          <w:sz w:val="21"/>
+          <w:szCs w:val="21"/>
+          <w:lang w:val="en"/>
+        </w:rPr>
+        <w:t>Show hearts and completion percentage for save games</w:t>
+      </w:r>
+    </w:p>
+    <w:p>
+      <w:pPr>
+        <w:autoSpaceDE w:val="0"/>
+        <w:autoSpaceDN w:val="0"/>
+        <w:adjustRightInd w:val="0"/>
+        <w:spacing w:after="120" w:line="240" w:lineRule="auto"/>
+        <w:rPr>
+          <w:rFonts w:cs="Cambria"/>
+          <w:sz w:val="21"/>
+          <w:szCs w:val="21"/>
+          <w:lang w:val="en"/>
+        </w:rPr>
+      </w:pPr>
+      <w:r>
+        <w:rPr>
+          <w:rFonts w:cs="Cambria"/>
+          <w:sz w:val="21"/>
+          <w:szCs w:val="21"/>
+          <w:lang w:val="en"/>
+        </w:rPr>
         <w:t>VERSION 0.5</w:t>
       </w:r>
       <w:r>
@@ -6724,6 +6765,7 @@
           <w:szCs w:val="21"/>
           <w:lang w:val="en"/>
         </w:rPr>
+        <w:lastRenderedPageBreak/>
         <w:t>Fully scripted bow/arrows to allow two different types of arrows and better behavior</w:t>
       </w:r>
     </w:p>
@@ -6803,7 +6845,6 @@
           <w:szCs w:val="21"/>
           <w:lang w:val="en"/>
         </w:rPr>
-        <w:lastRenderedPageBreak/>
         <w:t>VERSION 0.46 released 17-AUG-15</w:t>
       </w:r>
     </w:p>
@@ -7332,234 +7373,6 @@
           <w:lang w:val="en"/>
         </w:rPr>
         <w:t>Added enemies to North Hyrule field in order to discourage early exploration</w:t>
-      </w:r>
-    </w:p>
-    <w:p>
-      <w:pPr>
-        <w:autoSpaceDE w:val="0"/>
-        <w:autoSpaceDN w:val="0"/>
-        <w:adjustRightInd w:val="0"/>
-        <w:spacing w:after="120" w:line="240" w:lineRule="auto"/>
-        <w:rPr>
-          <w:rFonts w:cs="Cambria"/>
-          <w:sz w:val="21"/>
-          <w:szCs w:val="21"/>
-          <w:lang w:val="en"/>
-        </w:rPr>
-      </w:pPr>
-      <w:r>
-        <w:rPr>
-          <w:rFonts w:cs="Cambria"/>
-          <w:sz w:val="21"/>
-          <w:szCs w:val="21"/>
-          <w:lang w:val="en"/>
-        </w:rPr>
-        <w:t>VERSION 0.44 released 2-JUL-15:</w:t>
-      </w:r>
-    </w:p>
-    <w:p>
-      <w:pPr>
-        <w:pStyle w:val="ListParagraph"/>
-        <w:numPr>
-          <w:ilvl w:val="0"/>
-          <w:numId w:val="20"/>
-        </w:numPr>
-        <w:autoSpaceDE w:val="0"/>
-        <w:autoSpaceDN w:val="0"/>
-        <w:adjustRightInd w:val="0"/>
-        <w:spacing w:after="200" w:line="240" w:lineRule="auto"/>
-        <w:rPr>
-          <w:rFonts w:cs="Cambria"/>
-          <w:sz w:val="21"/>
-          <w:szCs w:val="21"/>
-          <w:lang w:val="en"/>
-        </w:rPr>
-      </w:pPr>
-      <w:r>
-        <w:rPr>
-          <w:rFonts w:cs="Cambria"/>
-          <w:sz w:val="21"/>
-          <w:szCs w:val="21"/>
-          <w:lang w:val="en"/>
-        </w:rPr>
-        <w:t>Core path of wind tower finish - able to obtain book</w:t>
-      </w:r>
-    </w:p>
-    <w:p>
-      <w:pPr>
-        <w:pStyle w:val="ListParagraph"/>
-        <w:numPr>
-          <w:ilvl w:val="0"/>
-          <w:numId w:val="20"/>
-        </w:numPr>
-        <w:autoSpaceDE w:val="0"/>
-        <w:autoSpaceDN w:val="0"/>
-        <w:adjustRightInd w:val="0"/>
-        <w:spacing w:after="200" w:line="240" w:lineRule="auto"/>
-        <w:rPr>
-          <w:rFonts w:cs="Cambria"/>
-          <w:sz w:val="21"/>
-          <w:szCs w:val="21"/>
-          <w:lang w:val="en"/>
-        </w:rPr>
-      </w:pPr>
-      <w:r>
-        <w:rPr>
-          <w:rFonts w:cs="Cambria"/>
-          <w:sz w:val="21"/>
-          <w:szCs w:val="21"/>
-          <w:lang w:val="en"/>
-        </w:rPr>
-        <w:t>Additional warp points</w:t>
-      </w:r>
-    </w:p>
-    <w:p>
-      <w:pPr>
-        <w:pStyle w:val="ListParagraph"/>
-        <w:numPr>
-          <w:ilvl w:val="0"/>
-          <w:numId w:val="20"/>
-        </w:numPr>
-        <w:autoSpaceDE w:val="0"/>
-        <w:autoSpaceDN w:val="0"/>
-        <w:adjustRightInd w:val="0"/>
-        <w:spacing w:after="200" w:line="240" w:lineRule="auto"/>
-        <w:rPr>
-          <w:rFonts w:cs="Cambria"/>
-          <w:sz w:val="21"/>
-          <w:szCs w:val="21"/>
-          <w:lang w:val="en"/>
-        </w:rPr>
-      </w:pPr>
-      <w:r>
-        <w:rPr>
-          <w:rFonts w:cs="Cambria"/>
-          <w:sz w:val="21"/>
-          <w:szCs w:val="21"/>
-          <w:lang w:val="en"/>
-        </w:rPr>
-        <w:t>Shortcut added to Pyramid</w:t>
-      </w:r>
-    </w:p>
-    <w:p>
-      <w:pPr>
-        <w:pStyle w:val="ListParagraph"/>
-        <w:numPr>
-          <w:ilvl w:val="0"/>
-          <w:numId w:val="20"/>
-        </w:numPr>
-        <w:autoSpaceDE w:val="0"/>
-        <w:autoSpaceDN w:val="0"/>
-        <w:adjustRightInd w:val="0"/>
-        <w:spacing w:after="200" w:line="240" w:lineRule="auto"/>
-        <w:rPr>
-          <w:rFonts w:cs="Cambria"/>
-          <w:sz w:val="21"/>
-          <w:szCs w:val="21"/>
-          <w:lang w:val="en"/>
-        </w:rPr>
-      </w:pPr>
-      <w:r>
-        <w:rPr>
-          <w:rFonts w:cs="Cambria"/>
-          <w:sz w:val="21"/>
-          <w:szCs w:val="21"/>
-          <w:lang w:val="en"/>
-        </w:rPr>
-        <w:t>Additional player direction from NPCs, including new attendant in council office</w:t>
-      </w:r>
-    </w:p>
-    <w:p>
-      <w:pPr>
-        <w:pStyle w:val="ListParagraph"/>
-        <w:numPr>
-          <w:ilvl w:val="0"/>
-          <w:numId w:val="20"/>
-        </w:numPr>
-        <w:autoSpaceDE w:val="0"/>
-        <w:autoSpaceDN w:val="0"/>
-        <w:adjustRightInd w:val="0"/>
-        <w:spacing w:after="200" w:line="240" w:lineRule="auto"/>
-        <w:rPr>
-          <w:rFonts w:cs="Cambria"/>
-          <w:sz w:val="21"/>
-          <w:szCs w:val="21"/>
-          <w:lang w:val="en"/>
-        </w:rPr>
-      </w:pPr>
-      <w:r>
-        <w:rPr>
-          <w:rFonts w:cs="Cambria"/>
-          <w:sz w:val="21"/>
-          <w:szCs w:val="21"/>
-          <w:lang w:val="en"/>
-        </w:rPr>
-        <w:t>Trading sequence finished - able to obtain feather</w:t>
-      </w:r>
-    </w:p>
-    <w:p>
-      <w:pPr>
-        <w:pStyle w:val="ListParagraph"/>
-        <w:numPr>
-          <w:ilvl w:val="0"/>
-          <w:numId w:val="20"/>
-        </w:numPr>
-        <w:autoSpaceDE w:val="0"/>
-        <w:autoSpaceDN w:val="0"/>
-        <w:adjustRightInd w:val="0"/>
-        <w:spacing w:after="200" w:line="240" w:lineRule="auto"/>
-        <w:rPr>
-          <w:rFonts w:cs="Cambria"/>
-          <w:sz w:val="21"/>
-          <w:szCs w:val="21"/>
-          <w:lang w:val="en"/>
-        </w:rPr>
-      </w:pPr>
-      <w:r>
-        <w:rPr>
-          <w:rFonts w:cs="Cambria"/>
-          <w:sz w:val="21"/>
-          <w:szCs w:val="21"/>
-          <w:lang w:val="en"/>
-        </w:rPr>
-        <w:t>Dialog font replaced and dialog line breaks redone to utilize additional space</w:t>
-      </w:r>
-    </w:p>
-    <w:p>
-      <w:pPr>
-        <w:pStyle w:val="ListParagraph"/>
-        <w:numPr>
-          <w:ilvl w:val="0"/>
-          <w:numId w:val="20"/>
-        </w:numPr>
-        <w:autoSpaceDE w:val="0"/>
-        <w:autoSpaceDN w:val="0"/>
-        <w:adjustRightInd w:val="0"/>
-        <w:spacing w:after="200" w:line="240" w:lineRule="auto"/>
-        <w:rPr>
-          <w:rFonts w:cs="Cambria"/>
-          <w:sz w:val="21"/>
-          <w:szCs w:val="21"/>
-          <w:lang w:val="en"/>
-        </w:rPr>
-      </w:pPr>
-      <w:r>
-        <w:rPr>
-          <w:rFonts w:cs="Cambria"/>
-          <w:sz w:val="21"/>
-          <w:szCs w:val="21"/>
-          <w:lang w:val="en"/>
-        </w:rPr>
-        <w:t>Sprite, tile and script fixes throughout</w:t>
-      </w:r>
-      <w:r>
-        <w:rPr>
-          <w:rFonts w:cs="Cambria"/>
-          <w:sz w:val="21"/>
-          <w:szCs w:val="21"/>
-          <w:lang w:val="en"/>
-        </w:rPr>
-        <w:t>. Lost woods expanded</w:t>
       </w:r>
     </w:p>
     <w:p>
@@ -8044,139 +7857,139 @@
                 <w:szCs w:val="20"/>
                 <w:lang w:val="en"/>
               </w:rPr>
+              <w:t>sprites/enemies/zirna.png</w:t>
+            </w:r>
+          </w:p>
+          <w:p>
+            <w:pPr>
+              <w:autoSpaceDE w:val="0"/>
+              <w:autoSpaceDN w:val="0"/>
+              <w:adjustRightInd w:val="0"/>
+              <w:rPr>
+                <w:rFonts w:cs="Cambria"/>
+                <w:sz w:val="20"/>
+                <w:szCs w:val="20"/>
+                <w:lang w:val="en"/>
+              </w:rPr>
+            </w:pPr>
+            <w:r>
+              <w:rPr>
+                <w:rFonts w:cs="Cambria"/>
+                <w:sz w:val="20"/>
+                <w:szCs w:val="20"/>
+                <w:lang w:val="en"/>
+              </w:rPr>
+              <w:t>sprites/entities/dark.png</w:t>
+            </w:r>
+          </w:p>
+          <w:p>
+            <w:pPr>
+              <w:autoSpaceDE w:val="0"/>
+              <w:autoSpaceDN w:val="0"/>
+              <w:adjustRightInd w:val="0"/>
+              <w:rPr>
+                <w:rFonts w:cs="Cambria"/>
+                <w:sz w:val="20"/>
+                <w:szCs w:val="20"/>
+                <w:lang w:val="en"/>
+              </w:rPr>
+            </w:pPr>
+            <w:r>
+              <w:rPr>
+                <w:rFonts w:cs="Cambria"/>
+                <w:sz w:val="20"/>
+                <w:szCs w:val="20"/>
+                <w:lang w:val="en"/>
+              </w:rPr>
+              <w:t>sprites/entities/ships.png</w:t>
+            </w:r>
+          </w:p>
+          <w:p>
+            <w:pPr>
+              <w:autoSpaceDE w:val="0"/>
+              <w:autoSpaceDN w:val="0"/>
+              <w:adjustRightInd w:val="0"/>
+              <w:rPr>
+                <w:rFonts w:cs="Cambria"/>
+                <w:sz w:val="20"/>
+                <w:szCs w:val="20"/>
+                <w:lang w:val="en"/>
+              </w:rPr>
+            </w:pPr>
+            <w:r>
+              <w:rPr>
+                <w:rFonts w:cs="Cambria"/>
+                <w:sz w:val="20"/>
+                <w:szCs w:val="20"/>
+                <w:lang w:val="en"/>
+              </w:rPr>
+              <w:t>sprites/entities/streams.png</w:t>
+            </w:r>
+          </w:p>
+          <w:p>
+            <w:pPr>
+              <w:autoSpaceDE w:val="0"/>
+              <w:autoSpaceDN w:val="0"/>
+              <w:adjustRightInd w:val="0"/>
+              <w:rPr>
+                <w:rFonts w:cs="Cambria"/>
+                <w:sz w:val="20"/>
+                <w:szCs w:val="20"/>
+                <w:lang w:val="en"/>
+              </w:rPr>
+            </w:pPr>
+            <w:r>
+              <w:rPr>
+                <w:rFonts w:cs="Cambria"/>
+                <w:sz w:val="20"/>
+                <w:szCs w:val="20"/>
+                <w:lang w:val="en"/>
+              </w:rPr>
+              <w:t>sprites/hud/dialog_box.png</w:t>
+            </w:r>
+          </w:p>
+          <w:p>
+            <w:pPr>
+              <w:autoSpaceDE w:val="0"/>
+              <w:autoSpaceDN w:val="0"/>
+              <w:adjustRightInd w:val="0"/>
+              <w:rPr>
+                <w:rFonts w:cs="Cambria"/>
+                <w:sz w:val="20"/>
+                <w:szCs w:val="20"/>
+                <w:lang w:val="en"/>
+              </w:rPr>
+            </w:pPr>
+            <w:r>
+              <w:rPr>
+                <w:rFonts w:cs="Cambria"/>
+                <w:sz w:val="20"/>
+                <w:szCs w:val="20"/>
+                <w:lang w:val="en"/>
+              </w:rPr>
+              <w:t>sprites/hud/icons_flip.png</w:t>
+            </w:r>
+          </w:p>
+          <w:p>
+            <w:pPr>
+              <w:autoSpaceDE w:val="0"/>
+              <w:autoSpaceDN w:val="0"/>
+              <w:adjustRightInd w:val="0"/>
+              <w:rPr>
+                <w:rFonts w:cs="Cambria"/>
+                <w:sz w:val="20"/>
+                <w:szCs w:val="20"/>
+                <w:lang w:val="en"/>
+              </w:rPr>
+            </w:pPr>
+            <w:r>
+              <w:rPr>
+                <w:rFonts w:cs="Cambria"/>
+                <w:sz w:val="20"/>
+                <w:szCs w:val="20"/>
+                <w:lang w:val="en"/>
+              </w:rPr>
               <w:lastRenderedPageBreak/>
-              <w:t>sprites/enemies/zirna.png</w:t>
-            </w:r>
-          </w:p>
-          <w:p>
-            <w:pPr>
-              <w:autoSpaceDE w:val="0"/>
-              <w:autoSpaceDN w:val="0"/>
-              <w:adjustRightInd w:val="0"/>
-              <w:rPr>
-                <w:rFonts w:cs="Cambria"/>
-                <w:sz w:val="20"/>
-                <w:szCs w:val="20"/>
-                <w:lang w:val="en"/>
-              </w:rPr>
-            </w:pPr>
-            <w:r>
-              <w:rPr>
-                <w:rFonts w:cs="Cambria"/>
-                <w:sz w:val="20"/>
-                <w:szCs w:val="20"/>
-                <w:lang w:val="en"/>
-              </w:rPr>
-              <w:t>sprites/entities/dark.png</w:t>
-            </w:r>
-          </w:p>
-          <w:p>
-            <w:pPr>
-              <w:autoSpaceDE w:val="0"/>
-              <w:autoSpaceDN w:val="0"/>
-              <w:adjustRightInd w:val="0"/>
-              <w:rPr>
-                <w:rFonts w:cs="Cambria"/>
-                <w:sz w:val="20"/>
-                <w:szCs w:val="20"/>
-                <w:lang w:val="en"/>
-              </w:rPr>
-            </w:pPr>
-            <w:r>
-              <w:rPr>
-                <w:rFonts w:cs="Cambria"/>
-                <w:sz w:val="20"/>
-                <w:szCs w:val="20"/>
-                <w:lang w:val="en"/>
-              </w:rPr>
-              <w:t>sprites/entities/ships.png</w:t>
-            </w:r>
-          </w:p>
-          <w:p>
-            <w:pPr>
-              <w:autoSpaceDE w:val="0"/>
-              <w:autoSpaceDN w:val="0"/>
-              <w:adjustRightInd w:val="0"/>
-              <w:rPr>
-                <w:rFonts w:cs="Cambria"/>
-                <w:sz w:val="20"/>
-                <w:szCs w:val="20"/>
-                <w:lang w:val="en"/>
-              </w:rPr>
-            </w:pPr>
-            <w:r>
-              <w:rPr>
-                <w:rFonts w:cs="Cambria"/>
-                <w:sz w:val="20"/>
-                <w:szCs w:val="20"/>
-                <w:lang w:val="en"/>
-              </w:rPr>
-              <w:t>sprites/entities/streams.png</w:t>
-            </w:r>
-          </w:p>
-          <w:p>
-            <w:pPr>
-              <w:autoSpaceDE w:val="0"/>
-              <w:autoSpaceDN w:val="0"/>
-              <w:adjustRightInd w:val="0"/>
-              <w:rPr>
-                <w:rFonts w:cs="Cambria"/>
-                <w:sz w:val="20"/>
-                <w:szCs w:val="20"/>
-                <w:lang w:val="en"/>
-              </w:rPr>
-            </w:pPr>
-            <w:r>
-              <w:rPr>
-                <w:rFonts w:cs="Cambria"/>
-                <w:sz w:val="20"/>
-                <w:szCs w:val="20"/>
-                <w:lang w:val="en"/>
-              </w:rPr>
-              <w:t>sprites/hud/dialog_box.png</w:t>
-            </w:r>
-          </w:p>
-          <w:p>
-            <w:pPr>
-              <w:autoSpaceDE w:val="0"/>
-              <w:autoSpaceDN w:val="0"/>
-              <w:adjustRightInd w:val="0"/>
-              <w:rPr>
-                <w:rFonts w:cs="Cambria"/>
-                <w:sz w:val="20"/>
-                <w:szCs w:val="20"/>
-                <w:lang w:val="en"/>
-              </w:rPr>
-            </w:pPr>
-            <w:r>
-              <w:rPr>
-                <w:rFonts w:cs="Cambria"/>
-                <w:sz w:val="20"/>
-                <w:szCs w:val="20"/>
-                <w:lang w:val="en"/>
-              </w:rPr>
-              <w:t>sprites/hud/icons_flip.png</w:t>
-            </w:r>
-          </w:p>
-          <w:p>
-            <w:pPr>
-              <w:autoSpaceDE w:val="0"/>
-              <w:autoSpaceDN w:val="0"/>
-              <w:adjustRightInd w:val="0"/>
-              <w:rPr>
-                <w:rFonts w:cs="Cambria"/>
-                <w:sz w:val="20"/>
-                <w:szCs w:val="20"/>
-                <w:lang w:val="en"/>
-              </w:rPr>
-            </w:pPr>
-            <w:r>
-              <w:rPr>
-                <w:rFonts w:cs="Cambria"/>
-                <w:sz w:val="20"/>
-                <w:szCs w:val="20"/>
-                <w:lang w:val="en"/>
-              </w:rPr>
               <w:t>sprites/hud/item_icon_*.png</w:t>
             </w:r>
           </w:p>
@@ -9582,139 +9395,139 @@
                 <w:szCs w:val="20"/>
                 <w:lang w:val="en"/>
               </w:rPr>
+              <w:t>sprites/enemies/manhandla.png</w:t>
+            </w:r>
+          </w:p>
+          <w:p>
+            <w:pPr>
+              <w:autoSpaceDE w:val="0"/>
+              <w:autoSpaceDN w:val="0"/>
+              <w:adjustRightInd w:val="0"/>
+              <w:rPr>
+                <w:rFonts w:cs="Cambria"/>
+                <w:sz w:val="20"/>
+                <w:szCs w:val="20"/>
+                <w:lang w:val="en"/>
+              </w:rPr>
+            </w:pPr>
+            <w:r>
+              <w:rPr>
+                <w:rFonts w:cs="Cambria"/>
+                <w:sz w:val="20"/>
+                <w:szCs w:val="20"/>
+                <w:lang w:val="en"/>
+              </w:rPr>
+              <w:t>sprites/enemies/moblin.png</w:t>
+            </w:r>
+          </w:p>
+          <w:p>
+            <w:pPr>
+              <w:autoSpaceDE w:val="0"/>
+              <w:autoSpaceDN w:val="0"/>
+              <w:adjustRightInd w:val="0"/>
+              <w:rPr>
+                <w:rFonts w:cs="Cambria"/>
+                <w:sz w:val="20"/>
+                <w:szCs w:val="20"/>
+                <w:lang w:val="en"/>
+              </w:rPr>
+            </w:pPr>
+            <w:r>
+              <w:rPr>
+                <w:rFonts w:cs="Cambria"/>
+                <w:sz w:val="20"/>
+                <w:szCs w:val="20"/>
+                <w:lang w:val="en"/>
+              </w:rPr>
+              <w:t>sprites/enemies/mothulita.png</w:t>
+            </w:r>
+          </w:p>
+          <w:p>
+            <w:pPr>
+              <w:autoSpaceDE w:val="0"/>
+              <w:autoSpaceDN w:val="0"/>
+              <w:adjustRightInd w:val="0"/>
+              <w:rPr>
+                <w:rFonts w:cs="Cambria"/>
+                <w:sz w:val="20"/>
+                <w:szCs w:val="20"/>
+                <w:lang w:val="en"/>
+              </w:rPr>
+            </w:pPr>
+            <w:r>
+              <w:rPr>
+                <w:rFonts w:cs="Cambria"/>
+                <w:sz w:val="20"/>
+                <w:szCs w:val="20"/>
+                <w:lang w:val="en"/>
+              </w:rPr>
+              <w:t>sprites/enemies/octorok_*.png</w:t>
+            </w:r>
+          </w:p>
+          <w:p>
+            <w:pPr>
+              <w:autoSpaceDE w:val="0"/>
+              <w:autoSpaceDN w:val="0"/>
+              <w:adjustRightInd w:val="0"/>
+              <w:rPr>
+                <w:rFonts w:cs="Cambria"/>
+                <w:sz w:val="20"/>
+                <w:szCs w:val="20"/>
+                <w:lang w:val="en"/>
+              </w:rPr>
+            </w:pPr>
+            <w:r>
+              <w:rPr>
+                <w:rFonts w:cs="Cambria"/>
+                <w:sz w:val="20"/>
+                <w:szCs w:val="20"/>
+                <w:lang w:val="en"/>
+              </w:rPr>
+              <w:t>sprites/enemies/pike.png</w:t>
+            </w:r>
+          </w:p>
+          <w:p>
+            <w:pPr>
+              <w:autoSpaceDE w:val="0"/>
+              <w:autoSpaceDN w:val="0"/>
+              <w:adjustRightInd w:val="0"/>
+              <w:rPr>
+                <w:rFonts w:cs="Cambria"/>
+                <w:sz w:val="20"/>
+                <w:szCs w:val="20"/>
+                <w:lang w:val="en"/>
+              </w:rPr>
+            </w:pPr>
+            <w:r>
+              <w:rPr>
+                <w:rFonts w:cs="Cambria"/>
+                <w:sz w:val="20"/>
+                <w:szCs w:val="20"/>
+                <w:lang w:val="en"/>
+              </w:rPr>
+              <w:t>sprites/enemies/pincer.png</w:t>
+            </w:r>
+          </w:p>
+          <w:p>
+            <w:pPr>
+              <w:autoSpaceDE w:val="0"/>
+              <w:autoSpaceDN w:val="0"/>
+              <w:adjustRightInd w:val="0"/>
+              <w:rPr>
+                <w:rFonts w:cs="Cambria"/>
+                <w:sz w:val="20"/>
+                <w:szCs w:val="20"/>
+                <w:lang w:val="en"/>
+              </w:rPr>
+            </w:pPr>
+            <w:r>
+              <w:rPr>
+                <w:rFonts w:cs="Cambria"/>
+                <w:sz w:val="20"/>
+                <w:szCs w:val="20"/>
+                <w:lang w:val="en"/>
+              </w:rPr>
               <w:lastRenderedPageBreak/>
-              <w:t>sprites/enemies/manhandla.png</w:t>
-            </w:r>
-          </w:p>
-          <w:p>
-            <w:pPr>
-              <w:autoSpaceDE w:val="0"/>
-              <w:autoSpaceDN w:val="0"/>
-              <w:adjustRightInd w:val="0"/>
-              <w:rPr>
-                <w:rFonts w:cs="Cambria"/>
-                <w:sz w:val="20"/>
-                <w:szCs w:val="20"/>
-                <w:lang w:val="en"/>
-              </w:rPr>
-            </w:pPr>
-            <w:r>
-              <w:rPr>
-                <w:rFonts w:cs="Cambria"/>
-                <w:sz w:val="20"/>
-                <w:szCs w:val="20"/>
-                <w:lang w:val="en"/>
-              </w:rPr>
-              <w:t>sprites/enemies/moblin.png</w:t>
-            </w:r>
-          </w:p>
-          <w:p>
-            <w:pPr>
-              <w:autoSpaceDE w:val="0"/>
-              <w:autoSpaceDN w:val="0"/>
-              <w:adjustRightInd w:val="0"/>
-              <w:rPr>
-                <w:rFonts w:cs="Cambria"/>
-                <w:sz w:val="20"/>
-                <w:szCs w:val="20"/>
-                <w:lang w:val="en"/>
-              </w:rPr>
-            </w:pPr>
-            <w:r>
-              <w:rPr>
-                <w:rFonts w:cs="Cambria"/>
-                <w:sz w:val="20"/>
-                <w:szCs w:val="20"/>
-                <w:lang w:val="en"/>
-              </w:rPr>
-              <w:t>sprites/enemies/mothulita.png</w:t>
-            </w:r>
-          </w:p>
-          <w:p>
-            <w:pPr>
-              <w:autoSpaceDE w:val="0"/>
-              <w:autoSpaceDN w:val="0"/>
-              <w:adjustRightInd w:val="0"/>
-              <w:rPr>
-                <w:rFonts w:cs="Cambria"/>
-                <w:sz w:val="20"/>
-                <w:szCs w:val="20"/>
-                <w:lang w:val="en"/>
-              </w:rPr>
-            </w:pPr>
-            <w:r>
-              <w:rPr>
-                <w:rFonts w:cs="Cambria"/>
-                <w:sz w:val="20"/>
-                <w:szCs w:val="20"/>
-                <w:lang w:val="en"/>
-              </w:rPr>
-              <w:t>sprites/enemies/octorok_*.png</w:t>
-            </w:r>
-          </w:p>
-          <w:p>
-            <w:pPr>
-              <w:autoSpaceDE w:val="0"/>
-              <w:autoSpaceDN w:val="0"/>
-              <w:adjustRightInd w:val="0"/>
-              <w:rPr>
-                <w:rFonts w:cs="Cambria"/>
-                <w:sz w:val="20"/>
-                <w:szCs w:val="20"/>
-                <w:lang w:val="en"/>
-              </w:rPr>
-            </w:pPr>
-            <w:r>
-              <w:rPr>
-                <w:rFonts w:cs="Cambria"/>
-                <w:sz w:val="20"/>
-                <w:szCs w:val="20"/>
-                <w:lang w:val="en"/>
-              </w:rPr>
-              <w:t>sprites/enemies/pike.png</w:t>
-            </w:r>
-          </w:p>
-          <w:p>
-            <w:pPr>
-              <w:autoSpaceDE w:val="0"/>
-              <w:autoSpaceDN w:val="0"/>
-              <w:adjustRightInd w:val="0"/>
-              <w:rPr>
-                <w:rFonts w:cs="Cambria"/>
-                <w:sz w:val="20"/>
-                <w:szCs w:val="20"/>
-                <w:lang w:val="en"/>
-              </w:rPr>
-            </w:pPr>
-            <w:r>
-              <w:rPr>
-                <w:rFonts w:cs="Cambria"/>
-                <w:sz w:val="20"/>
-                <w:szCs w:val="20"/>
-                <w:lang w:val="en"/>
-              </w:rPr>
-              <w:t>sprites/enemies/pincer.png</w:t>
-            </w:r>
-          </w:p>
-          <w:p>
-            <w:pPr>
-              <w:autoSpaceDE w:val="0"/>
-              <w:autoSpaceDN w:val="0"/>
-              <w:adjustRightInd w:val="0"/>
-              <w:rPr>
-                <w:rFonts w:cs="Cambria"/>
-                <w:sz w:val="20"/>
-                <w:szCs w:val="20"/>
-                <w:lang w:val="en"/>
-              </w:rPr>
-            </w:pPr>
-            <w:r>
-              <w:rPr>
-                <w:rFonts w:cs="Cambria"/>
-                <w:sz w:val="20"/>
-                <w:szCs w:val="20"/>
-                <w:lang w:val="en"/>
-              </w:rPr>
               <w:t>sprites/enemies/plasmarine.png</w:t>
             </w:r>
           </w:p>
@@ -10859,6 +10672,7 @@
           <w:sz w:val="21"/>
           <w:szCs w:val="21"/>
         </w:rPr>
+        <w:lastRenderedPageBreak/>
         <w:t>Thank you to anyone who contributed in any way to this project – if I forgot you in this list, I sincerely apologize! And primarily, thank you to Nintendo who creating an amazing intellectual property that is cherished by its fans.</w:t>
       </w:r>
     </w:p>
@@ -10930,6 +10744,7 @@
               <w:autoSpaceDN w:val="0"/>
               <w:adjustRightInd w:val="0"/>
               <w:spacing w:after="200"/>
+              <w:ind w:left="342" w:hanging="180"/>
               <w:rPr>
                 <w:rFonts w:cs="Cambria"/>
                 <w:b/>
@@ -10968,6 +10783,7 @@
               <w:autoSpaceDN w:val="0"/>
               <w:adjustRightInd w:val="0"/>
               <w:spacing w:after="200"/>
+              <w:ind w:left="342" w:hanging="180"/>
               <w:rPr>
                 <w:rFonts w:cs="Cambria"/>
                 <w:b/>
@@ -11028,6 +10844,7 @@
               <w:autoSpaceDN w:val="0"/>
               <w:adjustRightInd w:val="0"/>
               <w:spacing w:after="200"/>
+              <w:ind w:left="419" w:hanging="180"/>
               <w:rPr>
                 <w:rFonts w:cs="Cambria"/>
                 <w:b/>
@@ -11057,6 +10874,7 @@
               <w:autoSpaceDN w:val="0"/>
               <w:adjustRightInd w:val="0"/>
               <w:spacing w:after="200"/>
+              <w:ind w:left="419" w:hanging="180"/>
               <w:rPr>
                 <w:rFonts w:cs="Cambria"/>
                 <w:b/>
@@ -11086,6 +10904,7 @@
               <w:autoSpaceDN w:val="0"/>
               <w:adjustRightInd w:val="0"/>
               <w:spacing w:after="200"/>
+              <w:ind w:left="419" w:hanging="180"/>
               <w:rPr>
                 <w:rFonts w:cs="Cambria"/>
                 <w:b/>
@@ -11115,6 +10934,7 @@
               <w:autoSpaceDN w:val="0"/>
               <w:adjustRightInd w:val="0"/>
               <w:spacing w:after="200"/>
+              <w:ind w:left="419" w:hanging="180"/>
               <w:rPr>
                 <w:rFonts w:cs="Cambria"/>
                 <w:b/>
@@ -11162,6 +10982,7 @@
               <w:autoSpaceDN w:val="0"/>
               <w:adjustRightInd w:val="0"/>
               <w:spacing w:after="200"/>
+              <w:ind w:left="419" w:hanging="180"/>
               <w:rPr>
                 <w:rFonts w:cs="Cambria"/>
                 <w:b/>
@@ -11191,6 +11012,7 @@
               <w:autoSpaceDN w:val="0"/>
               <w:adjustRightInd w:val="0"/>
               <w:spacing w:after="200"/>
+              <w:ind w:left="419" w:hanging="180"/>
               <w:rPr>
                 <w:rFonts w:cs="Cambria"/>
                 <w:b/>
@@ -11220,6 +11042,7 @@
               <w:autoSpaceDN w:val="0"/>
               <w:adjustRightInd w:val="0"/>
               <w:spacing w:after="200"/>
+              <w:ind w:left="419" w:hanging="180"/>
               <w:rPr>
                 <w:rFonts w:cs="Cambria"/>
                 <w:b/>
@@ -11249,6 +11072,7 @@
               <w:autoSpaceDN w:val="0"/>
               <w:adjustRightInd w:val="0"/>
               <w:spacing w:after="200"/>
+              <w:ind w:left="419" w:hanging="180"/>
               <w:rPr>
                 <w:rFonts w:cs="Cambria"/>
                 <w:b/>
@@ -11296,6 +11120,7 @@
               <w:autoSpaceDN w:val="0"/>
               <w:adjustRightInd w:val="0"/>
               <w:spacing w:after="200"/>
+              <w:ind w:left="419" w:hanging="180"/>
               <w:rPr>
                 <w:rFonts w:cs="Cambria"/>
                 <w:b/>
@@ -11325,6 +11150,7 @@
               <w:autoSpaceDN w:val="0"/>
               <w:adjustRightInd w:val="0"/>
               <w:spacing w:after="200"/>
+              <w:ind w:left="419" w:hanging="180"/>
               <w:rPr>
                 <w:rFonts w:cs="Cambria"/>
                 <w:b/>
@@ -11354,6 +11180,7 @@
               <w:autoSpaceDN w:val="0"/>
               <w:adjustRightInd w:val="0"/>
               <w:spacing w:after="200"/>
+              <w:ind w:left="419" w:hanging="180"/>
               <w:rPr>
                 <w:rFonts w:cs="Cambria"/>
                 <w:b/>
@@ -11383,6 +11210,7 @@
               <w:autoSpaceDN w:val="0"/>
               <w:adjustRightInd w:val="0"/>
               <w:spacing w:after="200"/>
+              <w:ind w:left="419" w:hanging="180"/>
               <w:rPr>
                 <w:rFonts w:cs="Cambria"/>
                 <w:b/>
@@ -11412,6 +11240,7 @@
               <w:autoSpaceDN w:val="0"/>
               <w:adjustRightInd w:val="0"/>
               <w:spacing w:after="200"/>
+              <w:ind w:left="419" w:hanging="180"/>
               <w:rPr>
                 <w:rFonts w:cs="Cambria"/>
                 <w:b/>
@@ -11441,6 +11270,7 @@
               <w:autoSpaceDN w:val="0"/>
               <w:adjustRightInd w:val="0"/>
               <w:spacing w:after="200"/>
+              <w:ind w:left="419" w:hanging="180"/>
               <w:rPr>
                 <w:rFonts w:cs="Cambria"/>
                 <w:b/>
@@ -11470,6 +11300,7 @@
               <w:autoSpaceDN w:val="0"/>
               <w:adjustRightInd w:val="0"/>
               <w:spacing w:after="200"/>
+              <w:ind w:left="419" w:hanging="180"/>
               <w:rPr>
                 <w:rFonts w:cs="Cambria"/>
                 <w:b/>
@@ -11504,8 +11335,6 @@
               </w:rPr>
               <w:t xml:space="preserve"> screen</w:t>
             </w:r>
-            <w:bookmarkStart w:id="0" w:name="_GoBack"/>
-            <w:bookmarkEnd w:id="0"/>
           </w:p>
         </w:tc>
       </w:tr>
@@ -11550,6 +11379,7 @@
               <w:autoSpaceDN w:val="0"/>
               <w:adjustRightInd w:val="0"/>
               <w:spacing w:after="200"/>
+              <w:ind w:left="342" w:hanging="180"/>
               <w:rPr>
                 <w:rFonts w:cs="Cambria"/>
                 <w:b/>
@@ -11579,6 +11409,7 @@
               <w:autoSpaceDN w:val="0"/>
               <w:adjustRightInd w:val="0"/>
               <w:spacing w:after="200"/>
+              <w:ind w:left="342" w:hanging="180"/>
               <w:rPr>
                 <w:rFonts w:cs="Cambria"/>
                 <w:b/>
@@ -11661,6 +11492,7 @@
               <w:autoSpaceDN w:val="0"/>
               <w:adjustRightInd w:val="0"/>
               <w:spacing w:after="200"/>
+              <w:ind w:left="342" w:hanging="180"/>
               <w:rPr>
                 <w:rFonts w:cs="Cambria"/>
                 <w:b/>
@@ -11690,6 +11522,7 @@
               <w:autoSpaceDN w:val="0"/>
               <w:adjustRightInd w:val="0"/>
               <w:spacing w:after="200"/>
+              <w:ind w:left="342" w:hanging="180"/>
               <w:rPr>
                 <w:rFonts w:cs="Cambria"/>
                 <w:b/>
@@ -11719,6 +11552,7 @@
               <w:autoSpaceDN w:val="0"/>
               <w:adjustRightInd w:val="0"/>
               <w:spacing w:after="200"/>
+              <w:ind w:left="342" w:hanging="180"/>
               <w:rPr>
                 <w:rFonts w:cs="Cambria"/>
                 <w:b/>
@@ -11748,6 +11582,7 @@
               <w:autoSpaceDN w:val="0"/>
               <w:adjustRightInd w:val="0"/>
               <w:spacing w:after="200"/>
+              <w:ind w:left="342" w:hanging="180"/>
               <w:rPr>
                 <w:rFonts w:cs="Cambria"/>
                 <w:b/>
@@ -11830,6 +11665,7 @@
               <w:autoSpaceDN w:val="0"/>
               <w:adjustRightInd w:val="0"/>
               <w:spacing w:after="200"/>
+              <w:ind w:left="342" w:hanging="180"/>
               <w:rPr>
                 <w:rFonts w:cs="Cambria"/>
                 <w:b/>
@@ -11859,6 +11695,7 @@
               <w:autoSpaceDN w:val="0"/>
               <w:adjustRightInd w:val="0"/>
               <w:spacing w:after="200"/>
+              <w:ind w:left="342" w:hanging="180"/>
               <w:rPr>
                 <w:rFonts w:cs="Cambria"/>
                 <w:b/>
@@ -11941,6 +11778,7 @@
               <w:autoSpaceDN w:val="0"/>
               <w:adjustRightInd w:val="0"/>
               <w:spacing w:after="200"/>
+              <w:ind w:left="342" w:hanging="180"/>
               <w:rPr>
                 <w:rFonts w:cs="Cambria"/>
                 <w:b/>
@@ -11956,7 +11794,25 @@
                 <w:szCs w:val="21"/>
                 <w:lang w:val="en"/>
               </w:rPr>
-              <w:t>ellebirdy23 (Alisa) - Book of Mudora chamber song (Laruto's Lament)</w:t>
+              <w:t>ellebirdy23 (Alis</w:t>
+            </w:r>
+            <w:r>
+              <w:rPr>
+                <w:rFonts w:cs="Cambria"/>
+                <w:sz w:val="21"/>
+                <w:szCs w:val="21"/>
+                <w:lang w:val="en"/>
+              </w:rPr>
+              <w:t>a) – Ancient Library</w:t>
+            </w:r>
+            <w:r>
+              <w:rPr>
+                <w:rFonts w:cs="Cambria"/>
+                <w:sz w:val="21"/>
+                <w:szCs w:val="21"/>
+                <w:lang w:val="en"/>
+              </w:rPr>
+              <w:t xml:space="preserve"> (Laruto's Lament)</w:t>
             </w:r>
           </w:p>
           <w:p>
@@ -11970,6 +11826,7 @@
               <w:autoSpaceDN w:val="0"/>
               <w:adjustRightInd w:val="0"/>
               <w:spacing w:after="200"/>
+              <w:ind w:left="342" w:hanging="180"/>
               <w:rPr>
                 <w:rFonts w:cs="Cambria"/>
                 <w:b/>
@@ -11985,7 +11842,25 @@
                 <w:szCs w:val="21"/>
                 <w:lang w:val="en"/>
               </w:rPr>
-              <w:t>Richard Wurth - Interloper Sanctum song (Serendipity)</w:t>
+              <w:t>Richard</w:t>
+            </w:r>
+            <w:r>
+              <w:rPr>
+                <w:rFonts w:cs="Cambria"/>
+                <w:sz w:val="21"/>
+                <w:szCs w:val="21"/>
+                <w:lang w:val="en"/>
+              </w:rPr>
+              <w:t xml:space="preserve"> Wurth - Interloper Sanctum</w:t>
+            </w:r>
+            <w:r>
+              <w:rPr>
+                <w:rFonts w:cs="Cambria"/>
+                <w:sz w:val="21"/>
+                <w:szCs w:val="21"/>
+                <w:lang w:val="en"/>
+              </w:rPr>
+              <w:t xml:space="preserve"> (Serendipity)</w:t>
             </w:r>
           </w:p>
           <w:p>
@@ -11999,6 +11874,73 @@
               <w:autoSpaceDN w:val="0"/>
               <w:adjustRightInd w:val="0"/>
               <w:spacing w:after="200"/>
+              <w:ind w:left="342" w:hanging="180"/>
+              <w:rPr>
+                <w:rFonts w:asciiTheme="majorHAnsi" w:hAnsiTheme="majorHAnsi" w:cs="Cambria"/>
+                <w:b/>
+                <w:sz w:val="21"/>
+                <w:szCs w:val="21"/>
+                <w:lang w:val="en"/>
+              </w:rPr>
+            </w:pPr>
+            <w:r>
+              <w:rPr>
+                <w:rFonts w:asciiTheme="majorHAnsi" w:hAnsiTheme="majorHAnsi" w:cs="Courier New"/>
+                <w:sz w:val="21"/>
+                <w:szCs w:val="21"/>
+              </w:rPr>
+              <w:t>Laura Shigihara</w:t>
+            </w:r>
+            <w:r>
+              <w:rPr>
+                <w:rFonts w:asciiTheme="majorHAnsi" w:hAnsiTheme="majorHAnsi" w:cs="Courier New"/>
+                <w:sz w:val="21"/>
+                <w:szCs w:val="21"/>
+              </w:rPr>
+              <w:t xml:space="preserve"> – Ballad of the Goddess (Marryn)</w:t>
+            </w:r>
+          </w:p>
+          <w:p>
+            <w:pPr>
+              <w:pStyle w:val="ListParagraph"/>
+              <w:numPr>
+                <w:ilvl w:val="0"/>
+                <w:numId w:val="29"/>
+              </w:numPr>
+              <w:autoSpaceDE w:val="0"/>
+              <w:autoSpaceDN w:val="0"/>
+              <w:adjustRightInd w:val="0"/>
+              <w:spacing w:after="200"/>
+              <w:ind w:left="342" w:hanging="180"/>
+              <w:rPr>
+                <w:rFonts w:asciiTheme="majorHAnsi" w:hAnsiTheme="majorHAnsi" w:cs="Cambria"/>
+                <w:b/>
+                <w:sz w:val="21"/>
+                <w:szCs w:val="21"/>
+                <w:lang w:val="en"/>
+              </w:rPr>
+            </w:pPr>
+            <w:r>
+              <w:rPr>
+                <w:rFonts w:asciiTheme="majorHAnsi" w:hAnsiTheme="majorHAnsi" w:cs="Courier New"/>
+                <w:sz w:val="21"/>
+                <w:szCs w:val="21"/>
+              </w:rPr>
+              <w:t>Shady Cicada – Groose Theme Cover (Gruce)</w:t>
+            </w:r>
+          </w:p>
+          <w:p>
+            <w:pPr>
+              <w:pStyle w:val="ListParagraph"/>
+              <w:numPr>
+                <w:ilvl w:val="0"/>
+                <w:numId w:val="29"/>
+              </w:numPr>
+              <w:autoSpaceDE w:val="0"/>
+              <w:autoSpaceDN w:val="0"/>
+              <w:adjustRightInd w:val="0"/>
+              <w:spacing w:after="200"/>
+              <w:ind w:left="342" w:hanging="180"/>
               <w:rPr>
                 <w:rFonts w:cs="Cambria"/>
                 <w:b/>
@@ -12058,6 +12000,7 @@
               <w:autoSpaceDN w:val="0"/>
               <w:adjustRightInd w:val="0"/>
               <w:spacing w:after="200"/>
+              <w:ind w:left="419" w:hanging="180"/>
               <w:rPr>
                 <w:rFonts w:cs="Cambria"/>
                 <w:b/>
@@ -12123,6 +12066,7 @@
               <w:autoSpaceDN w:val="0"/>
               <w:adjustRightInd w:val="0"/>
               <w:spacing w:after="200"/>
+              <w:ind w:left="419" w:hanging="180"/>
               <w:rPr>
                 <w:rFonts w:cs="Cambria"/>
                 <w:sz w:val="21"/>
@@ -12160,6 +12104,7 @@
               <w:autoSpaceDN w:val="0"/>
               <w:adjustRightInd w:val="0"/>
               <w:spacing w:after="200"/>
+              <w:ind w:left="419" w:hanging="180"/>
               <w:rPr>
                 <w:rFonts w:cs="Cambria"/>
                 <w:sz w:val="21"/>
@@ -12188,6 +12133,7 @@
               <w:autoSpaceDN w:val="0"/>
               <w:adjustRightInd w:val="0"/>
               <w:spacing w:after="200"/>
+              <w:ind w:left="419" w:hanging="180"/>
               <w:rPr>
                 <w:rFonts w:cs="Cambria"/>
                 <w:sz w:val="21"/>
@@ -12217,21 +12163,6 @@
         </w:tc>
       </w:tr>
     </w:tbl>
-    <w:p>
-      <w:pPr>
-        <w:autoSpaceDE w:val="0"/>
-        <w:autoSpaceDN w:val="0"/>
-        <w:adjustRightInd w:val="0"/>
-        <w:spacing w:after="120" w:line="240" w:lineRule="auto"/>
-        <w:rPr>
-          <w:rFonts w:cs="Cambria"/>
-          <w:b/>
-          <w:sz w:val="21"/>
-          <w:szCs w:val="21"/>
-          <w:lang w:val="en"/>
-        </w:rPr>
-      </w:pPr>
-    </w:p>
     <w:p>
       <w:pPr>
         <w:autoSpaceDE w:val="0"/>
@@ -14311,6 +14242,119 @@
     </w:lvl>
   </w:abstractNum>
   <w:abstractNum w:abstractNumId="16" w15:restartNumberingAfterBreak="0">
+    <w:nsid w:val="47413A78"/>
+    <w:multiLevelType w:val="hybridMultilevel"/>
+    <w:tmpl w:val="BB3462A6"/>
+    <w:lvl w:ilvl="0" w:tplc="04090001">
+      <w:start w:val="1"/>
+      <w:numFmt w:val="bullet"/>
+      <w:lvlText w:val=""/>
+      <w:lvlJc w:val="left"/>
+      <w:pPr>
+        <w:ind w:left="720" w:hanging="360"/>
+      </w:pPr>
+      <w:rPr>
+        <w:rFonts w:ascii="Symbol" w:hAnsi="Symbol" w:hint="default"/>
+      </w:rPr>
+    </w:lvl>
+    <w:lvl w:ilvl="1" w:tplc="04090003" w:tentative="1">
+      <w:start w:val="1"/>
+      <w:numFmt w:val="bullet"/>
+      <w:lvlText w:val="o"/>
+      <w:lvlJc w:val="left"/>
+      <w:pPr>
+        <w:ind w:left="1440" w:hanging="360"/>
+      </w:pPr>
+      <w:rPr>
+        <w:rFonts w:ascii="Courier New" w:hAnsi="Courier New" w:cs="Courier New" w:hint="default"/>
+      </w:rPr>
+    </w:lvl>
+    <w:lvl w:ilvl="2" w:tplc="04090005" w:tentative="1">
+      <w:start w:val="1"/>
+      <w:numFmt w:val="bullet"/>
+      <w:lvlText w:val=""/>
+      <w:lvlJc w:val="left"/>
+      <w:pPr>
+        <w:ind w:left="2160" w:hanging="360"/>
+      </w:pPr>
+      <w:rPr>
+        <w:rFonts w:ascii="Wingdings" w:hAnsi="Wingdings" w:hint="default"/>
+      </w:rPr>
+    </w:lvl>
+    <w:lvl w:ilvl="3" w:tplc="04090001" w:tentative="1">
+      <w:start w:val="1"/>
+      <w:numFmt w:val="bullet"/>
+      <w:lvlText w:val=""/>
+      <w:lvlJc w:val="left"/>
+      <w:pPr>
+        <w:ind w:left="2880" w:hanging="360"/>
+      </w:pPr>
+      <w:rPr>
+        <w:rFonts w:ascii="Symbol" w:hAnsi="Symbol" w:hint="default"/>
+      </w:rPr>
+    </w:lvl>
+    <w:lvl w:ilvl="4" w:tplc="04090003" w:tentative="1">
+      <w:start w:val="1"/>
+      <w:numFmt w:val="bullet"/>
+      <w:lvlText w:val="o"/>
+      <w:lvlJc w:val="left"/>
+      <w:pPr>
+        <w:ind w:left="3600" w:hanging="360"/>
+      </w:pPr>
+      <w:rPr>
+        <w:rFonts w:ascii="Courier New" w:hAnsi="Courier New" w:cs="Courier New" w:hint="default"/>
+      </w:rPr>
+    </w:lvl>
+    <w:lvl w:ilvl="5" w:tplc="04090005" w:tentative="1">
+      <w:start w:val="1"/>
+      <w:numFmt w:val="bullet"/>
+      <w:lvlText w:val=""/>
+      <w:lvlJc w:val="left"/>
+      <w:pPr>
+        <w:ind w:left="4320" w:hanging="360"/>
+      </w:pPr>
+      <w:rPr>
+        <w:rFonts w:ascii="Wingdings" w:hAnsi="Wingdings" w:hint="default"/>
+      </w:rPr>
+    </w:lvl>
+    <w:lvl w:ilvl="6" w:tplc="04090001" w:tentative="1">
+      <w:start w:val="1"/>
+      <w:numFmt w:val="bullet"/>
+      <w:lvlText w:val=""/>
+      <w:lvlJc w:val="left"/>
+      <w:pPr>
+        <w:ind w:left="5040" w:hanging="360"/>
+      </w:pPr>
+      <w:rPr>
+        <w:rFonts w:ascii="Symbol" w:hAnsi="Symbol" w:hint="default"/>
+      </w:rPr>
+    </w:lvl>
+    <w:lvl w:ilvl="7" w:tplc="04090003" w:tentative="1">
+      <w:start w:val="1"/>
+      <w:numFmt w:val="bullet"/>
+      <w:lvlText w:val="o"/>
+      <w:lvlJc w:val="left"/>
+      <w:pPr>
+        <w:ind w:left="5760" w:hanging="360"/>
+      </w:pPr>
+      <w:rPr>
+        <w:rFonts w:ascii="Courier New" w:hAnsi="Courier New" w:cs="Courier New" w:hint="default"/>
+      </w:rPr>
+    </w:lvl>
+    <w:lvl w:ilvl="8" w:tplc="04090005" w:tentative="1">
+      <w:start w:val="1"/>
+      <w:numFmt w:val="bullet"/>
+      <w:lvlText w:val=""/>
+      <w:lvlJc w:val="left"/>
+      <w:pPr>
+        <w:ind w:left="6480" w:hanging="360"/>
+      </w:pPr>
+      <w:rPr>
+        <w:rFonts w:ascii="Wingdings" w:hAnsi="Wingdings" w:hint="default"/>
+      </w:rPr>
+    </w:lvl>
+  </w:abstractNum>
+  <w:abstractNum w:abstractNumId="17" w15:restartNumberingAfterBreak="0">
     <w:nsid w:val="47526571"/>
     <w:multiLevelType w:val="hybridMultilevel"/>
     <w:tmpl w:val="DE0C2880"/>
@@ -14423,7 +14467,7 @@
       </w:rPr>
     </w:lvl>
   </w:abstractNum>
-  <w:abstractNum w:abstractNumId="17" w15:restartNumberingAfterBreak="0">
+  <w:abstractNum w:abstractNumId="18" w15:restartNumberingAfterBreak="0">
     <w:nsid w:val="549B76E6"/>
     <w:multiLevelType w:val="hybridMultilevel"/>
     <w:tmpl w:val="1D409D14"/>
@@ -14512,7 +14556,7 @@
       </w:pPr>
     </w:lvl>
   </w:abstractNum>
-  <w:abstractNum w:abstractNumId="18" w15:restartNumberingAfterBreak="0">
+  <w:abstractNum w:abstractNumId="19" w15:restartNumberingAfterBreak="0">
     <w:nsid w:val="61430B1A"/>
     <w:multiLevelType w:val="hybridMultilevel"/>
     <w:tmpl w:val="0B3AF0DC"/>
@@ -14625,7 +14669,7 @@
       </w:rPr>
     </w:lvl>
   </w:abstractNum>
-  <w:abstractNum w:abstractNumId="19" w15:restartNumberingAfterBreak="0">
+  <w:abstractNum w:abstractNumId="20" w15:restartNumberingAfterBreak="0">
     <w:nsid w:val="730549D8"/>
     <w:multiLevelType w:val="hybridMultilevel"/>
     <w:tmpl w:val="4DFC28D2"/>
@@ -14738,7 +14782,7 @@
       </w:rPr>
     </w:lvl>
   </w:abstractNum>
-  <w:abstractNum w:abstractNumId="20" w15:restartNumberingAfterBreak="0">
+  <w:abstractNum w:abstractNumId="21" w15:restartNumberingAfterBreak="0">
     <w:nsid w:val="7E9F6C93"/>
     <w:multiLevelType w:val="hybridMultilevel"/>
     <w:tmpl w:val="1716E6CE"/>
@@ -14852,7 +14896,7 @@
     </w:lvl>
   </w:abstractNum>
   <w:num w:numId="1">
-    <w:abstractNumId w:val="17"/>
+    <w:abstractNumId w:val="18"/>
   </w:num>
   <w:num w:numId="2">
     <w:abstractNumId w:val="15"/>
@@ -14891,13 +14935,13 @@
     <w:abstractNumId w:val="4"/>
   </w:num>
   <w:num w:numId="14">
-    <w:abstractNumId w:val="16"/>
+    <w:abstractNumId w:val="17"/>
   </w:num>
   <w:num w:numId="15">
     <w:abstractNumId w:val="14"/>
   </w:num>
   <w:num w:numId="16">
-    <w:abstractNumId w:val="20"/>
+    <w:abstractNumId w:val="21"/>
   </w:num>
   <w:num w:numId="17">
     <w:abstractNumId w:val="7"/>
@@ -14918,7 +14962,7 @@
     <w:abstractNumId w:val="0"/>
   </w:num>
   <w:num w:numId="23">
-    <w:abstractNumId w:val="18"/>
+    <w:abstractNumId w:val="19"/>
   </w:num>
   <w:num w:numId="24">
     <w:abstractNumId w:val="1"/>
@@ -14930,7 +14974,7 @@
     <w:abstractNumId w:val="13"/>
   </w:num>
   <w:num w:numId="27">
-    <w:abstractNumId w:val="19"/>
+    <w:abstractNumId w:val="20"/>
   </w:num>
   <w:num w:numId="28">
     <w:abstractNumId w:val="5"/>
@@ -14943,6 +14987,9 @@
   </w:num>
   <w:num w:numId="31">
     <w:abstractNumId w:val="11"/>
+  </w:num>
+  <w:num w:numId="32">
+    <w:abstractNumId w:val="16"/>
   </w:num>
 </w:numbering>
 </file>
@@ -16305,7 +16352,7 @@
 </file>
 
 <file path=customXml/itemProps2.xml><?xml version="1.0" encoding="utf-8"?>
-<ds:datastoreItem xmlns:ds="http://schemas.openxmlformats.org/officeDocument/2006/customXml" ds:itemID="{9E363321-04D9-4AA1-AD48-F56612DD02E4}">
+<ds:datastoreItem xmlns:ds="http://schemas.openxmlformats.org/officeDocument/2006/customXml" ds:itemID="{F388C83A-56EA-46BD-97AD-8C38A7E88FA2}">
   <ds:schemaRefs>
     <ds:schemaRef ds:uri="http://schemas.openxmlformats.org/officeDocument/2006/bibliography"/>
   </ds:schemaRefs>

</xml_diff>

<commit_message>
Give player a choice to replay credits. Also update manual and remove todo
</commit_message>
<xml_diff>
--- a/work/Manual.docx
+++ b/work/Manual.docx
@@ -5066,7 +5066,23 @@
           <w:sz w:val="21"/>
           <w:szCs w:val="21"/>
         </w:rPr>
-        <w:t>VERSION 0.9 BETA, released</w:t>
+        <w:t>VERSION 0.9</w:t>
+      </w:r>
+      <w:r>
+        <w:rPr>
+          <w:rFonts w:cs="Cambria"/>
+          <w:sz w:val="21"/>
+          <w:szCs w:val="21"/>
+        </w:rPr>
+        <w:t>, released</w:t>
+      </w:r>
+      <w:r>
+        <w:rPr>
+          <w:rFonts w:cs="Cambria"/>
+          <w:sz w:val="21"/>
+          <w:szCs w:val="21"/>
+        </w:rPr>
+        <w:t xml:space="preserve"> 9-MAY-16</w:t>
       </w:r>
     </w:p>
     <w:p>
@@ -5092,7 +5108,23 @@
           <w:sz w:val="21"/>
           <w:szCs w:val="21"/>
         </w:rPr>
-        <w:t>Upgrade to Solarus 1.5.0</w:t>
+        <w:t>Upgrade to So</w:t>
+      </w:r>
+      <w:r>
+        <w:rPr>
+          <w:rFonts w:cs="Cambria"/>
+          <w:sz w:val="21"/>
+          <w:szCs w:val="21"/>
+        </w:rPr>
+        <w:t>larus 1.5</w:t>
+      </w:r>
+      <w:r>
+        <w:rPr>
+          <w:rFonts w:cs="Cambria"/>
+          <w:sz w:val="21"/>
+          <w:szCs w:val="21"/>
+        </w:rPr>
+        <w:t>, change scripts to new camera API</w:t>
       </w:r>
     </w:p>
     <w:p>
@@ -5144,6 +5176,14 @@
         </w:rPr>
         <w:t xml:space="preserve"> in North Hyrule</w:t>
       </w:r>
+      <w:r>
+        <w:rPr>
+          <w:rFonts w:cs="Cambria"/>
+          <w:sz w:val="21"/>
+          <w:szCs w:val="21"/>
+        </w:rPr>
+        <w:t>, including Great Fairy Palace</w:t>
+      </w:r>
     </w:p>
     <w:p>
       <w:pPr>
@@ -5220,10 +5260,104 @@
           <w:sz w:val="21"/>
           <w:szCs w:val="21"/>
         </w:rPr>
-        <w:t>Bug fixes from live stream playthrough (Mausoleum, Subrosian ore, Lakebed)</w:t>
+        <w:t>Bug fixes from live stream playthrough (Mausoleu</w:t>
       </w:r>
       <w:bookmarkStart w:id="0" w:name="_GoBack"/>
       <w:bookmarkEnd w:id="0"/>
+      <w:r>
+        <w:rPr>
+          <w:rFonts w:cs="Cambria"/>
+          <w:sz w:val="21"/>
+          <w:szCs w:val="21"/>
+        </w:rPr>
+        <w:t>m, Subrosian ore, Lakebed)</w:t>
+      </w:r>
+    </w:p>
+    <w:p>
+      <w:pPr>
+        <w:pStyle w:val="ListParagraph"/>
+        <w:numPr>
+          <w:ilvl w:val="0"/>
+          <w:numId w:val="32"/>
+        </w:numPr>
+        <w:autoSpaceDE w:val="0"/>
+        <w:autoSpaceDN w:val="0"/>
+        <w:adjustRightInd w:val="0"/>
+        <w:spacing w:after="120" w:line="240" w:lineRule="auto"/>
+        <w:rPr>
+          <w:rFonts w:cs="Cambria"/>
+          <w:sz w:val="21"/>
+          <w:szCs w:val="21"/>
+        </w:rPr>
+      </w:pPr>
+      <w:r>
+        <w:rPr>
+          <w:rFonts w:cs="Cambria"/>
+          <w:sz w:val="21"/>
+          <w:szCs w:val="21"/>
+        </w:rPr>
+        <w:t>Fix performance issues in Wind Tower</w:t>
+      </w:r>
+      <w:r>
+        <w:rPr>
+          <w:rFonts w:cs="Cambria"/>
+          <w:sz w:val="21"/>
+          <w:szCs w:val="21"/>
+        </w:rPr>
+        <w:t xml:space="preserve"> from Armos particles</w:t>
+      </w:r>
+    </w:p>
+    <w:p>
+      <w:pPr>
+        <w:pStyle w:val="ListParagraph"/>
+        <w:numPr>
+          <w:ilvl w:val="0"/>
+          <w:numId w:val="32"/>
+        </w:numPr>
+        <w:autoSpaceDE w:val="0"/>
+        <w:autoSpaceDN w:val="0"/>
+        <w:adjustRightInd w:val="0"/>
+        <w:spacing w:after="120" w:line="240" w:lineRule="auto"/>
+        <w:rPr>
+          <w:rFonts w:cs="Cambria"/>
+          <w:sz w:val="21"/>
+          <w:szCs w:val="21"/>
+        </w:rPr>
+      </w:pPr>
+      <w:r>
+        <w:rPr>
+          <w:rFonts w:cs="Cambria"/>
+          <w:sz w:val="21"/>
+          <w:szCs w:val="21"/>
+        </w:rPr>
+        <w:t>Improve hurt animations and general actions for several enemies and bosses</w:t>
+      </w:r>
+    </w:p>
+    <w:p>
+      <w:pPr>
+        <w:pStyle w:val="ListParagraph"/>
+        <w:numPr>
+          <w:ilvl w:val="0"/>
+          <w:numId w:val="32"/>
+        </w:numPr>
+        <w:autoSpaceDE w:val="0"/>
+        <w:autoSpaceDN w:val="0"/>
+        <w:adjustRightInd w:val="0"/>
+        <w:spacing w:after="120" w:line="240" w:lineRule="auto"/>
+        <w:rPr>
+          <w:rFonts w:cs="Cambria"/>
+          <w:sz w:val="21"/>
+          <w:szCs w:val="21"/>
+        </w:rPr>
+      </w:pPr>
+      <w:r>
+        <w:rPr>
+          <w:rFonts w:cs="Cambria"/>
+          <w:sz w:val="21"/>
+          <w:szCs w:val="21"/>
+        </w:rPr>
+        <w:t>Confirm that the final boss can be defeated and the game completed</w:t>
+      </w:r>
     </w:p>
     <w:p>
       <w:pPr>
@@ -6499,31 +6633,17 @@
         <w:autoSpaceDE w:val="0"/>
         <w:autoSpaceDN w:val="0"/>
         <w:adjustRightInd w:val="0"/>
-        <w:spacing w:after="120" w:line="240" w:lineRule="auto"/>
-        <w:rPr>
-          <w:rFonts w:cs="Cambria"/>
-          <w:sz w:val="21"/>
-          <w:szCs w:val="21"/>
-          <w:lang w:val="en"/>
-        </w:rPr>
-      </w:pPr>
-      <w:r>
-        <w:rPr>
-          <w:rFonts w:cs="Cambria"/>
-          <w:sz w:val="21"/>
-          <w:szCs w:val="21"/>
-          <w:lang w:val="en"/>
-        </w:rPr>
-        <w:t>VERSION 0.48, released 06-OCT-15</w:t>
-      </w:r>
-    </w:p>
-    <w:p>
-      <w:pPr>
-        <w:pStyle w:val="ListParagraph"/>
-        <w:numPr>
-          <w:ilvl w:val="0"/>
-          <w:numId w:val="16"/>
-        </w:numPr>
+        <w:spacing w:after="200" w:line="240" w:lineRule="auto"/>
+        <w:rPr>
+          <w:rFonts w:cs="Cambria"/>
+          <w:sz w:val="21"/>
+          <w:szCs w:val="21"/>
+          <w:lang w:val="en"/>
+        </w:rPr>
+      </w:pPr>
+    </w:p>
+    <w:p>
+      <w:pPr>
         <w:autoSpaceDE w:val="0"/>
         <w:autoSpaceDN w:val="0"/>
         <w:adjustRightInd w:val="0"/>
@@ -6535,23 +6655,9 @@
           <w:lang w:val="en"/>
         </w:rPr>
       </w:pPr>
-      <w:r>
-        <w:rPr>
-          <w:rFonts w:cs="Cambria"/>
-          <w:sz w:val="21"/>
-          <w:szCs w:val="21"/>
-          <w:lang w:val="en"/>
-        </w:rPr>
-        <w:t>New dialog box styles for wooden and stone signs</w:t>
-      </w:r>
-    </w:p>
-    <w:p>
-      <w:pPr>
-        <w:pStyle w:val="ListParagraph"/>
-        <w:numPr>
-          <w:ilvl w:val="0"/>
-          <w:numId w:val="16"/>
-        </w:numPr>
+    </w:p>
+    <w:p>
+      <w:pPr>
         <w:autoSpaceDE w:val="0"/>
         <w:autoSpaceDN w:val="0"/>
         <w:adjustRightInd w:val="0"/>
@@ -6563,23 +6669,9 @@
           <w:lang w:val="en"/>
         </w:rPr>
       </w:pPr>
-      <w:r>
-        <w:rPr>
-          <w:rFonts w:cs="Cambria"/>
-          <w:sz w:val="21"/>
-          <w:szCs w:val="21"/>
-          <w:lang w:val="en"/>
-        </w:rPr>
-        <w:t>Improved ocarina warp points which include visual indication of discovery</w:t>
-      </w:r>
-    </w:p>
-    <w:p>
-      <w:pPr>
-        <w:pStyle w:val="ListParagraph"/>
-        <w:numPr>
-          <w:ilvl w:val="0"/>
-          <w:numId w:val="16"/>
-        </w:numPr>
+    </w:p>
+    <w:p>
+      <w:pPr>
         <w:autoSpaceDE w:val="0"/>
         <w:autoSpaceDN w:val="0"/>
         <w:adjustRightInd w:val="0"/>
@@ -6591,945 +6683,13 @@
           <w:lang w:val="en"/>
         </w:rPr>
       </w:pPr>
-      <w:r>
-        <w:rPr>
-          <w:rFonts w:cs="Cambria"/>
-          <w:sz w:val="21"/>
-          <w:szCs w:val="21"/>
-          <w:lang w:val="en"/>
-        </w:rPr>
-        <w:t>Simpler map for North Hyrule (LttP style)</w:t>
-      </w:r>
-    </w:p>
-    <w:p>
-      <w:pPr>
-        <w:pStyle w:val="ListParagraph"/>
-        <w:numPr>
-          <w:ilvl w:val="0"/>
-          <w:numId w:val="16"/>
-        </w:numPr>
-        <w:autoSpaceDE w:val="0"/>
-        <w:autoSpaceDN w:val="0"/>
-        <w:adjustRightInd w:val="0"/>
-        <w:spacing w:after="200" w:line="240" w:lineRule="auto"/>
-        <w:rPr>
-          <w:rFonts w:cs="Cambria"/>
-          <w:sz w:val="21"/>
-          <w:szCs w:val="21"/>
-          <w:lang w:val="en"/>
-        </w:rPr>
-      </w:pPr>
-      <w:r>
-        <w:rPr>
-          <w:rFonts w:cs="Cambria"/>
-          <w:sz w:val="21"/>
-          <w:szCs w:val="21"/>
-          <w:lang w:val="en"/>
-        </w:rPr>
-        <w:t>A lot of work on the final dungeon - almost done!</w:t>
-      </w:r>
-    </w:p>
-    <w:p>
-      <w:pPr>
-        <w:pStyle w:val="ListParagraph"/>
-        <w:numPr>
-          <w:ilvl w:val="0"/>
-          <w:numId w:val="16"/>
-        </w:numPr>
-        <w:autoSpaceDE w:val="0"/>
-        <w:autoSpaceDN w:val="0"/>
-        <w:adjustRightInd w:val="0"/>
-        <w:spacing w:after="200" w:line="240" w:lineRule="auto"/>
-        <w:rPr>
-          <w:rFonts w:cs="Cambria"/>
-          <w:sz w:val="21"/>
-          <w:szCs w:val="21"/>
-          <w:lang w:val="en"/>
-        </w:rPr>
-      </w:pPr>
-      <w:r>
-        <w:rPr>
-          <w:rFonts w:cs="Cambria"/>
-          <w:sz w:val="21"/>
-          <w:szCs w:val="21"/>
-          <w:lang w:val="en"/>
-        </w:rPr>
-        <w:t>Starting work on final bosses and closing sequence</w:t>
-      </w:r>
-    </w:p>
-    <w:p>
-      <w:pPr>
-        <w:pStyle w:val="ListParagraph"/>
-        <w:numPr>
-          <w:ilvl w:val="0"/>
-          <w:numId w:val="16"/>
-        </w:numPr>
-        <w:autoSpaceDE w:val="0"/>
-        <w:autoSpaceDN w:val="0"/>
-        <w:adjustRightInd w:val="0"/>
-        <w:spacing w:after="200" w:line="240" w:lineRule="auto"/>
-        <w:rPr>
-          <w:rFonts w:cs="Cambria"/>
-          <w:sz w:val="21"/>
-          <w:szCs w:val="21"/>
-          <w:lang w:val="en"/>
-        </w:rPr>
-      </w:pPr>
-      <w:r>
-        <w:rPr>
-          <w:rFonts w:cs="Cambria"/>
-          <w:sz w:val="21"/>
-          <w:szCs w:val="21"/>
-          <w:lang w:val="en"/>
-        </w:rPr>
-        <w:t>Opening (dream) sequence implemented</w:t>
-      </w:r>
-    </w:p>
-    <w:p>
-      <w:pPr>
-        <w:pStyle w:val="ListParagraph"/>
-        <w:numPr>
-          <w:ilvl w:val="0"/>
-          <w:numId w:val="16"/>
-        </w:numPr>
-        <w:autoSpaceDE w:val="0"/>
-        <w:autoSpaceDN w:val="0"/>
-        <w:adjustRightInd w:val="0"/>
-        <w:spacing w:after="200" w:line="240" w:lineRule="auto"/>
-        <w:rPr>
-          <w:rFonts w:cs="Cambria"/>
-          <w:sz w:val="21"/>
-          <w:szCs w:val="21"/>
-          <w:lang w:val="en"/>
-        </w:rPr>
-      </w:pPr>
-      <w:r>
-        <w:rPr>
-          <w:rFonts w:cs="Cambria"/>
-          <w:sz w:val="21"/>
-          <w:szCs w:val="21"/>
-          <w:lang w:val="en"/>
-        </w:rPr>
-        <w:t>Add minigame before monkey will give back Book page</w:t>
-      </w:r>
-    </w:p>
-    <w:p>
-      <w:pPr>
-        <w:pStyle w:val="ListParagraph"/>
-        <w:numPr>
-          <w:ilvl w:val="0"/>
-          <w:numId w:val="16"/>
-        </w:numPr>
-        <w:autoSpaceDE w:val="0"/>
-        <w:autoSpaceDN w:val="0"/>
-        <w:adjustRightInd w:val="0"/>
-        <w:spacing w:after="200" w:line="240" w:lineRule="auto"/>
-        <w:rPr>
-          <w:rFonts w:cs="Cambria"/>
-          <w:sz w:val="21"/>
-          <w:szCs w:val="21"/>
-          <w:lang w:val="en"/>
-        </w:rPr>
-      </w:pPr>
-      <w:r>
-        <w:rPr>
-          <w:rFonts w:cs="Cambria"/>
-          <w:sz w:val="21"/>
-          <w:szCs w:val="21"/>
-          <w:lang w:val="en"/>
-        </w:rPr>
-        <w:t>HUD icons for hero conditions (exhaustion, cursed, poison, etc.)</w:t>
-      </w:r>
-    </w:p>
-    <w:p>
-      <w:pPr>
-        <w:autoSpaceDE w:val="0"/>
-        <w:autoSpaceDN w:val="0"/>
-        <w:adjustRightInd w:val="0"/>
-        <w:spacing w:after="120" w:line="240" w:lineRule="auto"/>
-        <w:rPr>
-          <w:rFonts w:cs="Cambria"/>
-          <w:sz w:val="21"/>
-          <w:szCs w:val="21"/>
-          <w:lang w:val="en"/>
-        </w:rPr>
-      </w:pPr>
-      <w:r>
-        <w:rPr>
-          <w:rFonts w:cs="Cambria"/>
-          <w:sz w:val="21"/>
-          <w:szCs w:val="21"/>
-          <w:lang w:val="en"/>
-        </w:rPr>
-        <w:t>VERSION 0.47 released 01-SEP-15</w:t>
-      </w:r>
-    </w:p>
-    <w:p>
-      <w:pPr>
-        <w:pStyle w:val="ListParagraph"/>
-        <w:numPr>
-          <w:ilvl w:val="0"/>
-          <w:numId w:val="17"/>
-        </w:numPr>
-        <w:autoSpaceDE w:val="0"/>
-        <w:autoSpaceDN w:val="0"/>
-        <w:adjustRightInd w:val="0"/>
-        <w:spacing w:after="200" w:line="240" w:lineRule="auto"/>
-        <w:rPr>
-          <w:rFonts w:cs="Cambria"/>
-          <w:sz w:val="21"/>
-          <w:szCs w:val="21"/>
-          <w:lang w:val="en"/>
-        </w:rPr>
-      </w:pPr>
-      <w:r>
-        <w:rPr>
-          <w:rFonts w:cs="Cambria"/>
-          <w:sz w:val="21"/>
-          <w:szCs w:val="21"/>
-          <w:lang w:val="en"/>
-        </w:rPr>
+    </w:p>
+    <w:p>
+      <w:pPr>
+        <w:pStyle w:val="Heading1"/>
+      </w:pPr>
+      <w:r>
         <w:lastRenderedPageBreak/>
-        <w:t>Work on last two dungeons - Tower of Winds is fully playable, Interloper Sanctum is not</w:t>
-      </w:r>
-    </w:p>
-    <w:p>
-      <w:pPr>
-        <w:pStyle w:val="ListParagraph"/>
-        <w:numPr>
-          <w:ilvl w:val="0"/>
-          <w:numId w:val="17"/>
-        </w:numPr>
-        <w:autoSpaceDE w:val="0"/>
-        <w:autoSpaceDN w:val="0"/>
-        <w:adjustRightInd w:val="0"/>
-        <w:spacing w:after="200" w:line="240" w:lineRule="auto"/>
-        <w:rPr>
-          <w:rFonts w:cs="Cambria"/>
-          <w:sz w:val="21"/>
-          <w:szCs w:val="21"/>
-          <w:lang w:val="en"/>
-        </w:rPr>
-      </w:pPr>
-      <w:r>
-        <w:rPr>
-          <w:rFonts w:cs="Cambria"/>
-          <w:sz w:val="21"/>
-          <w:szCs w:val="21"/>
-          <w:lang w:val="en"/>
-        </w:rPr>
-        <w:t>Allow ice cane to freeze water as well as lava</w:t>
-      </w:r>
-    </w:p>
-    <w:p>
-      <w:pPr>
-        <w:pStyle w:val="ListParagraph"/>
-        <w:numPr>
-          <w:ilvl w:val="0"/>
-          <w:numId w:val="17"/>
-        </w:numPr>
-        <w:autoSpaceDE w:val="0"/>
-        <w:autoSpaceDN w:val="0"/>
-        <w:adjustRightInd w:val="0"/>
-        <w:spacing w:after="200" w:line="240" w:lineRule="auto"/>
-        <w:rPr>
-          <w:rFonts w:cs="Cambria"/>
-          <w:sz w:val="21"/>
-          <w:szCs w:val="21"/>
-          <w:lang w:val="en"/>
-        </w:rPr>
-      </w:pPr>
-      <w:r>
-        <w:rPr>
-          <w:rFonts w:cs="Cambria"/>
-          <w:sz w:val="21"/>
-          <w:szCs w:val="21"/>
-          <w:lang w:val="en"/>
-        </w:rPr>
-        <w:t>Enabled more waterway swimming and added a few secrets</w:t>
-      </w:r>
-    </w:p>
-    <w:p>
-      <w:pPr>
-        <w:pStyle w:val="ListParagraph"/>
-        <w:numPr>
-          <w:ilvl w:val="0"/>
-          <w:numId w:val="17"/>
-        </w:numPr>
-        <w:autoSpaceDE w:val="0"/>
-        <w:autoSpaceDN w:val="0"/>
-        <w:adjustRightInd w:val="0"/>
-        <w:spacing w:after="200" w:line="240" w:lineRule="auto"/>
-        <w:rPr>
-          <w:rFonts w:cs="Cambria"/>
-          <w:sz w:val="21"/>
-          <w:szCs w:val="21"/>
-          <w:lang w:val="en"/>
-        </w:rPr>
-      </w:pPr>
-      <w:r>
-        <w:rPr>
-          <w:rFonts w:cs="Cambria"/>
-          <w:sz w:val="21"/>
-          <w:szCs w:val="21"/>
-          <w:lang w:val="en"/>
-        </w:rPr>
-        <w:t>Corrected behavior of ice cane and creating/pushing ice blocks (could still use a little tweaking)</w:t>
-      </w:r>
-    </w:p>
-    <w:p>
-      <w:pPr>
-        <w:pStyle w:val="ListParagraph"/>
-        <w:numPr>
-          <w:ilvl w:val="0"/>
-          <w:numId w:val="17"/>
-        </w:numPr>
-        <w:autoSpaceDE w:val="0"/>
-        <w:autoSpaceDN w:val="0"/>
-        <w:adjustRightInd w:val="0"/>
-        <w:spacing w:after="200" w:line="240" w:lineRule="auto"/>
-        <w:rPr>
-          <w:rFonts w:cs="Cambria"/>
-          <w:sz w:val="21"/>
-          <w:szCs w:val="21"/>
-          <w:lang w:val="en"/>
-        </w:rPr>
-      </w:pPr>
-      <w:r>
-        <w:rPr>
-          <w:rFonts w:cs="Cambria"/>
-          <w:sz w:val="21"/>
-          <w:szCs w:val="21"/>
-          <w:lang w:val="en"/>
-        </w:rPr>
-        <w:t>Fully scripted bow/arrows to allow two different types of arrows and better behavior</w:t>
-      </w:r>
-    </w:p>
-    <w:p>
-      <w:pPr>
-        <w:pStyle w:val="ListParagraph"/>
-        <w:numPr>
-          <w:ilvl w:val="0"/>
-          <w:numId w:val="17"/>
-        </w:numPr>
-        <w:autoSpaceDE w:val="0"/>
-        <w:autoSpaceDN w:val="0"/>
-        <w:adjustRightInd w:val="0"/>
-        <w:spacing w:after="200" w:line="240" w:lineRule="auto"/>
-        <w:rPr>
-          <w:rFonts w:cs="Cambria"/>
-          <w:sz w:val="21"/>
-          <w:szCs w:val="21"/>
-          <w:lang w:val="en"/>
-        </w:rPr>
-      </w:pPr>
-      <w:r>
-        <w:rPr>
-          <w:rFonts w:cs="Cambria"/>
-          <w:sz w:val="21"/>
-          <w:szCs w:val="21"/>
-          <w:lang w:val="en"/>
-        </w:rPr>
-        <w:t>Fully scripted hookshot to allow more configurable behavior</w:t>
-      </w:r>
-    </w:p>
-    <w:p>
-      <w:pPr>
-        <w:pStyle w:val="ListParagraph"/>
-        <w:numPr>
-          <w:ilvl w:val="0"/>
-          <w:numId w:val="17"/>
-        </w:numPr>
-        <w:autoSpaceDE w:val="0"/>
-        <w:autoSpaceDN w:val="0"/>
-        <w:adjustRightInd w:val="0"/>
-        <w:spacing w:after="200" w:line="240" w:lineRule="auto"/>
-        <w:rPr>
-          <w:rFonts w:cs="Cambria"/>
-          <w:sz w:val="21"/>
-          <w:szCs w:val="21"/>
-          <w:lang w:val="en"/>
-        </w:rPr>
-      </w:pPr>
-      <w:r>
-        <w:rPr>
-          <w:rFonts w:cs="Cambria"/>
-          <w:sz w:val="21"/>
-          <w:szCs w:val="21"/>
-          <w:lang w:val="en"/>
-        </w:rPr>
-        <w:t>Starting to add more Hylian NPCs for North Hyrule and a few other areas</w:t>
-      </w:r>
-    </w:p>
-    <w:p>
-      <w:pPr>
-        <w:autoSpaceDE w:val="0"/>
-        <w:autoSpaceDN w:val="0"/>
-        <w:adjustRightInd w:val="0"/>
-        <w:spacing w:after="120" w:line="240" w:lineRule="auto"/>
-        <w:rPr>
-          <w:rFonts w:cs="Cambria"/>
-          <w:sz w:val="21"/>
-          <w:szCs w:val="21"/>
-          <w:lang w:val="en"/>
-        </w:rPr>
-      </w:pPr>
-      <w:r>
-        <w:rPr>
-          <w:rFonts w:cs="Cambria"/>
-          <w:sz w:val="21"/>
-          <w:szCs w:val="21"/>
-          <w:lang w:val="en"/>
-        </w:rPr>
-        <w:t>VERSION 0.46 released 17-AUG-15</w:t>
-      </w:r>
-    </w:p>
-    <w:p>
-      <w:pPr>
-        <w:pStyle w:val="ListParagraph"/>
-        <w:numPr>
-          <w:ilvl w:val="0"/>
-          <w:numId w:val="18"/>
-        </w:numPr>
-        <w:autoSpaceDE w:val="0"/>
-        <w:autoSpaceDN w:val="0"/>
-        <w:adjustRightInd w:val="0"/>
-        <w:spacing w:after="200" w:line="240" w:lineRule="auto"/>
-        <w:rPr>
-          <w:rFonts w:cs="Cambria"/>
-          <w:sz w:val="21"/>
-          <w:szCs w:val="21"/>
-          <w:lang w:val="en"/>
-        </w:rPr>
-      </w:pPr>
-      <w:r>
-        <w:rPr>
-          <w:rFonts w:cs="Cambria"/>
-          <w:sz w:val="21"/>
-          <w:szCs w:val="21"/>
-          <w:lang w:val="en"/>
-        </w:rPr>
-        <w:t>Show temporary HUD popup when collectible is picked</w:t>
-      </w:r>
-    </w:p>
-    <w:p>
-      <w:pPr>
-        <w:pStyle w:val="ListParagraph"/>
-        <w:numPr>
-          <w:ilvl w:val="0"/>
-          <w:numId w:val="18"/>
-        </w:numPr>
-        <w:autoSpaceDE w:val="0"/>
-        <w:autoSpaceDN w:val="0"/>
-        <w:adjustRightInd w:val="0"/>
-        <w:spacing w:after="200" w:line="240" w:lineRule="auto"/>
-        <w:rPr>
-          <w:rFonts w:cs="Cambria"/>
-          <w:sz w:val="21"/>
-          <w:szCs w:val="21"/>
-          <w:lang w:val="en"/>
-        </w:rPr>
-      </w:pPr>
-      <w:r>
-        <w:rPr>
-          <w:rFonts w:cs="Cambria"/>
-          <w:sz w:val="21"/>
-          <w:szCs w:val="21"/>
-          <w:lang w:val="en"/>
-        </w:rPr>
-        <w:t>Fully implemented red and blue tunics</w:t>
-      </w:r>
-    </w:p>
-    <w:p>
-      <w:pPr>
-        <w:pStyle w:val="ListParagraph"/>
-        <w:numPr>
-          <w:ilvl w:val="0"/>
-          <w:numId w:val="18"/>
-        </w:numPr>
-        <w:autoSpaceDE w:val="0"/>
-        <w:autoSpaceDN w:val="0"/>
-        <w:adjustRightInd w:val="0"/>
-        <w:spacing w:after="200" w:line="240" w:lineRule="auto"/>
-        <w:rPr>
-          <w:rFonts w:cs="Cambria"/>
-          <w:sz w:val="21"/>
-          <w:szCs w:val="21"/>
-          <w:lang w:val="en"/>
-        </w:rPr>
-      </w:pPr>
-      <w:r>
-        <w:rPr>
-          <w:rFonts w:cs="Cambria"/>
-          <w:sz w:val="21"/>
-          <w:szCs w:val="21"/>
-          <w:lang w:val="en"/>
-        </w:rPr>
-        <w:t>Finished advanced maps for last two dungeons</w:t>
-      </w:r>
-    </w:p>
-    <w:p>
-      <w:pPr>
-        <w:pStyle w:val="ListParagraph"/>
-        <w:numPr>
-          <w:ilvl w:val="0"/>
-          <w:numId w:val="18"/>
-        </w:numPr>
-        <w:autoSpaceDE w:val="0"/>
-        <w:autoSpaceDN w:val="0"/>
-        <w:adjustRightInd w:val="0"/>
-        <w:spacing w:after="200" w:line="240" w:lineRule="auto"/>
-        <w:rPr>
-          <w:rFonts w:cs="Cambria"/>
-          <w:sz w:val="21"/>
-          <w:szCs w:val="21"/>
-          <w:lang w:val="en"/>
-        </w:rPr>
-      </w:pPr>
-      <w:r>
-        <w:rPr>
-          <w:rFonts w:cs="Cambria"/>
-          <w:sz w:val="21"/>
-          <w:szCs w:val="21"/>
-          <w:lang w:val="en"/>
-        </w:rPr>
-        <w:t>Dynamically determine Book variant to give so dungeons can be truly done in any order</w:t>
-      </w:r>
-    </w:p>
-    <w:p>
-      <w:pPr>
-        <w:pStyle w:val="ListParagraph"/>
-        <w:numPr>
-          <w:ilvl w:val="0"/>
-          <w:numId w:val="18"/>
-        </w:numPr>
-        <w:autoSpaceDE w:val="0"/>
-        <w:autoSpaceDN w:val="0"/>
-        <w:adjustRightInd w:val="0"/>
-        <w:spacing w:after="200" w:line="240" w:lineRule="auto"/>
-        <w:rPr>
-          <w:rFonts w:cs="Cambria"/>
-          <w:sz w:val="21"/>
-          <w:szCs w:val="21"/>
-          <w:lang w:val="en"/>
-        </w:rPr>
-      </w:pPr>
-      <w:r>
-        <w:rPr>
-          <w:rFonts w:cs="Cambria"/>
-          <w:sz w:val="21"/>
-          <w:szCs w:val="21"/>
-          <w:lang w:val="en"/>
-        </w:rPr>
-        <w:t>Implement shovel and soft soil</w:t>
-      </w:r>
-    </w:p>
-    <w:p>
-      <w:pPr>
-        <w:pStyle w:val="ListParagraph"/>
-        <w:numPr>
-          <w:ilvl w:val="0"/>
-          <w:numId w:val="18"/>
-        </w:numPr>
-        <w:autoSpaceDE w:val="0"/>
-        <w:autoSpaceDN w:val="0"/>
-        <w:adjustRightInd w:val="0"/>
-        <w:spacing w:after="200" w:line="240" w:lineRule="auto"/>
-        <w:rPr>
-          <w:rFonts w:cs="Cambria"/>
-          <w:sz w:val="21"/>
-          <w:szCs w:val="21"/>
-          <w:lang w:val="en"/>
-        </w:rPr>
-      </w:pPr>
-      <w:r>
-        <w:rPr>
-          <w:rFonts w:cs="Cambria"/>
-          <w:sz w:val="21"/>
-          <w:szCs w:val="21"/>
-          <w:lang w:val="en"/>
-        </w:rPr>
-        <w:t>Implement ability to make and buy advanced potions</w:t>
-      </w:r>
-    </w:p>
-    <w:p>
-      <w:pPr>
-        <w:pStyle w:val="ListParagraph"/>
-        <w:numPr>
-          <w:ilvl w:val="0"/>
-          <w:numId w:val="18"/>
-        </w:numPr>
-        <w:autoSpaceDE w:val="0"/>
-        <w:autoSpaceDN w:val="0"/>
-        <w:adjustRightInd w:val="0"/>
-        <w:spacing w:after="200" w:line="240" w:lineRule="auto"/>
-        <w:rPr>
-          <w:rFonts w:cs="Cambria"/>
-          <w:sz w:val="21"/>
-          <w:szCs w:val="21"/>
-          <w:lang w:val="en"/>
-        </w:rPr>
-      </w:pPr>
-      <w:r>
-        <w:rPr>
-          <w:rFonts w:cs="Cambria"/>
-          <w:sz w:val="21"/>
-          <w:szCs w:val="21"/>
-          <w:lang w:val="en"/>
-        </w:rPr>
-        <w:t>Additional or improved enemies</w:t>
-      </w:r>
-    </w:p>
-    <w:p>
-      <w:pPr>
-        <w:pStyle w:val="ListParagraph"/>
-        <w:numPr>
-          <w:ilvl w:val="0"/>
-          <w:numId w:val="18"/>
-        </w:numPr>
-        <w:autoSpaceDE w:val="0"/>
-        <w:autoSpaceDN w:val="0"/>
-        <w:adjustRightInd w:val="0"/>
-        <w:spacing w:after="200" w:line="240" w:lineRule="auto"/>
-        <w:rPr>
-          <w:rFonts w:cs="Cambria"/>
-          <w:sz w:val="21"/>
-          <w:szCs w:val="21"/>
-          <w:lang w:val="en"/>
-        </w:rPr>
-      </w:pPr>
-      <w:r>
-        <w:rPr>
-          <w:rFonts w:cs="Cambria"/>
-          <w:sz w:val="21"/>
-          <w:szCs w:val="21"/>
-          <w:lang w:val="en"/>
-        </w:rPr>
-        <w:t>Additional heart pieces</w:t>
-      </w:r>
-    </w:p>
-    <w:p>
-      <w:pPr>
-        <w:pStyle w:val="ListParagraph"/>
-        <w:numPr>
-          <w:ilvl w:val="0"/>
-          <w:numId w:val="18"/>
-        </w:numPr>
-        <w:autoSpaceDE w:val="0"/>
-        <w:autoSpaceDN w:val="0"/>
-        <w:adjustRightInd w:val="0"/>
-        <w:spacing w:after="200" w:line="240" w:lineRule="auto"/>
-        <w:rPr>
-          <w:rFonts w:cs="Cambria"/>
-          <w:sz w:val="21"/>
-          <w:szCs w:val="21"/>
-          <w:lang w:val="en"/>
-        </w:rPr>
-      </w:pPr>
-      <w:r>
-        <w:rPr>
-          <w:rFonts w:cs="Cambria"/>
-          <w:sz w:val="21"/>
-          <w:szCs w:val="21"/>
-          <w:lang w:val="en"/>
-        </w:rPr>
-        <w:t>Begin implementation of hammer</w:t>
-      </w:r>
-    </w:p>
-    <w:p>
-      <w:pPr>
-        <w:pStyle w:val="ListParagraph"/>
-        <w:numPr>
-          <w:ilvl w:val="0"/>
-          <w:numId w:val="18"/>
-        </w:numPr>
-        <w:autoSpaceDE w:val="0"/>
-        <w:autoSpaceDN w:val="0"/>
-        <w:adjustRightInd w:val="0"/>
-        <w:spacing w:after="200" w:line="240" w:lineRule="auto"/>
-        <w:rPr>
-          <w:rFonts w:cs="Cambria"/>
-          <w:sz w:val="21"/>
-          <w:szCs w:val="21"/>
-          <w:lang w:val="en"/>
-        </w:rPr>
-      </w:pPr>
-      <w:r>
-        <w:rPr>
-          <w:rFonts w:cs="Cambria"/>
-          <w:sz w:val="21"/>
-          <w:szCs w:val="21"/>
-          <w:lang w:val="en"/>
-        </w:rPr>
-        <w:t>Optimization of scripts and sprites</w:t>
-      </w:r>
-    </w:p>
-    <w:p>
-      <w:pPr>
-        <w:pStyle w:val="ListParagraph"/>
-        <w:numPr>
-          <w:ilvl w:val="0"/>
-          <w:numId w:val="18"/>
-        </w:numPr>
-        <w:autoSpaceDE w:val="0"/>
-        <w:autoSpaceDN w:val="0"/>
-        <w:adjustRightInd w:val="0"/>
-        <w:spacing w:after="200" w:line="240" w:lineRule="auto"/>
-        <w:rPr>
-          <w:rFonts w:cs="Cambria"/>
-          <w:sz w:val="21"/>
-          <w:szCs w:val="21"/>
-          <w:lang w:val="en"/>
-        </w:rPr>
-      </w:pPr>
-      <w:r>
-        <w:rPr>
-          <w:rFonts w:cs="Cambria"/>
-          <w:sz w:val="21"/>
-          <w:szCs w:val="21"/>
-          <w:lang w:val="en"/>
-        </w:rPr>
-        <w:t>Implement camera movement with control key</w:t>
-      </w:r>
-    </w:p>
-    <w:p>
-      <w:pPr>
-        <w:autoSpaceDE w:val="0"/>
-        <w:autoSpaceDN w:val="0"/>
-        <w:adjustRightInd w:val="0"/>
-        <w:spacing w:after="120" w:line="240" w:lineRule="auto"/>
-        <w:rPr>
-          <w:rFonts w:cs="Cambria"/>
-          <w:sz w:val="21"/>
-          <w:szCs w:val="21"/>
-          <w:lang w:val="en"/>
-        </w:rPr>
-      </w:pPr>
-      <w:r>
-        <w:rPr>
-          <w:rFonts w:cs="Cambria"/>
-          <w:sz w:val="21"/>
-          <w:szCs w:val="21"/>
-          <w:lang w:val="en"/>
-        </w:rPr>
-        <w:t>VERSION 0.45 released 16-JUL-15</w:t>
-      </w:r>
-    </w:p>
-    <w:p>
-      <w:pPr>
-        <w:pStyle w:val="ListParagraph"/>
-        <w:numPr>
-          <w:ilvl w:val="0"/>
-          <w:numId w:val="19"/>
-        </w:numPr>
-        <w:autoSpaceDE w:val="0"/>
-        <w:autoSpaceDN w:val="0"/>
-        <w:adjustRightInd w:val="0"/>
-        <w:spacing w:after="200" w:line="240" w:lineRule="auto"/>
-        <w:rPr>
-          <w:rFonts w:cs="Cambria"/>
-          <w:sz w:val="21"/>
-          <w:szCs w:val="21"/>
-          <w:lang w:val="en"/>
-        </w:rPr>
-      </w:pPr>
-      <w:r>
-        <w:rPr>
-          <w:rFonts w:cs="Cambria"/>
-          <w:sz w:val="21"/>
-          <w:szCs w:val="21"/>
-          <w:lang w:val="en"/>
-        </w:rPr>
-        <w:t>Added dungeon exploration mechanic and advanced compass (with secret chime) [WIP]</w:t>
-      </w:r>
-    </w:p>
-    <w:p>
-      <w:pPr>
-        <w:pStyle w:val="ListParagraph"/>
-        <w:numPr>
-          <w:ilvl w:val="0"/>
-          <w:numId w:val="19"/>
-        </w:numPr>
-        <w:autoSpaceDE w:val="0"/>
-        <w:autoSpaceDN w:val="0"/>
-        <w:adjustRightInd w:val="0"/>
-        <w:spacing w:after="200" w:line="240" w:lineRule="auto"/>
-        <w:rPr>
-          <w:rFonts w:cs="Cambria"/>
-          <w:sz w:val="21"/>
-          <w:szCs w:val="21"/>
-          <w:lang w:val="en"/>
-        </w:rPr>
-      </w:pPr>
-      <w:r>
-        <w:rPr>
-          <w:rFonts w:cs="Cambria"/>
-          <w:sz w:val="21"/>
-          <w:szCs w:val="21"/>
-          <w:lang w:val="en"/>
-        </w:rPr>
-        <w:t>Display clouds when in North Hyrule or Subrosia without upgraded map, added map for Subrosia</w:t>
-      </w:r>
-    </w:p>
-    <w:p>
-      <w:pPr>
-        <w:pStyle w:val="ListParagraph"/>
-        <w:numPr>
-          <w:ilvl w:val="0"/>
-          <w:numId w:val="19"/>
-        </w:numPr>
-        <w:autoSpaceDE w:val="0"/>
-        <w:autoSpaceDN w:val="0"/>
-        <w:adjustRightInd w:val="0"/>
-        <w:spacing w:after="200" w:line="240" w:lineRule="auto"/>
-        <w:rPr>
-          <w:rFonts w:cs="Cambria"/>
-          <w:sz w:val="21"/>
-          <w:szCs w:val="21"/>
-          <w:lang w:val="en"/>
-        </w:rPr>
-      </w:pPr>
-      <w:r>
-        <w:rPr>
-          <w:rFonts w:cs="Cambria"/>
-          <w:sz w:val="21"/>
-          <w:szCs w:val="21"/>
-          <w:lang w:val="en"/>
-        </w:rPr>
-        <w:t>Updated dungeon maps for Sewers and Grove to correctly show doors and rooms</w:t>
-      </w:r>
-    </w:p>
-    <w:p>
-      <w:pPr>
-        <w:pStyle w:val="ListParagraph"/>
-        <w:numPr>
-          <w:ilvl w:val="0"/>
-          <w:numId w:val="19"/>
-        </w:numPr>
-        <w:autoSpaceDE w:val="0"/>
-        <w:autoSpaceDN w:val="0"/>
-        <w:adjustRightInd w:val="0"/>
-        <w:spacing w:after="200" w:line="240" w:lineRule="auto"/>
-        <w:rPr>
-          <w:rFonts w:cs="Cambria"/>
-          <w:sz w:val="21"/>
-          <w:szCs w:val="21"/>
-          <w:lang w:val="en"/>
-        </w:rPr>
-      </w:pPr>
-      <w:r>
-        <w:rPr>
-          <w:rFonts w:cs="Cambria"/>
-          <w:sz w:val="21"/>
-          <w:szCs w:val="21"/>
-          <w:lang w:val="en"/>
-        </w:rPr>
-        <w:t>Added content to second floor of Hyrule Castle</w:t>
-      </w:r>
-    </w:p>
-    <w:p>
-      <w:pPr>
-        <w:pStyle w:val="ListParagraph"/>
-        <w:numPr>
-          <w:ilvl w:val="0"/>
-          <w:numId w:val="19"/>
-        </w:numPr>
-        <w:autoSpaceDE w:val="0"/>
-        <w:autoSpaceDN w:val="0"/>
-        <w:adjustRightInd w:val="0"/>
-        <w:spacing w:after="200" w:line="240" w:lineRule="auto"/>
-        <w:rPr>
-          <w:rFonts w:cs="Cambria"/>
-          <w:sz w:val="21"/>
-          <w:szCs w:val="21"/>
-          <w:lang w:val="en"/>
-        </w:rPr>
-      </w:pPr>
-      <w:r>
-        <w:rPr>
-          <w:rFonts w:cs="Cambria"/>
-          <w:sz w:val="21"/>
-          <w:szCs w:val="21"/>
-          <w:lang w:val="en"/>
-        </w:rPr>
-        <w:t>Fixed night overlay not displaying correctly and updated other overlay code</w:t>
-      </w:r>
-    </w:p>
-    <w:p>
-      <w:pPr>
-        <w:pStyle w:val="ListParagraph"/>
-        <w:numPr>
-          <w:ilvl w:val="0"/>
-          <w:numId w:val="19"/>
-        </w:numPr>
-        <w:autoSpaceDE w:val="0"/>
-        <w:autoSpaceDN w:val="0"/>
-        <w:adjustRightInd w:val="0"/>
-        <w:spacing w:after="200" w:line="240" w:lineRule="auto"/>
-        <w:rPr>
-          <w:rFonts w:cs="Cambria"/>
-          <w:sz w:val="21"/>
-          <w:szCs w:val="21"/>
-          <w:lang w:val="en"/>
-        </w:rPr>
-      </w:pPr>
-      <w:r>
-        <w:rPr>
-          <w:rFonts w:cs="Cambria"/>
-          <w:sz w:val="21"/>
-          <w:szCs w:val="21"/>
-          <w:lang w:val="en"/>
-        </w:rPr>
-        <w:t>Added capability to have color text dialogs and starting colorizing existing dialogs [still in progress]</w:t>
-      </w:r>
-    </w:p>
-    <w:p>
-      <w:pPr>
-        <w:pStyle w:val="ListParagraph"/>
-        <w:numPr>
-          <w:ilvl w:val="0"/>
-          <w:numId w:val="19"/>
-        </w:numPr>
-        <w:autoSpaceDE w:val="0"/>
-        <w:autoSpaceDN w:val="0"/>
-        <w:adjustRightInd w:val="0"/>
-        <w:spacing w:after="200" w:line="240" w:lineRule="auto"/>
-        <w:rPr>
-          <w:rFonts w:cs="Cambria"/>
-          <w:sz w:val="21"/>
-          <w:szCs w:val="21"/>
-          <w:lang w:val="en"/>
-        </w:rPr>
-      </w:pPr>
-      <w:r>
-        <w:rPr>
-          <w:rFonts w:cs="Cambria"/>
-          <w:sz w:val="21"/>
-          <w:szCs w:val="21"/>
-          <w:lang w:val="en"/>
-        </w:rPr>
-        <w:t>Added enemies to North Hyrule field in order to discourage early exploration</w:t>
-      </w:r>
-    </w:p>
-    <w:p>
-      <w:pPr>
-        <w:autoSpaceDE w:val="0"/>
-        <w:autoSpaceDN w:val="0"/>
-        <w:adjustRightInd w:val="0"/>
-        <w:spacing w:after="200" w:line="240" w:lineRule="auto"/>
-        <w:rPr>
-          <w:rFonts w:cs="Cambria"/>
-          <w:sz w:val="21"/>
-          <w:szCs w:val="21"/>
-          <w:lang w:val="en"/>
-        </w:rPr>
-      </w:pPr>
-    </w:p>
-    <w:p>
-      <w:pPr>
-        <w:pStyle w:val="Heading1"/>
-      </w:pPr>
-      <w:r>
         <w:t>License Information</w:t>
       </w:r>
     </w:p>
@@ -8037,778 +7197,778 @@
                 <w:szCs w:val="20"/>
                 <w:lang w:val="en"/>
               </w:rPr>
+              <w:t>sprites/entities/ships.png</w:t>
+            </w:r>
+          </w:p>
+          <w:p>
+            <w:pPr>
+              <w:autoSpaceDE w:val="0"/>
+              <w:autoSpaceDN w:val="0"/>
+              <w:adjustRightInd w:val="0"/>
+              <w:rPr>
+                <w:rFonts w:cs="Cambria"/>
+                <w:sz w:val="20"/>
+                <w:szCs w:val="20"/>
+                <w:lang w:val="en"/>
+              </w:rPr>
+            </w:pPr>
+            <w:r>
+              <w:rPr>
+                <w:rFonts w:cs="Cambria"/>
+                <w:sz w:val="20"/>
+                <w:szCs w:val="20"/>
+                <w:lang w:val="en"/>
+              </w:rPr>
+              <w:t>sprites/entities/streams.png</w:t>
+            </w:r>
+          </w:p>
+          <w:p>
+            <w:pPr>
+              <w:autoSpaceDE w:val="0"/>
+              <w:autoSpaceDN w:val="0"/>
+              <w:adjustRightInd w:val="0"/>
+              <w:rPr>
+                <w:rFonts w:cs="Cambria"/>
+                <w:sz w:val="20"/>
+                <w:szCs w:val="20"/>
+                <w:lang w:val="en"/>
+              </w:rPr>
+            </w:pPr>
+            <w:r>
+              <w:rPr>
+                <w:rFonts w:cs="Cambria"/>
+                <w:sz w:val="20"/>
+                <w:szCs w:val="20"/>
+                <w:lang w:val="en"/>
+              </w:rPr>
+              <w:t>sprites/hud/dialog_box.png</w:t>
+            </w:r>
+          </w:p>
+          <w:p>
+            <w:pPr>
+              <w:autoSpaceDE w:val="0"/>
+              <w:autoSpaceDN w:val="0"/>
+              <w:adjustRightInd w:val="0"/>
+              <w:rPr>
+                <w:rFonts w:cs="Cambria"/>
+                <w:sz w:val="20"/>
+                <w:szCs w:val="20"/>
+                <w:lang w:val="en"/>
+              </w:rPr>
+            </w:pPr>
+            <w:r>
+              <w:rPr>
+                <w:rFonts w:cs="Cambria"/>
+                <w:sz w:val="20"/>
+                <w:szCs w:val="20"/>
+                <w:lang w:val="en"/>
+              </w:rPr>
+              <w:t>sprites/hud/icons_flip.png</w:t>
+            </w:r>
+          </w:p>
+          <w:p>
+            <w:pPr>
+              <w:autoSpaceDE w:val="0"/>
+              <w:autoSpaceDN w:val="0"/>
+              <w:adjustRightInd w:val="0"/>
+              <w:rPr>
+                <w:rFonts w:cs="Cambria"/>
+                <w:sz w:val="20"/>
+                <w:szCs w:val="20"/>
+                <w:lang w:val="en"/>
+              </w:rPr>
+            </w:pPr>
+            <w:r>
+              <w:rPr>
+                <w:rFonts w:cs="Cambria"/>
+                <w:sz w:val="20"/>
+                <w:szCs w:val="20"/>
+                <w:lang w:val="en"/>
+              </w:rPr>
+              <w:t>sprites/hud/item_icon_*.png</w:t>
+            </w:r>
+          </w:p>
+          <w:p>
+            <w:pPr>
+              <w:autoSpaceDE w:val="0"/>
+              <w:autoSpaceDN w:val="0"/>
+              <w:adjustRightInd w:val="0"/>
+              <w:rPr>
+                <w:rFonts w:cs="Cambria"/>
+                <w:sz w:val="20"/>
+                <w:szCs w:val="20"/>
+                <w:lang w:val="en"/>
+              </w:rPr>
+            </w:pPr>
+            <w:r>
+              <w:rPr>
+                <w:rFonts w:cs="Cambria"/>
+                <w:sz w:val="20"/>
+                <w:szCs w:val="20"/>
+                <w:lang w:val="en"/>
+              </w:rPr>
+              <w:t>sprites/hud/magic_bar.png</w:t>
+            </w:r>
+          </w:p>
+          <w:p>
+            <w:pPr>
+              <w:autoSpaceDE w:val="0"/>
+              <w:autoSpaceDN w:val="0"/>
+              <w:adjustRightInd w:val="0"/>
+              <w:rPr>
+                <w:rFonts w:cs="Cambria"/>
+                <w:sz w:val="20"/>
+                <w:szCs w:val="20"/>
+                <w:lang w:val="en"/>
+              </w:rPr>
+            </w:pPr>
+            <w:r>
+              <w:rPr>
+                <w:rFonts w:cs="Cambria"/>
+                <w:sz w:val="20"/>
+                <w:szCs w:val="20"/>
+                <w:lang w:val="en"/>
+              </w:rPr>
+              <w:t>sprites/hud/rupee_icon.png</w:t>
+            </w:r>
+          </w:p>
+          <w:p>
+            <w:pPr>
+              <w:autoSpaceDE w:val="0"/>
+              <w:autoSpaceDN w:val="0"/>
+              <w:adjustRightInd w:val="0"/>
+              <w:rPr>
+                <w:rFonts w:cs="Cambria"/>
+                <w:sz w:val="20"/>
+                <w:szCs w:val="20"/>
+                <w:lang w:val="en"/>
+              </w:rPr>
+            </w:pPr>
+            <w:r>
+              <w:rPr>
+                <w:rFonts w:cs="Cambria"/>
+                <w:sz w:val="20"/>
+                <w:szCs w:val="20"/>
+                <w:lang w:val="en"/>
+              </w:rPr>
+              <w:t>sprites/menus/dungeon_maps/*.png</w:t>
+            </w:r>
+          </w:p>
+          <w:p>
+            <w:pPr>
+              <w:autoSpaceDE w:val="0"/>
+              <w:autoSpaceDN w:val="0"/>
+              <w:adjustRightInd w:val="0"/>
+              <w:rPr>
+                <w:rFonts w:cs="Cambria"/>
+                <w:sz w:val="20"/>
+                <w:szCs w:val="20"/>
+                <w:lang w:val="en"/>
+              </w:rPr>
+            </w:pPr>
+            <w:r>
+              <w:rPr>
+                <w:rFonts w:cs="Cambria"/>
+                <w:sz w:val="20"/>
+                <w:szCs w:val="20"/>
+                <w:lang w:val="en"/>
+              </w:rPr>
+              <w:t>sprites/menus/arrow.png</w:t>
+            </w:r>
+          </w:p>
+          <w:p>
+            <w:pPr>
+              <w:autoSpaceDE w:val="0"/>
+              <w:autoSpaceDN w:val="0"/>
+              <w:adjustRightInd w:val="0"/>
+              <w:rPr>
+                <w:rFonts w:cs="Cambria"/>
+                <w:sz w:val="20"/>
+                <w:szCs w:val="20"/>
+                <w:lang w:val="en"/>
+              </w:rPr>
+            </w:pPr>
+            <w:r>
+              <w:rPr>
+                <w:rFonts w:cs="Cambria"/>
+                <w:sz w:val="20"/>
+                <w:szCs w:val="20"/>
+                <w:lang w:val="en"/>
+              </w:rPr>
+              <w:t>sprites/menus/dungeon_map_background.png</w:t>
+            </w:r>
+          </w:p>
+          <w:p>
+            <w:pPr>
+              <w:autoSpaceDE w:val="0"/>
+              <w:autoSpaceDN w:val="0"/>
+              <w:adjustRightInd w:val="0"/>
+              <w:rPr>
+                <w:rFonts w:cs="Cambria"/>
+                <w:sz w:val="20"/>
+                <w:szCs w:val="20"/>
+                <w:lang w:val="en"/>
+              </w:rPr>
+            </w:pPr>
+            <w:r>
+              <w:rPr>
+                <w:rFonts w:cs="Cambria"/>
+                <w:sz w:val="20"/>
+                <w:szCs w:val="20"/>
+                <w:lang w:val="en"/>
+              </w:rPr>
+              <w:t>sprites/menus/hero_point.png</w:t>
+            </w:r>
+          </w:p>
+          <w:p>
+            <w:pPr>
+              <w:autoSpaceDE w:val="0"/>
+              <w:autoSpaceDN w:val="0"/>
+              <w:adjustRightInd w:val="0"/>
+              <w:rPr>
+                <w:rFonts w:cs="Cambria"/>
+                <w:sz w:val="20"/>
+                <w:szCs w:val="20"/>
+                <w:lang w:val="en"/>
+              </w:rPr>
+            </w:pPr>
+            <w:r>
+              <w:rPr>
+                <w:rFonts w:cs="Cambria"/>
+                <w:sz w:val="20"/>
+                <w:szCs w:val="20"/>
+                <w:lang w:val="en"/>
+              </w:rPr>
+              <w:t>sprites/menus/options_cursor.png</w:t>
+            </w:r>
+          </w:p>
+          <w:p>
+            <w:pPr>
+              <w:autoSpaceDE w:val="0"/>
+              <w:autoSpaceDN w:val="0"/>
+              <w:adjustRightInd w:val="0"/>
+              <w:rPr>
+                <w:rFonts w:cs="Cambria"/>
+                <w:sz w:val="20"/>
+                <w:szCs w:val="20"/>
+                <w:lang w:val="en"/>
+              </w:rPr>
+            </w:pPr>
+            <w:r>
+              <w:rPr>
+                <w:rFonts w:cs="Cambria"/>
+                <w:sz w:val="20"/>
+                <w:szCs w:val="20"/>
+                <w:lang w:val="en"/>
+              </w:rPr>
+              <w:t>sprites/menus/outside_world_clouds.png</w:t>
+            </w:r>
+          </w:p>
+          <w:p>
+            <w:pPr>
+              <w:autoSpaceDE w:val="0"/>
+              <w:autoSpaceDN w:val="0"/>
+              <w:adjustRightInd w:val="0"/>
+              <w:rPr>
+                <w:rFonts w:cs="Cambria"/>
+                <w:sz w:val="20"/>
+                <w:szCs w:val="20"/>
+                <w:lang w:val="en"/>
+              </w:rPr>
+            </w:pPr>
+            <w:r>
+              <w:rPr>
+                <w:rFonts w:cs="Cambria"/>
+                <w:sz w:val="20"/>
+                <w:szCs w:val="20"/>
+                <w:lang w:val="en"/>
+              </w:rPr>
+              <w:t>sprites/menus/pause_cursor.png</w:t>
+            </w:r>
+          </w:p>
+          <w:p>
+            <w:pPr>
+              <w:autoSpaceDE w:val="0"/>
+              <w:autoSpaceDN w:val="0"/>
+              <w:adjustRightInd w:val="0"/>
+              <w:rPr>
+                <w:rFonts w:cs="Cambria"/>
+                <w:sz w:val="20"/>
+                <w:szCs w:val="20"/>
+                <w:lang w:val="en"/>
+              </w:rPr>
+            </w:pPr>
+            <w:r>
+              <w:rPr>
+                <w:rFonts w:cs="Cambria"/>
+                <w:sz w:val="20"/>
+                <w:szCs w:val="20"/>
+                <w:lang w:val="en"/>
+              </w:rPr>
+              <w:t>sprites/menus/pause_save_dialog.png</w:t>
+            </w:r>
+          </w:p>
+          <w:p>
+            <w:pPr>
+              <w:autoSpaceDE w:val="0"/>
+              <w:autoSpaceDN w:val="0"/>
+              <w:adjustRightInd w:val="0"/>
+              <w:rPr>
+                <w:rFonts w:cs="Cambria"/>
+                <w:sz w:val="20"/>
+                <w:szCs w:val="20"/>
+                <w:lang w:val="en"/>
+              </w:rPr>
+            </w:pPr>
+            <w:r>
+              <w:rPr>
+                <w:rFonts w:cs="Cambria"/>
+                <w:sz w:val="20"/>
+                <w:szCs w:val="20"/>
+                <w:lang w:val="en"/>
+              </w:rPr>
+              <w:t>sprites/menus/quest_status_*.png</w:t>
+            </w:r>
+          </w:p>
+          <w:p>
+            <w:pPr>
+              <w:autoSpaceDE w:val="0"/>
+              <w:autoSpaceDN w:val="0"/>
+              <w:adjustRightInd w:val="0"/>
+              <w:rPr>
+                <w:rFonts w:cs="Cambria"/>
+                <w:sz w:val="20"/>
+                <w:szCs w:val="20"/>
+                <w:lang w:val="en"/>
+              </w:rPr>
+            </w:pPr>
+            <w:r>
+              <w:rPr>
+                <w:rFonts w:cs="Cambria"/>
+                <w:sz w:val="20"/>
+                <w:szCs w:val="20"/>
+                <w:lang w:val="en"/>
+              </w:rPr>
+              <w:t>sprites/menus/selection_menu_background.png</w:t>
+            </w:r>
+          </w:p>
+          <w:p>
+            <w:pPr>
+              <w:autoSpaceDE w:val="0"/>
+              <w:autoSpaceDN w:val="0"/>
+              <w:adjustRightInd w:val="0"/>
+              <w:rPr>
+                <w:rFonts w:cs="Cambria"/>
+                <w:sz w:val="20"/>
+                <w:szCs w:val="20"/>
+                <w:lang w:val="en"/>
+              </w:rPr>
+            </w:pPr>
+            <w:r>
+              <w:rPr>
+                <w:rFonts w:cs="Cambria"/>
+                <w:sz w:val="20"/>
+                <w:szCs w:val="20"/>
+                <w:lang w:val="en"/>
+              </w:rPr>
+              <w:t>sprites/menus/selection_menu_cloud.png</w:t>
+            </w:r>
+          </w:p>
+          <w:p>
+            <w:pPr>
+              <w:autoSpaceDE w:val="0"/>
+              <w:autoSpaceDN w:val="0"/>
+              <w:adjustRightInd w:val="0"/>
+              <w:rPr>
+                <w:rFonts w:cs="Cambria"/>
+                <w:sz w:val="20"/>
+                <w:szCs w:val="20"/>
+                <w:lang w:val="en"/>
+              </w:rPr>
+            </w:pPr>
+            <w:r>
+              <w:rPr>
+                <w:rFonts w:cs="Cambria"/>
+                <w:sz w:val="20"/>
+                <w:szCs w:val="20"/>
+                <w:lang w:val="en"/>
+              </w:rPr>
+              <w:t>sprites/menus/selection_menu_cursor.png</w:t>
+            </w:r>
+          </w:p>
+          <w:p>
+            <w:pPr>
+              <w:autoSpaceDE w:val="0"/>
+              <w:autoSpaceDN w:val="0"/>
+              <w:adjustRightInd w:val="0"/>
+              <w:rPr>
+                <w:rFonts w:cs="Cambria"/>
+                <w:sz w:val="20"/>
+                <w:szCs w:val="20"/>
+                <w:lang w:val="en"/>
+              </w:rPr>
+            </w:pPr>
+            <w:r>
+              <w:rPr>
+                <w:rFonts w:cs="Cambria"/>
+                <w:sz w:val="20"/>
+                <w:szCs w:val="20"/>
+                <w:lang w:val="en"/>
+              </w:rPr>
+              <w:t>sprites/menus/selection_menu_mode.png</w:t>
+            </w:r>
+          </w:p>
+          <w:p>
+            <w:pPr>
+              <w:autoSpaceDE w:val="0"/>
+              <w:autoSpaceDN w:val="0"/>
+              <w:adjustRightInd w:val="0"/>
+              <w:rPr>
+                <w:rFonts w:cs="Cambria"/>
+                <w:sz w:val="20"/>
+                <w:szCs w:val="20"/>
+                <w:lang w:val="en"/>
+              </w:rPr>
+            </w:pPr>
+            <w:r>
+              <w:rPr>
+                <w:rFonts w:cs="Cambria"/>
+                <w:sz w:val="20"/>
+                <w:szCs w:val="20"/>
+                <w:lang w:val="en"/>
+              </w:rPr>
+              <w:t>sprites/menus/selection_menu_option_container.png</w:t>
+            </w:r>
+          </w:p>
+          <w:p>
+            <w:pPr>
+              <w:autoSpaceDE w:val="0"/>
+              <w:autoSpaceDN w:val="0"/>
+              <w:adjustRightInd w:val="0"/>
+              <w:rPr>
+                <w:rFonts w:cs="Cambria"/>
+                <w:sz w:val="20"/>
+                <w:szCs w:val="20"/>
+                <w:lang w:val="en"/>
+              </w:rPr>
+            </w:pPr>
+            <w:r>
+              <w:rPr>
+                <w:rFonts w:cs="Cambria"/>
+                <w:sz w:val="20"/>
+                <w:szCs w:val="20"/>
+                <w:lang w:val="en"/>
+              </w:rPr>
+              <w:t>sprites/menus/selection_menu_save*.png</w:t>
+            </w:r>
+          </w:p>
+          <w:p>
+            <w:pPr>
+              <w:autoSpaceDE w:val="0"/>
+              <w:autoSpaceDN w:val="0"/>
+              <w:adjustRightInd w:val="0"/>
+              <w:rPr>
+                <w:rFonts w:cs="Cambria"/>
+                <w:sz w:val="20"/>
+                <w:szCs w:val="20"/>
+                <w:lang w:val="en"/>
+              </w:rPr>
+            </w:pPr>
+            <w:r>
+              <w:rPr>
+                <w:rFonts w:cs="Cambria"/>
+                <w:sz w:val="20"/>
+                <w:szCs w:val="20"/>
+                <w:lang w:val="en"/>
+              </w:rPr>
+              <w:t>sprites/menus/selection_menu_save_container.png</w:t>
+            </w:r>
+          </w:p>
+          <w:p>
+            <w:pPr>
+              <w:autoSpaceDE w:val="0"/>
+              <w:autoSpaceDN w:val="0"/>
+              <w:adjustRightInd w:val="0"/>
+              <w:rPr>
+                <w:rFonts w:cs="Cambria"/>
+                <w:sz w:val="20"/>
+                <w:szCs w:val="20"/>
+                <w:lang w:val="en"/>
+              </w:rPr>
+            </w:pPr>
+            <w:r>
+              <w:rPr>
+                <w:rFonts w:cs="Cambria"/>
+                <w:sz w:val="20"/>
+                <w:szCs w:val="20"/>
+                <w:lang w:val="en"/>
+              </w:rPr>
+              <w:t>sprites/menus/title_daylight_*.png</w:t>
+            </w:r>
+          </w:p>
+          <w:p>
+            <w:pPr>
+              <w:autoSpaceDE w:val="0"/>
+              <w:autoSpaceDN w:val="0"/>
+              <w:adjustRightInd w:val="0"/>
+              <w:rPr>
+                <w:rFonts w:cs="Cambria"/>
+                <w:sz w:val="20"/>
+                <w:szCs w:val="20"/>
+                <w:lang w:val="en"/>
+              </w:rPr>
+            </w:pPr>
+            <w:r>
+              <w:rPr>
+                <w:rFonts w:cs="Cambria"/>
+                <w:sz w:val="20"/>
+                <w:szCs w:val="20"/>
+                <w:lang w:val="en"/>
+              </w:rPr>
+              <w:t>sprites/menus/title_dx.png</w:t>
+            </w:r>
+          </w:p>
+          <w:p>
+            <w:pPr>
+              <w:autoSpaceDE w:val="0"/>
+              <w:autoSpaceDN w:val="0"/>
+              <w:adjustRightInd w:val="0"/>
+              <w:rPr>
+                <w:rFonts w:cs="Cambria"/>
+                <w:sz w:val="20"/>
+                <w:szCs w:val="20"/>
+                <w:lang w:val="en"/>
+              </w:rPr>
+            </w:pPr>
+            <w:r>
+              <w:rPr>
+                <w:rFonts w:cs="Cambria"/>
+                <w:sz w:val="20"/>
+                <w:szCs w:val="20"/>
+                <w:lang w:val="en"/>
+              </w:rPr>
+              <w:t>sprites/menus/title_night_*.png</w:t>
+            </w:r>
+          </w:p>
+          <w:p>
+            <w:pPr>
+              <w:autoSpaceDE w:val="0"/>
+              <w:autoSpaceDN w:val="0"/>
+              <w:adjustRightInd w:val="0"/>
+              <w:rPr>
+                <w:rFonts w:cs="Cambria"/>
+                <w:sz w:val="20"/>
+                <w:szCs w:val="20"/>
+                <w:lang w:val="en"/>
+              </w:rPr>
+            </w:pPr>
+            <w:r>
+              <w:rPr>
+                <w:rFonts w:cs="Cambria"/>
+                <w:sz w:val="20"/>
+                <w:szCs w:val="20"/>
+                <w:lang w:val="en"/>
+              </w:rPr>
+              <w:t>sprites/menus/title_star.png</w:t>
+            </w:r>
+          </w:p>
+          <w:p>
+            <w:pPr>
+              <w:autoSpaceDE w:val="0"/>
+              <w:autoSpaceDN w:val="0"/>
+              <w:adjustRightInd w:val="0"/>
+              <w:rPr>
+                <w:rFonts w:cs="Cambria"/>
+                <w:sz w:val="20"/>
+                <w:szCs w:val="20"/>
+                <w:lang w:val="en"/>
+              </w:rPr>
+            </w:pPr>
+            <w:r>
+              <w:rPr>
+                <w:rFonts w:cs="Cambria"/>
+                <w:sz w:val="20"/>
+                <w:szCs w:val="20"/>
+                <w:lang w:val="en"/>
+              </w:rPr>
+              <w:t>sprites/menus/title_sunset_*.png</w:t>
+            </w:r>
+          </w:p>
+          <w:p>
+            <w:pPr>
+              <w:autoSpaceDE w:val="0"/>
+              <w:autoSpaceDN w:val="0"/>
+              <w:adjustRightInd w:val="0"/>
+              <w:rPr>
+                <w:rFonts w:cs="Cambria"/>
+                <w:sz w:val="20"/>
+                <w:szCs w:val="20"/>
+                <w:lang w:val="en"/>
+              </w:rPr>
+            </w:pPr>
+            <w:r>
+              <w:rPr>
+                <w:rFonts w:cs="Cambria"/>
+                <w:sz w:val="20"/>
+                <w:szCs w:val="20"/>
+                <w:lang w:val="en"/>
+              </w:rPr>
+              <w:t>sprites/npc/deku.png</w:t>
+            </w:r>
+          </w:p>
+          <w:p>
+            <w:pPr>
+              <w:autoSpaceDE w:val="0"/>
+              <w:autoSpaceDN w:val="0"/>
+              <w:adjustRightInd w:val="0"/>
+              <w:rPr>
+                <w:rFonts w:cs="Cambria"/>
+                <w:sz w:val="20"/>
+                <w:szCs w:val="20"/>
+                <w:lang w:val="en"/>
+              </w:rPr>
+            </w:pPr>
+            <w:r>
+              <w:rPr>
+                <w:rFonts w:cs="Cambria"/>
+                <w:sz w:val="20"/>
+                <w:szCs w:val="20"/>
+                <w:lang w:val="en"/>
+              </w:rPr>
+              <w:t>sprites/npc/ordon_goat.png</w:t>
+            </w:r>
+          </w:p>
+          <w:p>
+            <w:pPr>
+              <w:autoSpaceDE w:val="0"/>
+              <w:autoSpaceDN w:val="0"/>
+              <w:adjustRightInd w:val="0"/>
+              <w:rPr>
+                <w:rFonts w:cs="Cambria"/>
+                <w:sz w:val="20"/>
+                <w:szCs w:val="20"/>
+                <w:lang w:val="en"/>
+              </w:rPr>
+            </w:pPr>
+            <w:r>
+              <w:rPr>
+                <w:rFonts w:cs="Cambria"/>
+                <w:sz w:val="20"/>
+                <w:szCs w:val="20"/>
+                <w:lang w:val="en"/>
+              </w:rPr>
+              <w:t>sprites/npc/rito.png</w:t>
+            </w:r>
+          </w:p>
+          <w:p>
+            <w:pPr>
+              <w:autoSpaceDE w:val="0"/>
+              <w:autoSpaceDN w:val="0"/>
+              <w:adjustRightInd w:val="0"/>
+              <w:rPr>
+                <w:rFonts w:cs="Cambria"/>
+                <w:sz w:val="20"/>
+                <w:szCs w:val="20"/>
+                <w:lang w:val="en"/>
+              </w:rPr>
+            </w:pPr>
+            <w:r>
+              <w:rPr>
+                <w:rFonts w:cs="Cambria"/>
+                <w:sz w:val="20"/>
+                <w:szCs w:val="20"/>
+                <w:lang w:val="en"/>
+              </w:rPr>
+              <w:t>sprites/npc/snowpeak.png</w:t>
+            </w:r>
+          </w:p>
+          <w:p>
+            <w:pPr>
+              <w:autoSpaceDE w:val="0"/>
+              <w:autoSpaceDN w:val="0"/>
+              <w:adjustRightInd w:val="0"/>
+              <w:rPr>
+                <w:rFonts w:cs="Cambria"/>
+                <w:sz w:val="20"/>
+                <w:szCs w:val="20"/>
+                <w:lang w:val="en"/>
+              </w:rPr>
+            </w:pPr>
+            <w:r>
+              <w:rPr>
+                <w:rFonts w:cs="Cambria"/>
+                <w:sz w:val="20"/>
+                <w:szCs w:val="20"/>
+                <w:lang w:val="en"/>
+              </w:rPr>
+              <w:t>sprites/npc/subrosian.png</w:t>
+            </w:r>
+          </w:p>
+          <w:p>
+            <w:pPr>
+              <w:autoSpaceDE w:val="0"/>
+              <w:autoSpaceDN w:val="0"/>
+              <w:adjustRightInd w:val="0"/>
+              <w:rPr>
+                <w:rFonts w:cs="Cambria"/>
+                <w:sz w:val="20"/>
+                <w:szCs w:val="20"/>
+                <w:lang w:val="en"/>
+              </w:rPr>
+            </w:pPr>
+            <w:r>
+              <w:rPr>
+                <w:rFonts w:cs="Cambria"/>
+                <w:sz w:val="20"/>
+                <w:szCs w:val="20"/>
+                <w:lang w:val="en"/>
+              </w:rPr>
+              <w:t>sprites/npc/tokay.png</w:t>
+            </w:r>
+          </w:p>
+          <w:p>
+            <w:pPr>
+              <w:autoSpaceDE w:val="0"/>
+              <w:autoSpaceDN w:val="0"/>
+              <w:adjustRightInd w:val="0"/>
+              <w:rPr>
+                <w:rFonts w:cs="Cambria"/>
+                <w:sz w:val="20"/>
+                <w:szCs w:val="20"/>
+                <w:lang w:val="en"/>
+              </w:rPr>
+            </w:pPr>
+            <w:r>
+              <w:rPr>
+                <w:rFonts w:cs="Cambria"/>
+                <w:sz w:val="20"/>
+                <w:szCs w:val="20"/>
+                <w:lang w:val="en"/>
+              </w:rPr>
+              <w:t>sprites/npc/zirna.png</w:t>
+            </w:r>
+          </w:p>
+          <w:p>
+            <w:pPr>
+              <w:autoSpaceDE w:val="0"/>
+              <w:autoSpaceDN w:val="0"/>
+              <w:adjustRightInd w:val="0"/>
+              <w:spacing w:after="200"/>
+              <w:rPr>
+                <w:rFonts w:cs="Cambria"/>
+                <w:sz w:val="20"/>
+                <w:szCs w:val="20"/>
+                <w:lang w:val="en"/>
+              </w:rPr>
+            </w:pPr>
+            <w:r>
+              <w:rPr>
+                <w:rFonts w:cs="Cambria"/>
+                <w:sz w:val="20"/>
+                <w:szCs w:val="20"/>
+                <w:lang w:val="en"/>
+              </w:rPr>
               <w:lastRenderedPageBreak/>
-              <w:t>sprites/entities/ships.png</w:t>
-            </w:r>
-          </w:p>
-          <w:p>
-            <w:pPr>
-              <w:autoSpaceDE w:val="0"/>
-              <w:autoSpaceDN w:val="0"/>
-              <w:adjustRightInd w:val="0"/>
-              <w:rPr>
-                <w:rFonts w:cs="Cambria"/>
-                <w:sz w:val="20"/>
-                <w:szCs w:val="20"/>
-                <w:lang w:val="en"/>
-              </w:rPr>
-            </w:pPr>
-            <w:r>
-              <w:rPr>
-                <w:rFonts w:cs="Cambria"/>
-                <w:sz w:val="20"/>
-                <w:szCs w:val="20"/>
-                <w:lang w:val="en"/>
-              </w:rPr>
-              <w:t>sprites/entities/streams.png</w:t>
-            </w:r>
-          </w:p>
-          <w:p>
-            <w:pPr>
-              <w:autoSpaceDE w:val="0"/>
-              <w:autoSpaceDN w:val="0"/>
-              <w:adjustRightInd w:val="0"/>
-              <w:rPr>
-                <w:rFonts w:cs="Cambria"/>
-                <w:sz w:val="20"/>
-                <w:szCs w:val="20"/>
-                <w:lang w:val="en"/>
-              </w:rPr>
-            </w:pPr>
-            <w:r>
-              <w:rPr>
-                <w:rFonts w:cs="Cambria"/>
-                <w:sz w:val="20"/>
-                <w:szCs w:val="20"/>
-                <w:lang w:val="en"/>
-              </w:rPr>
-              <w:t>sprites/hud/dialog_box.png</w:t>
-            </w:r>
-          </w:p>
-          <w:p>
-            <w:pPr>
-              <w:autoSpaceDE w:val="0"/>
-              <w:autoSpaceDN w:val="0"/>
-              <w:adjustRightInd w:val="0"/>
-              <w:rPr>
-                <w:rFonts w:cs="Cambria"/>
-                <w:sz w:val="20"/>
-                <w:szCs w:val="20"/>
-                <w:lang w:val="en"/>
-              </w:rPr>
-            </w:pPr>
-            <w:r>
-              <w:rPr>
-                <w:rFonts w:cs="Cambria"/>
-                <w:sz w:val="20"/>
-                <w:szCs w:val="20"/>
-                <w:lang w:val="en"/>
-              </w:rPr>
-              <w:t>sprites/hud/icons_flip.png</w:t>
-            </w:r>
-          </w:p>
-          <w:p>
-            <w:pPr>
-              <w:autoSpaceDE w:val="0"/>
-              <w:autoSpaceDN w:val="0"/>
-              <w:adjustRightInd w:val="0"/>
-              <w:rPr>
-                <w:rFonts w:cs="Cambria"/>
-                <w:sz w:val="20"/>
-                <w:szCs w:val="20"/>
-                <w:lang w:val="en"/>
-              </w:rPr>
-            </w:pPr>
-            <w:r>
-              <w:rPr>
-                <w:rFonts w:cs="Cambria"/>
-                <w:sz w:val="20"/>
-                <w:szCs w:val="20"/>
-                <w:lang w:val="en"/>
-              </w:rPr>
-              <w:t>sprites/hud/item_icon_*.png</w:t>
-            </w:r>
-          </w:p>
-          <w:p>
-            <w:pPr>
-              <w:autoSpaceDE w:val="0"/>
-              <w:autoSpaceDN w:val="0"/>
-              <w:adjustRightInd w:val="0"/>
-              <w:rPr>
-                <w:rFonts w:cs="Cambria"/>
-                <w:sz w:val="20"/>
-                <w:szCs w:val="20"/>
-                <w:lang w:val="en"/>
-              </w:rPr>
-            </w:pPr>
-            <w:r>
-              <w:rPr>
-                <w:rFonts w:cs="Cambria"/>
-                <w:sz w:val="20"/>
-                <w:szCs w:val="20"/>
-                <w:lang w:val="en"/>
-              </w:rPr>
-              <w:t>sprites/hud/magic_bar.png</w:t>
-            </w:r>
-          </w:p>
-          <w:p>
-            <w:pPr>
-              <w:autoSpaceDE w:val="0"/>
-              <w:autoSpaceDN w:val="0"/>
-              <w:adjustRightInd w:val="0"/>
-              <w:rPr>
-                <w:rFonts w:cs="Cambria"/>
-                <w:sz w:val="20"/>
-                <w:szCs w:val="20"/>
-                <w:lang w:val="en"/>
-              </w:rPr>
-            </w:pPr>
-            <w:r>
-              <w:rPr>
-                <w:rFonts w:cs="Cambria"/>
-                <w:sz w:val="20"/>
-                <w:szCs w:val="20"/>
-                <w:lang w:val="en"/>
-              </w:rPr>
-              <w:t>sprites/hud/rupee_icon.png</w:t>
-            </w:r>
-          </w:p>
-          <w:p>
-            <w:pPr>
-              <w:autoSpaceDE w:val="0"/>
-              <w:autoSpaceDN w:val="0"/>
-              <w:adjustRightInd w:val="0"/>
-              <w:rPr>
-                <w:rFonts w:cs="Cambria"/>
-                <w:sz w:val="20"/>
-                <w:szCs w:val="20"/>
-                <w:lang w:val="en"/>
-              </w:rPr>
-            </w:pPr>
-            <w:r>
-              <w:rPr>
-                <w:rFonts w:cs="Cambria"/>
-                <w:sz w:val="20"/>
-                <w:szCs w:val="20"/>
-                <w:lang w:val="en"/>
-              </w:rPr>
-              <w:t>sprites/menus/dungeon_maps/*.png</w:t>
-            </w:r>
-          </w:p>
-          <w:p>
-            <w:pPr>
-              <w:autoSpaceDE w:val="0"/>
-              <w:autoSpaceDN w:val="0"/>
-              <w:adjustRightInd w:val="0"/>
-              <w:rPr>
-                <w:rFonts w:cs="Cambria"/>
-                <w:sz w:val="20"/>
-                <w:szCs w:val="20"/>
-                <w:lang w:val="en"/>
-              </w:rPr>
-            </w:pPr>
-            <w:r>
-              <w:rPr>
-                <w:rFonts w:cs="Cambria"/>
-                <w:sz w:val="20"/>
-                <w:szCs w:val="20"/>
-                <w:lang w:val="en"/>
-              </w:rPr>
-              <w:t>sprites/menus/arrow.png</w:t>
-            </w:r>
-          </w:p>
-          <w:p>
-            <w:pPr>
-              <w:autoSpaceDE w:val="0"/>
-              <w:autoSpaceDN w:val="0"/>
-              <w:adjustRightInd w:val="0"/>
-              <w:rPr>
-                <w:rFonts w:cs="Cambria"/>
-                <w:sz w:val="20"/>
-                <w:szCs w:val="20"/>
-                <w:lang w:val="en"/>
-              </w:rPr>
-            </w:pPr>
-            <w:r>
-              <w:rPr>
-                <w:rFonts w:cs="Cambria"/>
-                <w:sz w:val="20"/>
-                <w:szCs w:val="20"/>
-                <w:lang w:val="en"/>
-              </w:rPr>
-              <w:t>sprites/menus/dungeon_map_background.png</w:t>
-            </w:r>
-          </w:p>
-          <w:p>
-            <w:pPr>
-              <w:autoSpaceDE w:val="0"/>
-              <w:autoSpaceDN w:val="0"/>
-              <w:adjustRightInd w:val="0"/>
-              <w:rPr>
-                <w:rFonts w:cs="Cambria"/>
-                <w:sz w:val="20"/>
-                <w:szCs w:val="20"/>
-                <w:lang w:val="en"/>
-              </w:rPr>
-            </w:pPr>
-            <w:r>
-              <w:rPr>
-                <w:rFonts w:cs="Cambria"/>
-                <w:sz w:val="20"/>
-                <w:szCs w:val="20"/>
-                <w:lang w:val="en"/>
-              </w:rPr>
-              <w:t>sprites/menus/hero_point.png</w:t>
-            </w:r>
-          </w:p>
-          <w:p>
-            <w:pPr>
-              <w:autoSpaceDE w:val="0"/>
-              <w:autoSpaceDN w:val="0"/>
-              <w:adjustRightInd w:val="0"/>
-              <w:rPr>
-                <w:rFonts w:cs="Cambria"/>
-                <w:sz w:val="20"/>
-                <w:szCs w:val="20"/>
-                <w:lang w:val="en"/>
-              </w:rPr>
-            </w:pPr>
-            <w:r>
-              <w:rPr>
-                <w:rFonts w:cs="Cambria"/>
-                <w:sz w:val="20"/>
-                <w:szCs w:val="20"/>
-                <w:lang w:val="en"/>
-              </w:rPr>
-              <w:t>sprites/menus/options_cursor.png</w:t>
-            </w:r>
-          </w:p>
-          <w:p>
-            <w:pPr>
-              <w:autoSpaceDE w:val="0"/>
-              <w:autoSpaceDN w:val="0"/>
-              <w:adjustRightInd w:val="0"/>
-              <w:rPr>
-                <w:rFonts w:cs="Cambria"/>
-                <w:sz w:val="20"/>
-                <w:szCs w:val="20"/>
-                <w:lang w:val="en"/>
-              </w:rPr>
-            </w:pPr>
-            <w:r>
-              <w:rPr>
-                <w:rFonts w:cs="Cambria"/>
-                <w:sz w:val="20"/>
-                <w:szCs w:val="20"/>
-                <w:lang w:val="en"/>
-              </w:rPr>
-              <w:t>sprites/menus/outside_world_clouds.png</w:t>
-            </w:r>
-          </w:p>
-          <w:p>
-            <w:pPr>
-              <w:autoSpaceDE w:val="0"/>
-              <w:autoSpaceDN w:val="0"/>
-              <w:adjustRightInd w:val="0"/>
-              <w:rPr>
-                <w:rFonts w:cs="Cambria"/>
-                <w:sz w:val="20"/>
-                <w:szCs w:val="20"/>
-                <w:lang w:val="en"/>
-              </w:rPr>
-            </w:pPr>
-            <w:r>
-              <w:rPr>
-                <w:rFonts w:cs="Cambria"/>
-                <w:sz w:val="20"/>
-                <w:szCs w:val="20"/>
-                <w:lang w:val="en"/>
-              </w:rPr>
-              <w:t>sprites/menus/pause_cursor.png</w:t>
-            </w:r>
-          </w:p>
-          <w:p>
-            <w:pPr>
-              <w:autoSpaceDE w:val="0"/>
-              <w:autoSpaceDN w:val="0"/>
-              <w:adjustRightInd w:val="0"/>
-              <w:rPr>
-                <w:rFonts w:cs="Cambria"/>
-                <w:sz w:val="20"/>
-                <w:szCs w:val="20"/>
-                <w:lang w:val="en"/>
-              </w:rPr>
-            </w:pPr>
-            <w:r>
-              <w:rPr>
-                <w:rFonts w:cs="Cambria"/>
-                <w:sz w:val="20"/>
-                <w:szCs w:val="20"/>
-                <w:lang w:val="en"/>
-              </w:rPr>
-              <w:t>sprites/menus/pause_save_dialog.png</w:t>
-            </w:r>
-          </w:p>
-          <w:p>
-            <w:pPr>
-              <w:autoSpaceDE w:val="0"/>
-              <w:autoSpaceDN w:val="0"/>
-              <w:adjustRightInd w:val="0"/>
-              <w:rPr>
-                <w:rFonts w:cs="Cambria"/>
-                <w:sz w:val="20"/>
-                <w:szCs w:val="20"/>
-                <w:lang w:val="en"/>
-              </w:rPr>
-            </w:pPr>
-            <w:r>
-              <w:rPr>
-                <w:rFonts w:cs="Cambria"/>
-                <w:sz w:val="20"/>
-                <w:szCs w:val="20"/>
-                <w:lang w:val="en"/>
-              </w:rPr>
-              <w:t>sprites/menus/quest_status_*.png</w:t>
-            </w:r>
-          </w:p>
-          <w:p>
-            <w:pPr>
-              <w:autoSpaceDE w:val="0"/>
-              <w:autoSpaceDN w:val="0"/>
-              <w:adjustRightInd w:val="0"/>
-              <w:rPr>
-                <w:rFonts w:cs="Cambria"/>
-                <w:sz w:val="20"/>
-                <w:szCs w:val="20"/>
-                <w:lang w:val="en"/>
-              </w:rPr>
-            </w:pPr>
-            <w:r>
-              <w:rPr>
-                <w:rFonts w:cs="Cambria"/>
-                <w:sz w:val="20"/>
-                <w:szCs w:val="20"/>
-                <w:lang w:val="en"/>
-              </w:rPr>
-              <w:t>sprites/menus/selection_menu_background.png</w:t>
-            </w:r>
-          </w:p>
-          <w:p>
-            <w:pPr>
-              <w:autoSpaceDE w:val="0"/>
-              <w:autoSpaceDN w:val="0"/>
-              <w:adjustRightInd w:val="0"/>
-              <w:rPr>
-                <w:rFonts w:cs="Cambria"/>
-                <w:sz w:val="20"/>
-                <w:szCs w:val="20"/>
-                <w:lang w:val="en"/>
-              </w:rPr>
-            </w:pPr>
-            <w:r>
-              <w:rPr>
-                <w:rFonts w:cs="Cambria"/>
-                <w:sz w:val="20"/>
-                <w:szCs w:val="20"/>
-                <w:lang w:val="en"/>
-              </w:rPr>
-              <w:t>sprites/menus/selection_menu_cloud.png</w:t>
-            </w:r>
-          </w:p>
-          <w:p>
-            <w:pPr>
-              <w:autoSpaceDE w:val="0"/>
-              <w:autoSpaceDN w:val="0"/>
-              <w:adjustRightInd w:val="0"/>
-              <w:rPr>
-                <w:rFonts w:cs="Cambria"/>
-                <w:sz w:val="20"/>
-                <w:szCs w:val="20"/>
-                <w:lang w:val="en"/>
-              </w:rPr>
-            </w:pPr>
-            <w:r>
-              <w:rPr>
-                <w:rFonts w:cs="Cambria"/>
-                <w:sz w:val="20"/>
-                <w:szCs w:val="20"/>
-                <w:lang w:val="en"/>
-              </w:rPr>
-              <w:t>sprites/menus/selection_menu_cursor.png</w:t>
-            </w:r>
-          </w:p>
-          <w:p>
-            <w:pPr>
-              <w:autoSpaceDE w:val="0"/>
-              <w:autoSpaceDN w:val="0"/>
-              <w:adjustRightInd w:val="0"/>
-              <w:rPr>
-                <w:rFonts w:cs="Cambria"/>
-                <w:sz w:val="20"/>
-                <w:szCs w:val="20"/>
-                <w:lang w:val="en"/>
-              </w:rPr>
-            </w:pPr>
-            <w:r>
-              <w:rPr>
-                <w:rFonts w:cs="Cambria"/>
-                <w:sz w:val="20"/>
-                <w:szCs w:val="20"/>
-                <w:lang w:val="en"/>
-              </w:rPr>
-              <w:t>sprites/menus/selection_menu_mode.png</w:t>
-            </w:r>
-          </w:p>
-          <w:p>
-            <w:pPr>
-              <w:autoSpaceDE w:val="0"/>
-              <w:autoSpaceDN w:val="0"/>
-              <w:adjustRightInd w:val="0"/>
-              <w:rPr>
-                <w:rFonts w:cs="Cambria"/>
-                <w:sz w:val="20"/>
-                <w:szCs w:val="20"/>
-                <w:lang w:val="en"/>
-              </w:rPr>
-            </w:pPr>
-            <w:r>
-              <w:rPr>
-                <w:rFonts w:cs="Cambria"/>
-                <w:sz w:val="20"/>
-                <w:szCs w:val="20"/>
-                <w:lang w:val="en"/>
-              </w:rPr>
-              <w:t>sprites/menus/selection_menu_option_container.png</w:t>
-            </w:r>
-          </w:p>
-          <w:p>
-            <w:pPr>
-              <w:autoSpaceDE w:val="0"/>
-              <w:autoSpaceDN w:val="0"/>
-              <w:adjustRightInd w:val="0"/>
-              <w:rPr>
-                <w:rFonts w:cs="Cambria"/>
-                <w:sz w:val="20"/>
-                <w:szCs w:val="20"/>
-                <w:lang w:val="en"/>
-              </w:rPr>
-            </w:pPr>
-            <w:r>
-              <w:rPr>
-                <w:rFonts w:cs="Cambria"/>
-                <w:sz w:val="20"/>
-                <w:szCs w:val="20"/>
-                <w:lang w:val="en"/>
-              </w:rPr>
-              <w:t>sprites/menus/selection_menu_save*.png</w:t>
-            </w:r>
-          </w:p>
-          <w:p>
-            <w:pPr>
-              <w:autoSpaceDE w:val="0"/>
-              <w:autoSpaceDN w:val="0"/>
-              <w:adjustRightInd w:val="0"/>
-              <w:rPr>
-                <w:rFonts w:cs="Cambria"/>
-                <w:sz w:val="20"/>
-                <w:szCs w:val="20"/>
-                <w:lang w:val="en"/>
-              </w:rPr>
-            </w:pPr>
-            <w:r>
-              <w:rPr>
-                <w:rFonts w:cs="Cambria"/>
-                <w:sz w:val="20"/>
-                <w:szCs w:val="20"/>
-                <w:lang w:val="en"/>
-              </w:rPr>
-              <w:t>sprites/menus/selection_menu_save_container.png</w:t>
-            </w:r>
-          </w:p>
-          <w:p>
-            <w:pPr>
-              <w:autoSpaceDE w:val="0"/>
-              <w:autoSpaceDN w:val="0"/>
-              <w:adjustRightInd w:val="0"/>
-              <w:rPr>
-                <w:rFonts w:cs="Cambria"/>
-                <w:sz w:val="20"/>
-                <w:szCs w:val="20"/>
-                <w:lang w:val="en"/>
-              </w:rPr>
-            </w:pPr>
-            <w:r>
-              <w:rPr>
-                <w:rFonts w:cs="Cambria"/>
-                <w:sz w:val="20"/>
-                <w:szCs w:val="20"/>
-                <w:lang w:val="en"/>
-              </w:rPr>
-              <w:t>sprites/menus/title_daylight_*.png</w:t>
-            </w:r>
-          </w:p>
-          <w:p>
-            <w:pPr>
-              <w:autoSpaceDE w:val="0"/>
-              <w:autoSpaceDN w:val="0"/>
-              <w:adjustRightInd w:val="0"/>
-              <w:rPr>
-                <w:rFonts w:cs="Cambria"/>
-                <w:sz w:val="20"/>
-                <w:szCs w:val="20"/>
-                <w:lang w:val="en"/>
-              </w:rPr>
-            </w:pPr>
-            <w:r>
-              <w:rPr>
-                <w:rFonts w:cs="Cambria"/>
-                <w:sz w:val="20"/>
-                <w:szCs w:val="20"/>
-                <w:lang w:val="en"/>
-              </w:rPr>
-              <w:t>sprites/menus/title_dx.png</w:t>
-            </w:r>
-          </w:p>
-          <w:p>
-            <w:pPr>
-              <w:autoSpaceDE w:val="0"/>
-              <w:autoSpaceDN w:val="0"/>
-              <w:adjustRightInd w:val="0"/>
-              <w:rPr>
-                <w:rFonts w:cs="Cambria"/>
-                <w:sz w:val="20"/>
-                <w:szCs w:val="20"/>
-                <w:lang w:val="en"/>
-              </w:rPr>
-            </w:pPr>
-            <w:r>
-              <w:rPr>
-                <w:rFonts w:cs="Cambria"/>
-                <w:sz w:val="20"/>
-                <w:szCs w:val="20"/>
-                <w:lang w:val="en"/>
-              </w:rPr>
-              <w:t>sprites/menus/title_night_*.png</w:t>
-            </w:r>
-          </w:p>
-          <w:p>
-            <w:pPr>
-              <w:autoSpaceDE w:val="0"/>
-              <w:autoSpaceDN w:val="0"/>
-              <w:adjustRightInd w:val="0"/>
-              <w:rPr>
-                <w:rFonts w:cs="Cambria"/>
-                <w:sz w:val="20"/>
-                <w:szCs w:val="20"/>
-                <w:lang w:val="en"/>
-              </w:rPr>
-            </w:pPr>
-            <w:r>
-              <w:rPr>
-                <w:rFonts w:cs="Cambria"/>
-                <w:sz w:val="20"/>
-                <w:szCs w:val="20"/>
-                <w:lang w:val="en"/>
-              </w:rPr>
-              <w:t>sprites/menus/title_star.png</w:t>
-            </w:r>
-          </w:p>
-          <w:p>
-            <w:pPr>
-              <w:autoSpaceDE w:val="0"/>
-              <w:autoSpaceDN w:val="0"/>
-              <w:adjustRightInd w:val="0"/>
-              <w:rPr>
-                <w:rFonts w:cs="Cambria"/>
-                <w:sz w:val="20"/>
-                <w:szCs w:val="20"/>
-                <w:lang w:val="en"/>
-              </w:rPr>
-            </w:pPr>
-            <w:r>
-              <w:rPr>
-                <w:rFonts w:cs="Cambria"/>
-                <w:sz w:val="20"/>
-                <w:szCs w:val="20"/>
-                <w:lang w:val="en"/>
-              </w:rPr>
-              <w:t>sprites/menus/title_sunset_*.png</w:t>
-            </w:r>
-          </w:p>
-          <w:p>
-            <w:pPr>
-              <w:autoSpaceDE w:val="0"/>
-              <w:autoSpaceDN w:val="0"/>
-              <w:adjustRightInd w:val="0"/>
-              <w:rPr>
-                <w:rFonts w:cs="Cambria"/>
-                <w:sz w:val="20"/>
-                <w:szCs w:val="20"/>
-                <w:lang w:val="en"/>
-              </w:rPr>
-            </w:pPr>
-            <w:r>
-              <w:rPr>
-                <w:rFonts w:cs="Cambria"/>
-                <w:sz w:val="20"/>
-                <w:szCs w:val="20"/>
-                <w:lang w:val="en"/>
-              </w:rPr>
-              <w:t>sprites/npc/deku.png</w:t>
-            </w:r>
-          </w:p>
-          <w:p>
-            <w:pPr>
-              <w:autoSpaceDE w:val="0"/>
-              <w:autoSpaceDN w:val="0"/>
-              <w:adjustRightInd w:val="0"/>
-              <w:rPr>
-                <w:rFonts w:cs="Cambria"/>
-                <w:sz w:val="20"/>
-                <w:szCs w:val="20"/>
-                <w:lang w:val="en"/>
-              </w:rPr>
-            </w:pPr>
-            <w:r>
-              <w:rPr>
-                <w:rFonts w:cs="Cambria"/>
-                <w:sz w:val="20"/>
-                <w:szCs w:val="20"/>
-                <w:lang w:val="en"/>
-              </w:rPr>
-              <w:t>sprites/npc/ordon_goat.png</w:t>
-            </w:r>
-          </w:p>
-          <w:p>
-            <w:pPr>
-              <w:autoSpaceDE w:val="0"/>
-              <w:autoSpaceDN w:val="0"/>
-              <w:adjustRightInd w:val="0"/>
-              <w:rPr>
-                <w:rFonts w:cs="Cambria"/>
-                <w:sz w:val="20"/>
-                <w:szCs w:val="20"/>
-                <w:lang w:val="en"/>
-              </w:rPr>
-            </w:pPr>
-            <w:r>
-              <w:rPr>
-                <w:rFonts w:cs="Cambria"/>
-                <w:sz w:val="20"/>
-                <w:szCs w:val="20"/>
-                <w:lang w:val="en"/>
-              </w:rPr>
-              <w:t>sprites/npc/rito.png</w:t>
-            </w:r>
-          </w:p>
-          <w:p>
-            <w:pPr>
-              <w:autoSpaceDE w:val="0"/>
-              <w:autoSpaceDN w:val="0"/>
-              <w:adjustRightInd w:val="0"/>
-              <w:rPr>
-                <w:rFonts w:cs="Cambria"/>
-                <w:sz w:val="20"/>
-                <w:szCs w:val="20"/>
-                <w:lang w:val="en"/>
-              </w:rPr>
-            </w:pPr>
-            <w:r>
-              <w:rPr>
-                <w:rFonts w:cs="Cambria"/>
-                <w:sz w:val="20"/>
-                <w:szCs w:val="20"/>
-                <w:lang w:val="en"/>
-              </w:rPr>
-              <w:t>sprites/npc/snowpeak.png</w:t>
-            </w:r>
-          </w:p>
-          <w:p>
-            <w:pPr>
-              <w:autoSpaceDE w:val="0"/>
-              <w:autoSpaceDN w:val="0"/>
-              <w:adjustRightInd w:val="0"/>
-              <w:rPr>
-                <w:rFonts w:cs="Cambria"/>
-                <w:sz w:val="20"/>
-                <w:szCs w:val="20"/>
-                <w:lang w:val="en"/>
-              </w:rPr>
-            </w:pPr>
-            <w:r>
-              <w:rPr>
-                <w:rFonts w:cs="Cambria"/>
-                <w:sz w:val="20"/>
-                <w:szCs w:val="20"/>
-                <w:lang w:val="en"/>
-              </w:rPr>
-              <w:t>sprites/npc/subrosian.png</w:t>
-            </w:r>
-          </w:p>
-          <w:p>
-            <w:pPr>
-              <w:autoSpaceDE w:val="0"/>
-              <w:autoSpaceDN w:val="0"/>
-              <w:adjustRightInd w:val="0"/>
-              <w:rPr>
-                <w:rFonts w:cs="Cambria"/>
-                <w:sz w:val="20"/>
-                <w:szCs w:val="20"/>
-                <w:lang w:val="en"/>
-              </w:rPr>
-            </w:pPr>
-            <w:r>
-              <w:rPr>
-                <w:rFonts w:cs="Cambria"/>
-                <w:sz w:val="20"/>
-                <w:szCs w:val="20"/>
-                <w:lang w:val="en"/>
-              </w:rPr>
-              <w:t>sprites/npc/tokay.png</w:t>
-            </w:r>
-          </w:p>
-          <w:p>
-            <w:pPr>
-              <w:autoSpaceDE w:val="0"/>
-              <w:autoSpaceDN w:val="0"/>
-              <w:adjustRightInd w:val="0"/>
-              <w:rPr>
-                <w:rFonts w:cs="Cambria"/>
-                <w:sz w:val="20"/>
-                <w:szCs w:val="20"/>
-                <w:lang w:val="en"/>
-              </w:rPr>
-            </w:pPr>
-            <w:r>
-              <w:rPr>
-                <w:rFonts w:cs="Cambria"/>
-                <w:sz w:val="20"/>
-                <w:szCs w:val="20"/>
-                <w:lang w:val="en"/>
-              </w:rPr>
-              <w:t>sprites/npc/zirna.png</w:t>
-            </w:r>
-          </w:p>
-          <w:p>
-            <w:pPr>
-              <w:autoSpaceDE w:val="0"/>
-              <w:autoSpaceDN w:val="0"/>
-              <w:adjustRightInd w:val="0"/>
-              <w:spacing w:after="200"/>
-              <w:rPr>
-                <w:rFonts w:cs="Cambria"/>
-                <w:sz w:val="20"/>
-                <w:szCs w:val="20"/>
-                <w:lang w:val="en"/>
-              </w:rPr>
-            </w:pPr>
-            <w:r>
-              <w:rPr>
-                <w:rFonts w:cs="Cambria"/>
-                <w:sz w:val="20"/>
-                <w:szCs w:val="20"/>
-                <w:lang w:val="en"/>
-              </w:rPr>
               <w:t>sprites/npc/zora.png</w:t>
             </w:r>
           </w:p>
@@ -9575,764 +8735,764 @@
                 <w:szCs w:val="20"/>
                 <w:lang w:val="en"/>
               </w:rPr>
+              <w:t>sprites/enemies/mothulita.png</w:t>
+            </w:r>
+          </w:p>
+          <w:p>
+            <w:pPr>
+              <w:autoSpaceDE w:val="0"/>
+              <w:autoSpaceDN w:val="0"/>
+              <w:adjustRightInd w:val="0"/>
+              <w:rPr>
+                <w:rFonts w:cs="Cambria"/>
+                <w:sz w:val="20"/>
+                <w:szCs w:val="20"/>
+                <w:lang w:val="en"/>
+              </w:rPr>
+            </w:pPr>
+            <w:r>
+              <w:rPr>
+                <w:rFonts w:cs="Cambria"/>
+                <w:sz w:val="20"/>
+                <w:szCs w:val="20"/>
+                <w:lang w:val="en"/>
+              </w:rPr>
+              <w:t>sprites/enemies/octorok_*.png</w:t>
+            </w:r>
+          </w:p>
+          <w:p>
+            <w:pPr>
+              <w:autoSpaceDE w:val="0"/>
+              <w:autoSpaceDN w:val="0"/>
+              <w:adjustRightInd w:val="0"/>
+              <w:rPr>
+                <w:rFonts w:cs="Cambria"/>
+                <w:sz w:val="20"/>
+                <w:szCs w:val="20"/>
+                <w:lang w:val="en"/>
+              </w:rPr>
+            </w:pPr>
+            <w:r>
+              <w:rPr>
+                <w:rFonts w:cs="Cambria"/>
+                <w:sz w:val="20"/>
+                <w:szCs w:val="20"/>
+                <w:lang w:val="en"/>
+              </w:rPr>
+              <w:t>sprites/enemies/pike.png</w:t>
+            </w:r>
+          </w:p>
+          <w:p>
+            <w:pPr>
+              <w:autoSpaceDE w:val="0"/>
+              <w:autoSpaceDN w:val="0"/>
+              <w:adjustRightInd w:val="0"/>
+              <w:rPr>
+                <w:rFonts w:cs="Cambria"/>
+                <w:sz w:val="20"/>
+                <w:szCs w:val="20"/>
+                <w:lang w:val="en"/>
+              </w:rPr>
+            </w:pPr>
+            <w:r>
+              <w:rPr>
+                <w:rFonts w:cs="Cambria"/>
+                <w:sz w:val="20"/>
+                <w:szCs w:val="20"/>
+                <w:lang w:val="en"/>
+              </w:rPr>
+              <w:t>sprites/enemies/pincer.png</w:t>
+            </w:r>
+          </w:p>
+          <w:p>
+            <w:pPr>
+              <w:autoSpaceDE w:val="0"/>
+              <w:autoSpaceDN w:val="0"/>
+              <w:adjustRightInd w:val="0"/>
+              <w:rPr>
+                <w:rFonts w:cs="Cambria"/>
+                <w:sz w:val="20"/>
+                <w:szCs w:val="20"/>
+                <w:lang w:val="en"/>
+              </w:rPr>
+            </w:pPr>
+            <w:r>
+              <w:rPr>
+                <w:rFonts w:cs="Cambria"/>
+                <w:sz w:val="20"/>
+                <w:szCs w:val="20"/>
+                <w:lang w:val="en"/>
+              </w:rPr>
+              <w:t>sprites/enemies/plasmarine.png</w:t>
+            </w:r>
+          </w:p>
+          <w:p>
+            <w:pPr>
+              <w:autoSpaceDE w:val="0"/>
+              <w:autoSpaceDN w:val="0"/>
+              <w:adjustRightInd w:val="0"/>
+              <w:rPr>
+                <w:rFonts w:cs="Cambria"/>
+                <w:sz w:val="20"/>
+                <w:szCs w:val="20"/>
+                <w:lang w:val="en"/>
+              </w:rPr>
+            </w:pPr>
+            <w:r>
+              <w:rPr>
+                <w:rFonts w:cs="Cambria"/>
+                <w:sz w:val="20"/>
+                <w:szCs w:val="20"/>
+                <w:lang w:val="en"/>
+              </w:rPr>
+              <w:t>sprites/enemies/poe.png</w:t>
+            </w:r>
+          </w:p>
+          <w:p>
+            <w:pPr>
+              <w:autoSpaceDE w:val="0"/>
+              <w:autoSpaceDN w:val="0"/>
+              <w:adjustRightInd w:val="0"/>
+              <w:rPr>
+                <w:rFonts w:cs="Cambria"/>
+                <w:sz w:val="20"/>
+                <w:szCs w:val="20"/>
+                <w:lang w:val="en"/>
+              </w:rPr>
+            </w:pPr>
+            <w:r>
+              <w:rPr>
+                <w:rFonts w:cs="Cambria"/>
+                <w:sz w:val="20"/>
+                <w:szCs w:val="20"/>
+                <w:lang w:val="en"/>
+              </w:rPr>
+              <w:t>sprites/enemies/redead.png</w:t>
+            </w:r>
+          </w:p>
+          <w:p>
+            <w:pPr>
+              <w:autoSpaceDE w:val="0"/>
+              <w:autoSpaceDN w:val="0"/>
+              <w:adjustRightInd w:val="0"/>
+              <w:rPr>
+                <w:rFonts w:cs="Cambria"/>
+                <w:sz w:val="20"/>
+                <w:szCs w:val="20"/>
+                <w:lang w:val="en"/>
+              </w:rPr>
+            </w:pPr>
+            <w:r>
+              <w:rPr>
+                <w:rFonts w:cs="Cambria"/>
+                <w:sz w:val="20"/>
+                <w:szCs w:val="20"/>
+                <w:lang w:val="en"/>
+              </w:rPr>
+              <w:t>sprites/enemies/ropa.png</w:t>
+            </w:r>
+          </w:p>
+          <w:p>
+            <w:pPr>
+              <w:autoSpaceDE w:val="0"/>
+              <w:autoSpaceDN w:val="0"/>
+              <w:adjustRightInd w:val="0"/>
+              <w:rPr>
+                <w:rFonts w:cs="Cambria"/>
+                <w:sz w:val="20"/>
+                <w:szCs w:val="20"/>
+                <w:lang w:val="en"/>
+              </w:rPr>
+            </w:pPr>
+            <w:r>
+              <w:rPr>
+                <w:rFonts w:cs="Cambria"/>
+                <w:sz w:val="20"/>
+                <w:szCs w:val="20"/>
+                <w:lang w:val="en"/>
+              </w:rPr>
+              <w:t>sprites/enemies/rope.png</w:t>
+            </w:r>
+          </w:p>
+          <w:p>
+            <w:pPr>
+              <w:autoSpaceDE w:val="0"/>
+              <w:autoSpaceDN w:val="0"/>
+              <w:adjustRightInd w:val="0"/>
+              <w:rPr>
+                <w:rFonts w:cs="Cambria"/>
+                <w:sz w:val="20"/>
+                <w:szCs w:val="20"/>
+                <w:lang w:val="en"/>
+              </w:rPr>
+            </w:pPr>
+            <w:r>
+              <w:rPr>
+                <w:rFonts w:cs="Cambria"/>
+                <w:sz w:val="20"/>
+                <w:szCs w:val="20"/>
+                <w:lang w:val="en"/>
+              </w:rPr>
+              <w:t>sprites/enemies/soldier_green.png</w:t>
+            </w:r>
+          </w:p>
+          <w:p>
+            <w:pPr>
+              <w:autoSpaceDE w:val="0"/>
+              <w:autoSpaceDN w:val="0"/>
+              <w:adjustRightInd w:val="0"/>
+              <w:rPr>
+                <w:rFonts w:cs="Cambria"/>
+                <w:sz w:val="20"/>
+                <w:szCs w:val="20"/>
+                <w:lang w:val="en"/>
+              </w:rPr>
+            </w:pPr>
+            <w:r>
+              <w:rPr>
+                <w:rFonts w:cs="Cambria"/>
+                <w:sz w:val="20"/>
+                <w:szCs w:val="20"/>
+                <w:lang w:val="en"/>
+              </w:rPr>
+              <w:t>sprites/enemies/snap_dragon.png</w:t>
+            </w:r>
+          </w:p>
+          <w:p>
+            <w:pPr>
+              <w:autoSpaceDE w:val="0"/>
+              <w:autoSpaceDN w:val="0"/>
+              <w:adjustRightInd w:val="0"/>
+              <w:rPr>
+                <w:rFonts w:cs="Cambria"/>
+                <w:sz w:val="20"/>
+                <w:szCs w:val="20"/>
+                <w:lang w:val="en"/>
+              </w:rPr>
+            </w:pPr>
+            <w:r>
+              <w:rPr>
+                <w:rFonts w:cs="Cambria"/>
+                <w:sz w:val="20"/>
+                <w:szCs w:val="20"/>
+                <w:lang w:val="en"/>
+              </w:rPr>
+              <w:t>sprites/enemies/stalfos_knight.png</w:t>
+            </w:r>
+          </w:p>
+          <w:p>
+            <w:pPr>
+              <w:autoSpaceDE w:val="0"/>
+              <w:autoSpaceDN w:val="0"/>
+              <w:adjustRightInd w:val="0"/>
+              <w:rPr>
+                <w:rFonts w:cs="Cambria"/>
+                <w:sz w:val="20"/>
+                <w:szCs w:val="20"/>
+                <w:lang w:val="en"/>
+              </w:rPr>
+            </w:pPr>
+            <w:r>
+              <w:rPr>
+                <w:rFonts w:cs="Cambria"/>
+                <w:sz w:val="20"/>
+                <w:szCs w:val="20"/>
+                <w:lang w:val="en"/>
+              </w:rPr>
+              <w:t>sprites/enemies/tektite.png</w:t>
+            </w:r>
+          </w:p>
+          <w:p>
+            <w:pPr>
+              <w:autoSpaceDE w:val="0"/>
+              <w:autoSpaceDN w:val="0"/>
+              <w:adjustRightInd w:val="0"/>
+              <w:rPr>
+                <w:rFonts w:cs="Cambria"/>
+                <w:sz w:val="20"/>
+                <w:szCs w:val="20"/>
+                <w:lang w:val="en"/>
+              </w:rPr>
+            </w:pPr>
+            <w:r>
+              <w:rPr>
+                <w:rFonts w:cs="Cambria"/>
+                <w:sz w:val="20"/>
+                <w:szCs w:val="20"/>
+                <w:lang w:val="en"/>
+              </w:rPr>
+              <w:t>sprites/enemies/tentacle.png</w:t>
+            </w:r>
+          </w:p>
+          <w:p>
+            <w:pPr>
+              <w:autoSpaceDE w:val="0"/>
+              <w:autoSpaceDN w:val="0"/>
+              <w:adjustRightInd w:val="0"/>
+              <w:rPr>
+                <w:rFonts w:cs="Cambria"/>
+                <w:sz w:val="20"/>
+                <w:szCs w:val="20"/>
+                <w:lang w:val="en"/>
+              </w:rPr>
+            </w:pPr>
+            <w:r>
+              <w:rPr>
+                <w:rFonts w:cs="Cambria"/>
+                <w:sz w:val="20"/>
+                <w:szCs w:val="20"/>
+                <w:lang w:val="en"/>
+              </w:rPr>
+              <w:t>sprites/enemies/vire.png</w:t>
+            </w:r>
+          </w:p>
+          <w:p>
+            <w:pPr>
+              <w:autoSpaceDE w:val="0"/>
+              <w:autoSpaceDN w:val="0"/>
+              <w:adjustRightInd w:val="0"/>
+              <w:rPr>
+                <w:rFonts w:cs="Cambria"/>
+                <w:sz w:val="20"/>
+                <w:szCs w:val="20"/>
+                <w:lang w:val="en"/>
+              </w:rPr>
+            </w:pPr>
+            <w:r>
+              <w:rPr>
+                <w:rFonts w:cs="Cambria"/>
+                <w:sz w:val="20"/>
+                <w:szCs w:val="20"/>
+                <w:lang w:val="en"/>
+              </w:rPr>
+              <w:t>sprites/enemies/wallmaster.png</w:t>
+            </w:r>
+          </w:p>
+          <w:p>
+            <w:pPr>
+              <w:autoSpaceDE w:val="0"/>
+              <w:autoSpaceDN w:val="0"/>
+              <w:adjustRightInd w:val="0"/>
+              <w:rPr>
+                <w:rFonts w:cs="Cambria"/>
+                <w:sz w:val="20"/>
+                <w:szCs w:val="20"/>
+                <w:lang w:val="en"/>
+              </w:rPr>
+            </w:pPr>
+            <w:r>
+              <w:rPr>
+                <w:rFonts w:cs="Cambria"/>
+                <w:sz w:val="20"/>
+                <w:szCs w:val="20"/>
+                <w:lang w:val="en"/>
+              </w:rPr>
+              <w:t>sprites/enemies/wizzrobe.png</w:t>
+            </w:r>
+          </w:p>
+          <w:p>
+            <w:pPr>
+              <w:autoSpaceDE w:val="0"/>
+              <w:autoSpaceDN w:val="0"/>
+              <w:adjustRightInd w:val="0"/>
+              <w:rPr>
+                <w:rFonts w:cs="Cambria"/>
+                <w:sz w:val="20"/>
+                <w:szCs w:val="20"/>
+                <w:lang w:val="en"/>
+              </w:rPr>
+            </w:pPr>
+            <w:r>
+              <w:rPr>
+                <w:rFonts w:cs="Cambria"/>
+                <w:sz w:val="20"/>
+                <w:szCs w:val="20"/>
+                <w:lang w:val="en"/>
+              </w:rPr>
+              <w:t>sprites/enemies/zola.png</w:t>
+            </w:r>
+          </w:p>
+          <w:p>
+            <w:pPr>
+              <w:autoSpaceDE w:val="0"/>
+              <w:autoSpaceDN w:val="0"/>
+              <w:adjustRightInd w:val="0"/>
+              <w:rPr>
+                <w:rFonts w:cs="Cambria"/>
+                <w:sz w:val="20"/>
+                <w:szCs w:val="20"/>
+                <w:lang w:val="en"/>
+              </w:rPr>
+            </w:pPr>
+            <w:r>
+              <w:rPr>
+                <w:rFonts w:cs="Cambria"/>
+                <w:sz w:val="20"/>
+                <w:szCs w:val="20"/>
+                <w:lang w:val="en"/>
+              </w:rPr>
+              <w:t>sprites/entities/arrow.png</w:t>
+            </w:r>
+          </w:p>
+          <w:p>
+            <w:pPr>
+              <w:autoSpaceDE w:val="0"/>
+              <w:autoSpaceDN w:val="0"/>
+              <w:adjustRightInd w:val="0"/>
+              <w:rPr>
+                <w:rFonts w:cs="Cambria"/>
+                <w:sz w:val="20"/>
+                <w:szCs w:val="20"/>
+                <w:lang w:val="en"/>
+              </w:rPr>
+            </w:pPr>
+            <w:r>
+              <w:rPr>
+                <w:rFonts w:cs="Cambria"/>
+                <w:sz w:val="20"/>
+                <w:szCs w:val="20"/>
+                <w:lang w:val="en"/>
+              </w:rPr>
+              <w:t>sprites/entities/bed.png</w:t>
+            </w:r>
+          </w:p>
+          <w:p>
+            <w:pPr>
+              <w:autoSpaceDE w:val="0"/>
+              <w:autoSpaceDN w:val="0"/>
+              <w:adjustRightInd w:val="0"/>
+              <w:rPr>
+                <w:rFonts w:cs="Cambria"/>
+                <w:sz w:val="20"/>
+                <w:szCs w:val="20"/>
+                <w:lang w:val="en"/>
+              </w:rPr>
+            </w:pPr>
+            <w:r>
+              <w:rPr>
+                <w:rFonts w:cs="Cambria"/>
+                <w:sz w:val="20"/>
+                <w:szCs w:val="20"/>
+                <w:lang w:val="en"/>
+              </w:rPr>
+              <w:t>sprites/entities/bomb.png</w:t>
+            </w:r>
+          </w:p>
+          <w:p>
+            <w:pPr>
+              <w:autoSpaceDE w:val="0"/>
+              <w:autoSpaceDN w:val="0"/>
+              <w:adjustRightInd w:val="0"/>
+              <w:rPr>
+                <w:rFonts w:cs="Cambria"/>
+                <w:sz w:val="20"/>
+                <w:szCs w:val="20"/>
+                <w:lang w:val="en"/>
+              </w:rPr>
+            </w:pPr>
+            <w:r>
+              <w:rPr>
+                <w:rFonts w:cs="Cambria"/>
+                <w:sz w:val="20"/>
+                <w:szCs w:val="20"/>
+                <w:lang w:val="en"/>
+              </w:rPr>
+              <w:t>sprites/entities/boomerang.png</w:t>
+            </w:r>
+          </w:p>
+          <w:p>
+            <w:pPr>
+              <w:autoSpaceDE w:val="0"/>
+              <w:autoSpaceDN w:val="0"/>
+              <w:adjustRightInd w:val="0"/>
+              <w:rPr>
+                <w:rFonts w:cs="Cambria"/>
+                <w:sz w:val="20"/>
+                <w:szCs w:val="20"/>
+                <w:lang w:val="en"/>
+              </w:rPr>
+            </w:pPr>
+            <w:r>
+              <w:rPr>
+                <w:rFonts w:cs="Cambria"/>
+                <w:sz w:val="20"/>
+                <w:szCs w:val="20"/>
+                <w:lang w:val="en"/>
+              </w:rPr>
+              <w:t>sprites/entities/chest.png</w:t>
+            </w:r>
+          </w:p>
+          <w:p>
+            <w:pPr>
+              <w:autoSpaceDE w:val="0"/>
+              <w:autoSpaceDN w:val="0"/>
+              <w:adjustRightInd w:val="0"/>
+              <w:rPr>
+                <w:rFonts w:cs="Cambria"/>
+                <w:sz w:val="20"/>
+                <w:szCs w:val="20"/>
+                <w:lang w:val="en"/>
+              </w:rPr>
+            </w:pPr>
+            <w:r>
+              <w:rPr>
+                <w:rFonts w:cs="Cambria"/>
+                <w:sz w:val="20"/>
+                <w:szCs w:val="20"/>
+                <w:lang w:val="en"/>
+              </w:rPr>
+              <w:t>sprites/entities/explosion.png</w:t>
+            </w:r>
+          </w:p>
+          <w:p>
+            <w:pPr>
+              <w:autoSpaceDE w:val="0"/>
+              <w:autoSpaceDN w:val="0"/>
+              <w:adjustRightInd w:val="0"/>
+              <w:rPr>
+                <w:rFonts w:cs="Cambria"/>
+                <w:sz w:val="20"/>
+                <w:szCs w:val="20"/>
+                <w:lang w:val="en"/>
+              </w:rPr>
+            </w:pPr>
+            <w:r>
+              <w:rPr>
+                <w:rFonts w:cs="Cambria"/>
+                <w:sz w:val="20"/>
+                <w:szCs w:val="20"/>
+                <w:lang w:val="en"/>
+              </w:rPr>
+              <w:t>sprites/entities/hookshot.png</w:t>
+            </w:r>
+          </w:p>
+          <w:p>
+            <w:pPr>
+              <w:autoSpaceDE w:val="0"/>
+              <w:autoSpaceDN w:val="0"/>
+              <w:adjustRightInd w:val="0"/>
+              <w:rPr>
+                <w:rFonts w:cs="Cambria"/>
+                <w:sz w:val="20"/>
+                <w:szCs w:val="20"/>
+                <w:lang w:val="en"/>
+              </w:rPr>
+            </w:pPr>
+            <w:r>
+              <w:rPr>
+                <w:rFonts w:cs="Cambria"/>
+                <w:sz w:val="20"/>
+                <w:szCs w:val="20"/>
+                <w:lang w:val="en"/>
+              </w:rPr>
+              <w:t>sprites/entities/ice</w:t>
+            </w:r>
+            <w:r>
+              <w:rPr>
+                <w:rFonts w:cs="Cambria"/>
+                <w:sz w:val="20"/>
+                <w:szCs w:val="20"/>
+                <w:lang w:val="en"/>
+              </w:rPr>
+              <w:t>.png</w:t>
+            </w:r>
+          </w:p>
+          <w:p>
+            <w:pPr>
+              <w:autoSpaceDE w:val="0"/>
+              <w:autoSpaceDN w:val="0"/>
+              <w:adjustRightInd w:val="0"/>
+              <w:rPr>
+                <w:rFonts w:cs="Cambria"/>
+                <w:sz w:val="20"/>
+                <w:szCs w:val="20"/>
+                <w:lang w:val="en"/>
+              </w:rPr>
+            </w:pPr>
+            <w:r>
+              <w:rPr>
+                <w:rFonts w:cs="Cambria"/>
+                <w:sz w:val="20"/>
+                <w:szCs w:val="20"/>
+                <w:lang w:val="en"/>
+              </w:rPr>
+              <w:t>sprites/entities/items.png</w:t>
+            </w:r>
+          </w:p>
+          <w:p>
+            <w:pPr>
+              <w:autoSpaceDE w:val="0"/>
+              <w:autoSpaceDN w:val="0"/>
+              <w:adjustRightInd w:val="0"/>
+              <w:rPr>
+                <w:rFonts w:cs="Cambria"/>
+                <w:sz w:val="20"/>
+                <w:szCs w:val="20"/>
+                <w:lang w:val="en"/>
+              </w:rPr>
+            </w:pPr>
+            <w:r>
+              <w:rPr>
+                <w:rFonts w:cs="Cambria"/>
+                <w:sz w:val="20"/>
+                <w:szCs w:val="20"/>
+                <w:lang w:val="en"/>
+              </w:rPr>
+              <w:t>sprites/entities/miscellaneous.png</w:t>
+            </w:r>
+          </w:p>
+          <w:p>
+            <w:pPr>
+              <w:autoSpaceDE w:val="0"/>
+              <w:autoSpaceDN w:val="0"/>
+              <w:adjustRightInd w:val="0"/>
+              <w:rPr>
+                <w:rFonts w:cs="Cambria"/>
+                <w:sz w:val="20"/>
+                <w:szCs w:val="20"/>
+                <w:lang w:val="en"/>
+              </w:rPr>
+            </w:pPr>
+            <w:r>
+              <w:rPr>
+                <w:rFonts w:cs="Cambria"/>
+                <w:sz w:val="20"/>
+                <w:szCs w:val="20"/>
+                <w:lang w:val="en"/>
+              </w:rPr>
+              <w:t>sprites/entities/quest_entities.png</w:t>
+            </w:r>
+          </w:p>
+          <w:p>
+            <w:pPr>
+              <w:autoSpaceDE w:val="0"/>
+              <w:autoSpaceDN w:val="0"/>
+              <w:adjustRightInd w:val="0"/>
+              <w:rPr>
+                <w:rFonts w:cs="Cambria"/>
+                <w:sz w:val="20"/>
+                <w:szCs w:val="20"/>
+                <w:lang w:val="en"/>
+              </w:rPr>
+            </w:pPr>
+            <w:r>
+              <w:rPr>
+                <w:rFonts w:cs="Cambria"/>
+                <w:sz w:val="20"/>
+                <w:szCs w:val="20"/>
+                <w:lang w:val="en"/>
+              </w:rPr>
+              <w:t>sprites/entities/shadow.png</w:t>
+            </w:r>
+          </w:p>
+          <w:p>
+            <w:pPr>
+              <w:autoSpaceDE w:val="0"/>
+              <w:autoSpaceDN w:val="0"/>
+              <w:adjustRightInd w:val="0"/>
+              <w:rPr>
+                <w:rFonts w:cs="Cambria"/>
+                <w:sz w:val="20"/>
+                <w:szCs w:val="20"/>
+                <w:lang w:val="en"/>
+              </w:rPr>
+            </w:pPr>
+            <w:r>
+              <w:rPr>
+                <w:rFonts w:cs="Cambria"/>
+                <w:sz w:val="20"/>
+                <w:szCs w:val="20"/>
+                <w:lang w:val="en"/>
+              </w:rPr>
+              <w:t>sprites/entities/teletransporter.png</w:t>
+            </w:r>
+          </w:p>
+          <w:p>
+            <w:pPr>
+              <w:autoSpaceDE w:val="0"/>
+              <w:autoSpaceDN w:val="0"/>
+              <w:adjustRightInd w:val="0"/>
+              <w:rPr>
+                <w:rFonts w:cs="Cambria"/>
+                <w:sz w:val="20"/>
+                <w:szCs w:val="20"/>
+                <w:lang w:val="en"/>
+              </w:rPr>
+            </w:pPr>
+            <w:r>
+              <w:rPr>
+                <w:rFonts w:cs="Cambria"/>
+                <w:sz w:val="20"/>
+                <w:szCs w:val="20"/>
+                <w:lang w:val="en"/>
+              </w:rPr>
+              <w:t>sprites/hero/*.png</w:t>
+            </w:r>
+          </w:p>
+          <w:p>
+            <w:pPr>
+              <w:autoSpaceDE w:val="0"/>
+              <w:autoSpaceDN w:val="0"/>
+              <w:adjustRightInd w:val="0"/>
+              <w:rPr>
+                <w:rFonts w:cs="Cambria"/>
+                <w:sz w:val="20"/>
+                <w:szCs w:val="20"/>
+                <w:lang w:val="en"/>
+              </w:rPr>
+            </w:pPr>
+            <w:r>
+              <w:rPr>
+                <w:rFonts w:cs="Cambria"/>
+                <w:sz w:val="20"/>
+                <w:szCs w:val="20"/>
+                <w:lang w:val="en"/>
+              </w:rPr>
+              <w:t>sprites/hud/dialog_icons.png</w:t>
+            </w:r>
+          </w:p>
+          <w:p>
+            <w:pPr>
+              <w:autoSpaceDE w:val="0"/>
+              <w:autoSpaceDN w:val="0"/>
+              <w:adjustRightInd w:val="0"/>
+              <w:rPr>
+                <w:rFonts w:cs="Cambria"/>
+                <w:sz w:val="20"/>
+                <w:szCs w:val="20"/>
+                <w:lang w:val="en"/>
+              </w:rPr>
+            </w:pPr>
+            <w:r>
+              <w:rPr>
+                <w:rFonts w:cs="Cambria"/>
+                <w:sz w:val="20"/>
+                <w:szCs w:val="20"/>
+                <w:lang w:val="en"/>
+              </w:rPr>
+              <w:t>sprites/hud/digits.png</w:t>
+            </w:r>
+          </w:p>
+          <w:p>
+            <w:pPr>
+              <w:autoSpaceDE w:val="0"/>
+              <w:autoSpaceDN w:val="0"/>
+              <w:adjustRightInd w:val="0"/>
+              <w:rPr>
+                <w:rFonts w:cs="Cambria"/>
+                <w:sz w:val="20"/>
+                <w:szCs w:val="20"/>
+                <w:lang w:val="en"/>
+              </w:rPr>
+            </w:pPr>
+            <w:r>
+              <w:rPr>
+                <w:rFonts w:cs="Cambria"/>
+                <w:sz w:val="20"/>
+                <w:szCs w:val="20"/>
+                <w:lang w:val="en"/>
+              </w:rPr>
               <w:lastRenderedPageBreak/>
-              <w:t>sprites/enemies/mothulita.png</w:t>
-            </w:r>
-          </w:p>
-          <w:p>
-            <w:pPr>
-              <w:autoSpaceDE w:val="0"/>
-              <w:autoSpaceDN w:val="0"/>
-              <w:adjustRightInd w:val="0"/>
-              <w:rPr>
-                <w:rFonts w:cs="Cambria"/>
-                <w:sz w:val="20"/>
-                <w:szCs w:val="20"/>
-                <w:lang w:val="en"/>
-              </w:rPr>
-            </w:pPr>
-            <w:r>
-              <w:rPr>
-                <w:rFonts w:cs="Cambria"/>
-                <w:sz w:val="20"/>
-                <w:szCs w:val="20"/>
-                <w:lang w:val="en"/>
-              </w:rPr>
-              <w:t>sprites/enemies/octorok_*.png</w:t>
-            </w:r>
-          </w:p>
-          <w:p>
-            <w:pPr>
-              <w:autoSpaceDE w:val="0"/>
-              <w:autoSpaceDN w:val="0"/>
-              <w:adjustRightInd w:val="0"/>
-              <w:rPr>
-                <w:rFonts w:cs="Cambria"/>
-                <w:sz w:val="20"/>
-                <w:szCs w:val="20"/>
-                <w:lang w:val="en"/>
-              </w:rPr>
-            </w:pPr>
-            <w:r>
-              <w:rPr>
-                <w:rFonts w:cs="Cambria"/>
-                <w:sz w:val="20"/>
-                <w:szCs w:val="20"/>
-                <w:lang w:val="en"/>
-              </w:rPr>
-              <w:t>sprites/enemies/pike.png</w:t>
-            </w:r>
-          </w:p>
-          <w:p>
-            <w:pPr>
-              <w:autoSpaceDE w:val="0"/>
-              <w:autoSpaceDN w:val="0"/>
-              <w:adjustRightInd w:val="0"/>
-              <w:rPr>
-                <w:rFonts w:cs="Cambria"/>
-                <w:sz w:val="20"/>
-                <w:szCs w:val="20"/>
-                <w:lang w:val="en"/>
-              </w:rPr>
-            </w:pPr>
-            <w:r>
-              <w:rPr>
-                <w:rFonts w:cs="Cambria"/>
-                <w:sz w:val="20"/>
-                <w:szCs w:val="20"/>
-                <w:lang w:val="en"/>
-              </w:rPr>
-              <w:t>sprites/enemies/pincer.png</w:t>
-            </w:r>
-          </w:p>
-          <w:p>
-            <w:pPr>
-              <w:autoSpaceDE w:val="0"/>
-              <w:autoSpaceDN w:val="0"/>
-              <w:adjustRightInd w:val="0"/>
-              <w:rPr>
-                <w:rFonts w:cs="Cambria"/>
-                <w:sz w:val="20"/>
-                <w:szCs w:val="20"/>
-                <w:lang w:val="en"/>
-              </w:rPr>
-            </w:pPr>
-            <w:r>
-              <w:rPr>
-                <w:rFonts w:cs="Cambria"/>
-                <w:sz w:val="20"/>
-                <w:szCs w:val="20"/>
-                <w:lang w:val="en"/>
-              </w:rPr>
-              <w:t>sprites/enemies/plasmarine.png</w:t>
-            </w:r>
-          </w:p>
-          <w:p>
-            <w:pPr>
-              <w:autoSpaceDE w:val="0"/>
-              <w:autoSpaceDN w:val="0"/>
-              <w:adjustRightInd w:val="0"/>
-              <w:rPr>
-                <w:rFonts w:cs="Cambria"/>
-                <w:sz w:val="20"/>
-                <w:szCs w:val="20"/>
-                <w:lang w:val="en"/>
-              </w:rPr>
-            </w:pPr>
-            <w:r>
-              <w:rPr>
-                <w:rFonts w:cs="Cambria"/>
-                <w:sz w:val="20"/>
-                <w:szCs w:val="20"/>
-                <w:lang w:val="en"/>
-              </w:rPr>
-              <w:t>sprites/enemies/poe.png</w:t>
-            </w:r>
-          </w:p>
-          <w:p>
-            <w:pPr>
-              <w:autoSpaceDE w:val="0"/>
-              <w:autoSpaceDN w:val="0"/>
-              <w:adjustRightInd w:val="0"/>
-              <w:rPr>
-                <w:rFonts w:cs="Cambria"/>
-                <w:sz w:val="20"/>
-                <w:szCs w:val="20"/>
-                <w:lang w:val="en"/>
-              </w:rPr>
-            </w:pPr>
-            <w:r>
-              <w:rPr>
-                <w:rFonts w:cs="Cambria"/>
-                <w:sz w:val="20"/>
-                <w:szCs w:val="20"/>
-                <w:lang w:val="en"/>
-              </w:rPr>
-              <w:t>sprites/enemies/redead.png</w:t>
-            </w:r>
-          </w:p>
-          <w:p>
-            <w:pPr>
-              <w:autoSpaceDE w:val="0"/>
-              <w:autoSpaceDN w:val="0"/>
-              <w:adjustRightInd w:val="0"/>
-              <w:rPr>
-                <w:rFonts w:cs="Cambria"/>
-                <w:sz w:val="20"/>
-                <w:szCs w:val="20"/>
-                <w:lang w:val="en"/>
-              </w:rPr>
-            </w:pPr>
-            <w:r>
-              <w:rPr>
-                <w:rFonts w:cs="Cambria"/>
-                <w:sz w:val="20"/>
-                <w:szCs w:val="20"/>
-                <w:lang w:val="en"/>
-              </w:rPr>
-              <w:t>sprites/enemies/ropa.png</w:t>
-            </w:r>
-          </w:p>
-          <w:p>
-            <w:pPr>
-              <w:autoSpaceDE w:val="0"/>
-              <w:autoSpaceDN w:val="0"/>
-              <w:adjustRightInd w:val="0"/>
-              <w:rPr>
-                <w:rFonts w:cs="Cambria"/>
-                <w:sz w:val="20"/>
-                <w:szCs w:val="20"/>
-                <w:lang w:val="en"/>
-              </w:rPr>
-            </w:pPr>
-            <w:r>
-              <w:rPr>
-                <w:rFonts w:cs="Cambria"/>
-                <w:sz w:val="20"/>
-                <w:szCs w:val="20"/>
-                <w:lang w:val="en"/>
-              </w:rPr>
-              <w:t>sprites/enemies/rope.png</w:t>
-            </w:r>
-          </w:p>
-          <w:p>
-            <w:pPr>
-              <w:autoSpaceDE w:val="0"/>
-              <w:autoSpaceDN w:val="0"/>
-              <w:adjustRightInd w:val="0"/>
-              <w:rPr>
-                <w:rFonts w:cs="Cambria"/>
-                <w:sz w:val="20"/>
-                <w:szCs w:val="20"/>
-                <w:lang w:val="en"/>
-              </w:rPr>
-            </w:pPr>
-            <w:r>
-              <w:rPr>
-                <w:rFonts w:cs="Cambria"/>
-                <w:sz w:val="20"/>
-                <w:szCs w:val="20"/>
-                <w:lang w:val="en"/>
-              </w:rPr>
-              <w:t>sprites/enemies/soldier_green.png</w:t>
-            </w:r>
-          </w:p>
-          <w:p>
-            <w:pPr>
-              <w:autoSpaceDE w:val="0"/>
-              <w:autoSpaceDN w:val="0"/>
-              <w:adjustRightInd w:val="0"/>
-              <w:rPr>
-                <w:rFonts w:cs="Cambria"/>
-                <w:sz w:val="20"/>
-                <w:szCs w:val="20"/>
-                <w:lang w:val="en"/>
-              </w:rPr>
-            </w:pPr>
-            <w:r>
-              <w:rPr>
-                <w:rFonts w:cs="Cambria"/>
-                <w:sz w:val="20"/>
-                <w:szCs w:val="20"/>
-                <w:lang w:val="en"/>
-              </w:rPr>
-              <w:t>sprites/enemies/snap_dragon.png</w:t>
-            </w:r>
-          </w:p>
-          <w:p>
-            <w:pPr>
-              <w:autoSpaceDE w:val="0"/>
-              <w:autoSpaceDN w:val="0"/>
-              <w:adjustRightInd w:val="0"/>
-              <w:rPr>
-                <w:rFonts w:cs="Cambria"/>
-                <w:sz w:val="20"/>
-                <w:szCs w:val="20"/>
-                <w:lang w:val="en"/>
-              </w:rPr>
-            </w:pPr>
-            <w:r>
-              <w:rPr>
-                <w:rFonts w:cs="Cambria"/>
-                <w:sz w:val="20"/>
-                <w:szCs w:val="20"/>
-                <w:lang w:val="en"/>
-              </w:rPr>
-              <w:t>sprites/enemies/stalfos_knight.png</w:t>
-            </w:r>
-          </w:p>
-          <w:p>
-            <w:pPr>
-              <w:autoSpaceDE w:val="0"/>
-              <w:autoSpaceDN w:val="0"/>
-              <w:adjustRightInd w:val="0"/>
-              <w:rPr>
-                <w:rFonts w:cs="Cambria"/>
-                <w:sz w:val="20"/>
-                <w:szCs w:val="20"/>
-                <w:lang w:val="en"/>
-              </w:rPr>
-            </w:pPr>
-            <w:r>
-              <w:rPr>
-                <w:rFonts w:cs="Cambria"/>
-                <w:sz w:val="20"/>
-                <w:szCs w:val="20"/>
-                <w:lang w:val="en"/>
-              </w:rPr>
-              <w:t>sprites/enemies/tektite.png</w:t>
-            </w:r>
-          </w:p>
-          <w:p>
-            <w:pPr>
-              <w:autoSpaceDE w:val="0"/>
-              <w:autoSpaceDN w:val="0"/>
-              <w:adjustRightInd w:val="0"/>
-              <w:rPr>
-                <w:rFonts w:cs="Cambria"/>
-                <w:sz w:val="20"/>
-                <w:szCs w:val="20"/>
-                <w:lang w:val="en"/>
-              </w:rPr>
-            </w:pPr>
-            <w:r>
-              <w:rPr>
-                <w:rFonts w:cs="Cambria"/>
-                <w:sz w:val="20"/>
-                <w:szCs w:val="20"/>
-                <w:lang w:val="en"/>
-              </w:rPr>
-              <w:t>sprites/enemies/tentacle.png</w:t>
-            </w:r>
-          </w:p>
-          <w:p>
-            <w:pPr>
-              <w:autoSpaceDE w:val="0"/>
-              <w:autoSpaceDN w:val="0"/>
-              <w:adjustRightInd w:val="0"/>
-              <w:rPr>
-                <w:rFonts w:cs="Cambria"/>
-                <w:sz w:val="20"/>
-                <w:szCs w:val="20"/>
-                <w:lang w:val="en"/>
-              </w:rPr>
-            </w:pPr>
-            <w:r>
-              <w:rPr>
-                <w:rFonts w:cs="Cambria"/>
-                <w:sz w:val="20"/>
-                <w:szCs w:val="20"/>
-                <w:lang w:val="en"/>
-              </w:rPr>
-              <w:t>sprites/enemies/vire.png</w:t>
-            </w:r>
-          </w:p>
-          <w:p>
-            <w:pPr>
-              <w:autoSpaceDE w:val="0"/>
-              <w:autoSpaceDN w:val="0"/>
-              <w:adjustRightInd w:val="0"/>
-              <w:rPr>
-                <w:rFonts w:cs="Cambria"/>
-                <w:sz w:val="20"/>
-                <w:szCs w:val="20"/>
-                <w:lang w:val="en"/>
-              </w:rPr>
-            </w:pPr>
-            <w:r>
-              <w:rPr>
-                <w:rFonts w:cs="Cambria"/>
-                <w:sz w:val="20"/>
-                <w:szCs w:val="20"/>
-                <w:lang w:val="en"/>
-              </w:rPr>
-              <w:t>sprites/enemies/wallmaster.png</w:t>
-            </w:r>
-          </w:p>
-          <w:p>
-            <w:pPr>
-              <w:autoSpaceDE w:val="0"/>
-              <w:autoSpaceDN w:val="0"/>
-              <w:adjustRightInd w:val="0"/>
-              <w:rPr>
-                <w:rFonts w:cs="Cambria"/>
-                <w:sz w:val="20"/>
-                <w:szCs w:val="20"/>
-                <w:lang w:val="en"/>
-              </w:rPr>
-            </w:pPr>
-            <w:r>
-              <w:rPr>
-                <w:rFonts w:cs="Cambria"/>
-                <w:sz w:val="20"/>
-                <w:szCs w:val="20"/>
-                <w:lang w:val="en"/>
-              </w:rPr>
-              <w:t>sprites/enemies/wizzrobe.png</w:t>
-            </w:r>
-          </w:p>
-          <w:p>
-            <w:pPr>
-              <w:autoSpaceDE w:val="0"/>
-              <w:autoSpaceDN w:val="0"/>
-              <w:adjustRightInd w:val="0"/>
-              <w:rPr>
-                <w:rFonts w:cs="Cambria"/>
-                <w:sz w:val="20"/>
-                <w:szCs w:val="20"/>
-                <w:lang w:val="en"/>
-              </w:rPr>
-            </w:pPr>
-            <w:r>
-              <w:rPr>
-                <w:rFonts w:cs="Cambria"/>
-                <w:sz w:val="20"/>
-                <w:szCs w:val="20"/>
-                <w:lang w:val="en"/>
-              </w:rPr>
-              <w:t>sprites/enemies/zola.png</w:t>
-            </w:r>
-          </w:p>
-          <w:p>
-            <w:pPr>
-              <w:autoSpaceDE w:val="0"/>
-              <w:autoSpaceDN w:val="0"/>
-              <w:adjustRightInd w:val="0"/>
-              <w:rPr>
-                <w:rFonts w:cs="Cambria"/>
-                <w:sz w:val="20"/>
-                <w:szCs w:val="20"/>
-                <w:lang w:val="en"/>
-              </w:rPr>
-            </w:pPr>
-            <w:r>
-              <w:rPr>
-                <w:rFonts w:cs="Cambria"/>
-                <w:sz w:val="20"/>
-                <w:szCs w:val="20"/>
-                <w:lang w:val="en"/>
-              </w:rPr>
-              <w:t>sprites/entities/arrow.png</w:t>
-            </w:r>
-          </w:p>
-          <w:p>
-            <w:pPr>
-              <w:autoSpaceDE w:val="0"/>
-              <w:autoSpaceDN w:val="0"/>
-              <w:adjustRightInd w:val="0"/>
-              <w:rPr>
-                <w:rFonts w:cs="Cambria"/>
-                <w:sz w:val="20"/>
-                <w:szCs w:val="20"/>
-                <w:lang w:val="en"/>
-              </w:rPr>
-            </w:pPr>
-            <w:r>
-              <w:rPr>
-                <w:rFonts w:cs="Cambria"/>
-                <w:sz w:val="20"/>
-                <w:szCs w:val="20"/>
-                <w:lang w:val="en"/>
-              </w:rPr>
-              <w:t>sprites/entities/bed.png</w:t>
-            </w:r>
-          </w:p>
-          <w:p>
-            <w:pPr>
-              <w:autoSpaceDE w:val="0"/>
-              <w:autoSpaceDN w:val="0"/>
-              <w:adjustRightInd w:val="0"/>
-              <w:rPr>
-                <w:rFonts w:cs="Cambria"/>
-                <w:sz w:val="20"/>
-                <w:szCs w:val="20"/>
-                <w:lang w:val="en"/>
-              </w:rPr>
-            </w:pPr>
-            <w:r>
-              <w:rPr>
-                <w:rFonts w:cs="Cambria"/>
-                <w:sz w:val="20"/>
-                <w:szCs w:val="20"/>
-                <w:lang w:val="en"/>
-              </w:rPr>
-              <w:t>sprites/entities/bomb.png</w:t>
-            </w:r>
-          </w:p>
-          <w:p>
-            <w:pPr>
-              <w:autoSpaceDE w:val="0"/>
-              <w:autoSpaceDN w:val="0"/>
-              <w:adjustRightInd w:val="0"/>
-              <w:rPr>
-                <w:rFonts w:cs="Cambria"/>
-                <w:sz w:val="20"/>
-                <w:szCs w:val="20"/>
-                <w:lang w:val="en"/>
-              </w:rPr>
-            </w:pPr>
-            <w:r>
-              <w:rPr>
-                <w:rFonts w:cs="Cambria"/>
-                <w:sz w:val="20"/>
-                <w:szCs w:val="20"/>
-                <w:lang w:val="en"/>
-              </w:rPr>
-              <w:t>sprites/entities/boomerang.png</w:t>
-            </w:r>
-          </w:p>
-          <w:p>
-            <w:pPr>
-              <w:autoSpaceDE w:val="0"/>
-              <w:autoSpaceDN w:val="0"/>
-              <w:adjustRightInd w:val="0"/>
-              <w:rPr>
-                <w:rFonts w:cs="Cambria"/>
-                <w:sz w:val="20"/>
-                <w:szCs w:val="20"/>
-                <w:lang w:val="en"/>
-              </w:rPr>
-            </w:pPr>
-            <w:r>
-              <w:rPr>
-                <w:rFonts w:cs="Cambria"/>
-                <w:sz w:val="20"/>
-                <w:szCs w:val="20"/>
-                <w:lang w:val="en"/>
-              </w:rPr>
-              <w:t>sprites/entities/chest.png</w:t>
-            </w:r>
-          </w:p>
-          <w:p>
-            <w:pPr>
-              <w:autoSpaceDE w:val="0"/>
-              <w:autoSpaceDN w:val="0"/>
-              <w:adjustRightInd w:val="0"/>
-              <w:rPr>
-                <w:rFonts w:cs="Cambria"/>
-                <w:sz w:val="20"/>
-                <w:szCs w:val="20"/>
-                <w:lang w:val="en"/>
-              </w:rPr>
-            </w:pPr>
-            <w:r>
-              <w:rPr>
-                <w:rFonts w:cs="Cambria"/>
-                <w:sz w:val="20"/>
-                <w:szCs w:val="20"/>
-                <w:lang w:val="en"/>
-              </w:rPr>
-              <w:t>sprites/entities/explosion.png</w:t>
-            </w:r>
-          </w:p>
-          <w:p>
-            <w:pPr>
-              <w:autoSpaceDE w:val="0"/>
-              <w:autoSpaceDN w:val="0"/>
-              <w:adjustRightInd w:val="0"/>
-              <w:rPr>
-                <w:rFonts w:cs="Cambria"/>
-                <w:sz w:val="20"/>
-                <w:szCs w:val="20"/>
-                <w:lang w:val="en"/>
-              </w:rPr>
-            </w:pPr>
-            <w:r>
-              <w:rPr>
-                <w:rFonts w:cs="Cambria"/>
-                <w:sz w:val="20"/>
-                <w:szCs w:val="20"/>
-                <w:lang w:val="en"/>
-              </w:rPr>
-              <w:t>sprites/entities/hookshot.png</w:t>
-            </w:r>
-          </w:p>
-          <w:p>
-            <w:pPr>
-              <w:autoSpaceDE w:val="0"/>
-              <w:autoSpaceDN w:val="0"/>
-              <w:adjustRightInd w:val="0"/>
-              <w:rPr>
-                <w:rFonts w:cs="Cambria"/>
-                <w:sz w:val="20"/>
-                <w:szCs w:val="20"/>
-                <w:lang w:val="en"/>
-              </w:rPr>
-            </w:pPr>
-            <w:r>
-              <w:rPr>
-                <w:rFonts w:cs="Cambria"/>
-                <w:sz w:val="20"/>
-                <w:szCs w:val="20"/>
-                <w:lang w:val="en"/>
-              </w:rPr>
-              <w:t>sprites/entities/ice</w:t>
-            </w:r>
-            <w:r>
-              <w:rPr>
-                <w:rFonts w:cs="Cambria"/>
-                <w:sz w:val="20"/>
-                <w:szCs w:val="20"/>
-                <w:lang w:val="en"/>
-              </w:rPr>
-              <w:t>.png</w:t>
-            </w:r>
-          </w:p>
-          <w:p>
-            <w:pPr>
-              <w:autoSpaceDE w:val="0"/>
-              <w:autoSpaceDN w:val="0"/>
-              <w:adjustRightInd w:val="0"/>
-              <w:rPr>
-                <w:rFonts w:cs="Cambria"/>
-                <w:sz w:val="20"/>
-                <w:szCs w:val="20"/>
-                <w:lang w:val="en"/>
-              </w:rPr>
-            </w:pPr>
-            <w:r>
-              <w:rPr>
-                <w:rFonts w:cs="Cambria"/>
-                <w:sz w:val="20"/>
-                <w:szCs w:val="20"/>
-                <w:lang w:val="en"/>
-              </w:rPr>
-              <w:t>sprites/entities/items.png</w:t>
-            </w:r>
-          </w:p>
-          <w:p>
-            <w:pPr>
-              <w:autoSpaceDE w:val="0"/>
-              <w:autoSpaceDN w:val="0"/>
-              <w:adjustRightInd w:val="0"/>
-              <w:rPr>
-                <w:rFonts w:cs="Cambria"/>
-                <w:sz w:val="20"/>
-                <w:szCs w:val="20"/>
-                <w:lang w:val="en"/>
-              </w:rPr>
-            </w:pPr>
-            <w:r>
-              <w:rPr>
-                <w:rFonts w:cs="Cambria"/>
-                <w:sz w:val="20"/>
-                <w:szCs w:val="20"/>
-                <w:lang w:val="en"/>
-              </w:rPr>
-              <w:t>sprites/entities/miscellaneous.png</w:t>
-            </w:r>
-          </w:p>
-          <w:p>
-            <w:pPr>
-              <w:autoSpaceDE w:val="0"/>
-              <w:autoSpaceDN w:val="0"/>
-              <w:adjustRightInd w:val="0"/>
-              <w:rPr>
-                <w:rFonts w:cs="Cambria"/>
-                <w:sz w:val="20"/>
-                <w:szCs w:val="20"/>
-                <w:lang w:val="en"/>
-              </w:rPr>
-            </w:pPr>
-            <w:r>
-              <w:rPr>
-                <w:rFonts w:cs="Cambria"/>
-                <w:sz w:val="20"/>
-                <w:szCs w:val="20"/>
-                <w:lang w:val="en"/>
-              </w:rPr>
-              <w:t>sprites/entities/quest_entities.png</w:t>
-            </w:r>
-          </w:p>
-          <w:p>
-            <w:pPr>
-              <w:autoSpaceDE w:val="0"/>
-              <w:autoSpaceDN w:val="0"/>
-              <w:adjustRightInd w:val="0"/>
-              <w:rPr>
-                <w:rFonts w:cs="Cambria"/>
-                <w:sz w:val="20"/>
-                <w:szCs w:val="20"/>
-                <w:lang w:val="en"/>
-              </w:rPr>
-            </w:pPr>
-            <w:r>
-              <w:rPr>
-                <w:rFonts w:cs="Cambria"/>
-                <w:sz w:val="20"/>
-                <w:szCs w:val="20"/>
-                <w:lang w:val="en"/>
-              </w:rPr>
-              <w:t>sprites/entities/shadow.png</w:t>
-            </w:r>
-          </w:p>
-          <w:p>
-            <w:pPr>
-              <w:autoSpaceDE w:val="0"/>
-              <w:autoSpaceDN w:val="0"/>
-              <w:adjustRightInd w:val="0"/>
-              <w:rPr>
-                <w:rFonts w:cs="Cambria"/>
-                <w:sz w:val="20"/>
-                <w:szCs w:val="20"/>
-                <w:lang w:val="en"/>
-              </w:rPr>
-            </w:pPr>
-            <w:r>
-              <w:rPr>
-                <w:rFonts w:cs="Cambria"/>
-                <w:sz w:val="20"/>
-                <w:szCs w:val="20"/>
-                <w:lang w:val="en"/>
-              </w:rPr>
-              <w:t>sprites/entities/teletransporter.png</w:t>
-            </w:r>
-          </w:p>
-          <w:p>
-            <w:pPr>
-              <w:autoSpaceDE w:val="0"/>
-              <w:autoSpaceDN w:val="0"/>
-              <w:adjustRightInd w:val="0"/>
-              <w:rPr>
-                <w:rFonts w:cs="Cambria"/>
-                <w:sz w:val="20"/>
-                <w:szCs w:val="20"/>
-                <w:lang w:val="en"/>
-              </w:rPr>
-            </w:pPr>
-            <w:r>
-              <w:rPr>
-                <w:rFonts w:cs="Cambria"/>
-                <w:sz w:val="20"/>
-                <w:szCs w:val="20"/>
-                <w:lang w:val="en"/>
-              </w:rPr>
-              <w:t>sprites/hero/*.png</w:t>
-            </w:r>
-          </w:p>
-          <w:p>
-            <w:pPr>
-              <w:autoSpaceDE w:val="0"/>
-              <w:autoSpaceDN w:val="0"/>
-              <w:adjustRightInd w:val="0"/>
-              <w:rPr>
-                <w:rFonts w:cs="Cambria"/>
-                <w:sz w:val="20"/>
-                <w:szCs w:val="20"/>
-                <w:lang w:val="en"/>
-              </w:rPr>
-            </w:pPr>
-            <w:r>
-              <w:rPr>
-                <w:rFonts w:cs="Cambria"/>
-                <w:sz w:val="20"/>
-                <w:szCs w:val="20"/>
-                <w:lang w:val="en"/>
-              </w:rPr>
-              <w:t>sprites/hud/dialog_icons.png</w:t>
-            </w:r>
-          </w:p>
-          <w:p>
-            <w:pPr>
-              <w:autoSpaceDE w:val="0"/>
-              <w:autoSpaceDN w:val="0"/>
-              <w:adjustRightInd w:val="0"/>
-              <w:rPr>
-                <w:rFonts w:cs="Cambria"/>
-                <w:sz w:val="20"/>
-                <w:szCs w:val="20"/>
-                <w:lang w:val="en"/>
-              </w:rPr>
-            </w:pPr>
-            <w:r>
-              <w:rPr>
-                <w:rFonts w:cs="Cambria"/>
-                <w:sz w:val="20"/>
-                <w:szCs w:val="20"/>
-                <w:lang w:val="en"/>
-              </w:rPr>
-              <w:t>sprites/hud/digits.png</w:t>
-            </w:r>
-          </w:p>
-          <w:p>
-            <w:pPr>
-              <w:autoSpaceDE w:val="0"/>
-              <w:autoSpaceDN w:val="0"/>
-              <w:adjustRightInd w:val="0"/>
-              <w:rPr>
-                <w:rFonts w:cs="Cambria"/>
-                <w:sz w:val="20"/>
-                <w:szCs w:val="20"/>
-                <w:lang w:val="en"/>
-              </w:rPr>
-            </w:pPr>
-            <w:r>
-              <w:rPr>
-                <w:rFonts w:cs="Cambria"/>
-                <w:sz w:val="20"/>
-                <w:szCs w:val="20"/>
-                <w:lang w:val="en"/>
-              </w:rPr>
               <w:t>sprites/hud/gameover_fade.png</w:t>
             </w:r>
           </w:p>
@@ -10810,15 +9970,6 @@
         </w:rPr>
         <w:t>Thank you to anyone who contributed in any way to this project – if I forgot you in this list, I sincerely apologize! And primarily, thank you to Nintendo who creating an amazing intellectual property that is cherished by its fans.</w:t>
       </w:r>
-    </w:p>
-    <w:p>
-      <w:pPr>
-        <w:rPr>
-          <w:b/>
-          <w:sz w:val="21"/>
-          <w:szCs w:val="21"/>
-        </w:rPr>
-      </w:pPr>
     </w:p>
     <w:tbl>
       <w:tblPr>
@@ -16488,7 +15639,7 @@
 </file>
 
 <file path=customXml/itemProps2.xml><?xml version="1.0" encoding="utf-8"?>
-<ds:datastoreItem xmlns:ds="http://schemas.openxmlformats.org/officeDocument/2006/customXml" ds:itemID="{45F64BE1-72D3-4121-9E93-D6900A6B7825}">
+<ds:datastoreItem xmlns:ds="http://schemas.openxmlformats.org/officeDocument/2006/customXml" ds:itemID="{E2AEEC6C-7117-4BAF-A72D-07D581402C60}">
   <ds:schemaRefs>
     <ds:schemaRef ds:uri="http://schemas.openxmlformats.org/officeDocument/2006/bibliography"/>
   </ds:schemaRefs>

</xml_diff>